<commit_message>
Update Relatorio de Teste - Test 2
Update Relatorio de Teste - Test 2
</commit_message>
<xml_diff>
--- a/Teste/RELATORIO-TESTE.docx
+++ b/Teste/RELATORIO-TESTE.docx
@@ -48,7 +48,6 @@
         <w:t xml:space="preserve">import static </w:t>
       </w:r>
       <w:proofErr w:type="spellStart"/>
-      <w:proofErr w:type="gramStart"/>
       <w:r>
         <w:rPr>
           <w:rFonts w:ascii="Consolas" w:hAnsi="Consolas" w:cs="Consolas"/>
@@ -70,7 +69,6 @@
         <w:t>assertEquals</w:t>
       </w:r>
       <w:proofErr w:type="spellEnd"/>
-      <w:proofErr w:type="gramEnd"/>
       <w:r>
         <w:rPr>
           <w:rFonts w:ascii="Consolas" w:hAnsi="Consolas" w:cs="Consolas"/>
@@ -118,7 +116,6 @@
         <w:t xml:space="preserve">import </w:t>
       </w:r>
       <w:proofErr w:type="spellStart"/>
-      <w:proofErr w:type="gramStart"/>
       <w:r>
         <w:rPr>
           <w:rFonts w:ascii="Consolas" w:hAnsi="Consolas" w:cs="Consolas"/>
@@ -129,7 +126,6 @@
         <w:t>org.junit.jupiter.api.Test</w:t>
       </w:r>
       <w:proofErr w:type="spellEnd"/>
-      <w:proofErr w:type="gramEnd"/>
       <w:r>
         <w:rPr>
           <w:rFonts w:ascii="Consolas" w:hAnsi="Consolas" w:cs="Consolas"/>
@@ -286,7 +282,6 @@
         <w:t xml:space="preserve"> </w:t>
       </w:r>
       <w:proofErr w:type="spellStart"/>
-      <w:proofErr w:type="gramStart"/>
       <w:r>
         <w:rPr>
           <w:rFonts w:ascii="Consolas" w:hAnsi="Consolas" w:cs="Consolas"/>
@@ -302,16 +297,7 @@
           <w:sz w:val="20"/>
           <w:szCs w:val="20"/>
         </w:rPr>
-        <w:t>(</w:t>
-      </w:r>
-      <w:proofErr w:type="gramEnd"/>
-      <w:r>
-        <w:rPr>
-          <w:rFonts w:ascii="Consolas" w:hAnsi="Consolas" w:cs="Consolas"/>
-          <w:sz w:val="20"/>
-          <w:szCs w:val="20"/>
-        </w:rPr>
-        <w:t>) {</w:t>
+        <w:t>() {</w:t>
       </w:r>
     </w:p>
     <w:p>
@@ -361,7 +347,6 @@
         <w:t xml:space="preserve"> julgamento = new </w:t>
       </w:r>
       <w:proofErr w:type="spellStart"/>
-      <w:proofErr w:type="gramStart"/>
       <w:r>
         <w:rPr>
           <w:rFonts w:ascii="Consolas" w:hAnsi="Consolas" w:cs="Consolas"/>
@@ -377,16 +362,7 @@
           <w:sz w:val="20"/>
           <w:szCs w:val="20"/>
         </w:rPr>
-        <w:t>(</w:t>
-      </w:r>
-      <w:proofErr w:type="gramEnd"/>
-      <w:r>
-        <w:rPr>
-          <w:rFonts w:ascii="Consolas" w:hAnsi="Consolas" w:cs="Consolas"/>
-          <w:sz w:val="20"/>
-          <w:szCs w:val="20"/>
-        </w:rPr>
-        <w:t>);</w:t>
+        <w:t>();</w:t>
       </w:r>
     </w:p>
     <w:p>
@@ -436,7 +412,6 @@
         <w:t xml:space="preserve"> pena = </w:t>
       </w:r>
       <w:proofErr w:type="spellStart"/>
-      <w:proofErr w:type="gramStart"/>
       <w:r>
         <w:rPr>
           <w:rFonts w:ascii="Consolas" w:hAnsi="Consolas" w:cs="Consolas"/>
@@ -446,7 +421,6 @@
         <w:t>julgamento.calculaPena</w:t>
       </w:r>
       <w:proofErr w:type="spellEnd"/>
-      <w:proofErr w:type="gramEnd"/>
       <w:r>
         <w:rPr>
           <w:rFonts w:ascii="Consolas" w:hAnsi="Consolas" w:cs="Consolas"/>
@@ -514,7 +488,6 @@
         <w:tab/>
       </w:r>
       <w:proofErr w:type="spellStart"/>
-      <w:proofErr w:type="gramStart"/>
       <w:r>
         <w:rPr>
           <w:rFonts w:ascii="Consolas" w:hAnsi="Consolas" w:cs="Consolas"/>
@@ -532,16 +505,7 @@
           <w:sz w:val="20"/>
           <w:szCs w:val="20"/>
         </w:rPr>
-        <w:t>(</w:t>
-      </w:r>
-      <w:proofErr w:type="gramEnd"/>
-      <w:r>
-        <w:rPr>
-          <w:rFonts w:ascii="Consolas" w:hAnsi="Consolas" w:cs="Consolas"/>
-          <w:sz w:val="20"/>
-          <w:szCs w:val="20"/>
-        </w:rPr>
-        <w:t>0, pena);</w:t>
+        <w:t>(0, pena);</w:t>
       </w:r>
     </w:p>
     <w:p>
@@ -622,25 +586,14 @@
         </w:rPr>
       </w:pPr>
       <w:proofErr w:type="spellStart"/>
-      <w:proofErr w:type="gramStart"/>
-      <w:r>
-        <w:rPr>
-          <w:rFonts w:ascii="Consolas" w:hAnsi="Consolas" w:cs="Consolas"/>
-          <w:sz w:val="20"/>
-          <w:szCs w:val="20"/>
-          <w:lang w:val="en-GB"/>
-        </w:rPr>
-        <w:t>java.lang</w:t>
-      </w:r>
-      <w:proofErr w:type="gramEnd"/>
-      <w:r>
-        <w:rPr>
-          <w:rFonts w:ascii="Consolas" w:hAnsi="Consolas" w:cs="Consolas"/>
-          <w:sz w:val="20"/>
-          <w:szCs w:val="20"/>
-          <w:lang w:val="en-GB"/>
-        </w:rPr>
-        <w:t>.Error</w:t>
+      <w:r>
+        <w:rPr>
+          <w:rFonts w:ascii="Consolas" w:hAnsi="Consolas" w:cs="Consolas"/>
+          <w:sz w:val="20"/>
+          <w:szCs w:val="20"/>
+          <w:lang w:val="en-GB"/>
+        </w:rPr>
+        <w:t>java.lang.Error</w:t>
       </w:r>
       <w:proofErr w:type="spellEnd"/>
       <w:r>
@@ -677,7 +630,6 @@
         <w:t xml:space="preserve">The method </w:t>
       </w:r>
       <w:proofErr w:type="spellStart"/>
-      <w:proofErr w:type="gramStart"/>
       <w:r>
         <w:rPr>
           <w:rFonts w:ascii="Consolas" w:hAnsi="Consolas" w:cs="Consolas"/>
@@ -698,7 +650,6 @@
         <w:t>(</w:t>
       </w:r>
       <w:proofErr w:type="spellStart"/>
-      <w:proofErr w:type="gramEnd"/>
       <w:r>
         <w:rPr>
           <w:rFonts w:ascii="Consolas" w:hAnsi="Consolas" w:cs="Consolas"/>
@@ -827,18 +778,7 @@
           <w:szCs w:val="20"/>
           <w:u w:val="single"/>
         </w:rPr>
-        <w:t>JulgamentoPrisioneiroTeste.java:</w:t>
-      </w:r>
-      <w:proofErr w:type="gramStart"/>
-      <w:r>
-        <w:rPr>
-          <w:rFonts w:ascii="Consolas" w:hAnsi="Consolas" w:cs="Consolas"/>
-          <w:color w:val="6FC5EE"/>
-          <w:sz w:val="20"/>
-          <w:szCs w:val="20"/>
-          <w:u w:val="single"/>
-        </w:rPr>
-        <w:t>34</w:t>
+        <w:t>JulgamentoPrisioneiroTeste.java:34</w:t>
       </w:r>
       <w:r>
         <w:rPr>
@@ -856,7 +796,6 @@
         </w:rPr>
         <w:t>...</w:t>
       </w:r>
-      <w:proofErr w:type="gramEnd"/>
     </w:p>
     <w:p>
       <w:pPr>
@@ -877,15 +816,7 @@
       </w:r>
       <w:proofErr w:type="spellEnd"/>
       <w:r>
-        <w:t xml:space="preserve"> </w:t>
-      </w:r>
-      <w:proofErr w:type="gramStart"/>
-      <w:r>
-        <w:t>esta</w:t>
-      </w:r>
-      <w:proofErr w:type="gramEnd"/>
-      <w:r>
-        <w:t xml:space="preserve"> faltando a </w:t>
+        <w:t xml:space="preserve"> esta faltando a </w:t>
       </w:r>
       <w:proofErr w:type="spellStart"/>
       <w:r>
@@ -909,15 +840,7 @@
     </w:p>
     <w:p>
       <w:r>
-        <w:t xml:space="preserve">Como na </w:t>
-      </w:r>
-      <w:proofErr w:type="gramStart"/>
-      <w:r>
-        <w:t>referencia</w:t>
-      </w:r>
-      <w:proofErr w:type="gramEnd"/>
-      <w:r>
-        <w:t xml:space="preserve"> ele compara uma </w:t>
+        <w:t xml:space="preserve">Como na referencia ele compara uma </w:t>
       </w:r>
       <w:proofErr w:type="spellStart"/>
       <w:r>
@@ -995,7 +918,6 @@
         <w:t xml:space="preserve"> </w:t>
       </w:r>
       <w:proofErr w:type="spellStart"/>
-      <w:proofErr w:type="gramStart"/>
       <w:r>
         <w:rPr>
           <w:rFonts w:ascii="Consolas" w:hAnsi="Consolas" w:cs="Consolas"/>
@@ -1015,7 +937,6 @@
         <w:t>(</w:t>
       </w:r>
       <w:proofErr w:type="spellStart"/>
-      <w:proofErr w:type="gramEnd"/>
       <w:r>
         <w:rPr>
           <w:rFonts w:ascii="Consolas" w:hAnsi="Consolas" w:cs="Consolas"/>
@@ -1266,85 +1187,844 @@
           <w:sz w:val="20"/>
           <w:szCs w:val="20"/>
         </w:rPr>
-        <w:t>respost</w:t>
+        <w:t>respostaPrisioneiroB</w:t>
+      </w:r>
+      <w:proofErr w:type="spellEnd"/>
+      <w:r>
+        <w:rPr>
+          <w:rFonts w:ascii="Consolas" w:hAnsi="Consolas" w:cs="Consolas"/>
+          <w:color w:val="D9E8F7"/>
+          <w:sz w:val="20"/>
+          <w:szCs w:val="20"/>
+        </w:rPr>
+        <w:t xml:space="preserve"> </w:t>
+      </w:r>
+      <w:r>
+        <w:rPr>
+          <w:rFonts w:ascii="Consolas" w:hAnsi="Consolas" w:cs="Consolas"/>
+          <w:sz w:val="20"/>
+          <w:szCs w:val="20"/>
+        </w:rPr>
+        <w:t>==</w:t>
+      </w:r>
+      <w:r>
+        <w:rPr>
+          <w:rFonts w:ascii="Consolas" w:hAnsi="Consolas" w:cs="Consolas"/>
+          <w:color w:val="D9E8F7"/>
+          <w:sz w:val="20"/>
+          <w:szCs w:val="20"/>
+        </w:rPr>
+        <w:t xml:space="preserve"> </w:t>
+      </w:r>
+      <w:r>
+        <w:rPr>
+          <w:rFonts w:ascii="Consolas" w:hAnsi="Consolas" w:cs="Consolas"/>
+          <w:color w:val="17C6A3"/>
+          <w:sz w:val="20"/>
+          <w:szCs w:val="20"/>
+        </w:rPr>
+        <w:t>"Culpado"</w:t>
+      </w:r>
+      <w:r>
+        <w:rPr>
+          <w:rFonts w:ascii="Consolas" w:hAnsi="Consolas" w:cs="Consolas"/>
+          <w:sz w:val="20"/>
+          <w:szCs w:val="20"/>
+        </w:rPr>
+        <w:t>) {</w:t>
+      </w:r>
+    </w:p>
+    <w:p>
+      <w:pPr>
+        <w:autoSpaceDE w:val="0"/>
+        <w:autoSpaceDN w:val="0"/>
+        <w:adjustRightInd w:val="0"/>
+        <w:spacing w:after="0" w:line="240" w:lineRule="auto"/>
+        <w:rPr>
+          <w:rFonts w:ascii="Consolas" w:hAnsi="Consolas" w:cs="Consolas"/>
+          <w:sz w:val="20"/>
+          <w:szCs w:val="20"/>
+        </w:rPr>
+      </w:pPr>
+      <w:r>
+        <w:rPr>
+          <w:rFonts w:ascii="Consolas" w:hAnsi="Consolas" w:cs="Consolas"/>
+          <w:color w:val="D9E8F7"/>
+          <w:sz w:val="20"/>
+          <w:szCs w:val="20"/>
+        </w:rPr>
+        <w:t xml:space="preserve">            </w:t>
+      </w:r>
+      <w:proofErr w:type="spellStart"/>
+      <w:r>
+        <w:rPr>
+          <w:rFonts w:ascii="Consolas" w:hAnsi="Consolas" w:cs="Consolas"/>
+          <w:color w:val="CC6C1D"/>
+          <w:sz w:val="20"/>
+          <w:szCs w:val="20"/>
+          <w:shd w:val="clear" w:color="auto" w:fill="1B6291"/>
+        </w:rPr>
+        <w:t>return</w:t>
+      </w:r>
+      <w:proofErr w:type="spellEnd"/>
+      <w:r>
+        <w:rPr>
+          <w:rFonts w:ascii="Consolas" w:hAnsi="Consolas" w:cs="Consolas"/>
+          <w:color w:val="D9E8F7"/>
+          <w:sz w:val="20"/>
+          <w:szCs w:val="20"/>
+          <w:shd w:val="clear" w:color="auto" w:fill="1B6291"/>
+        </w:rPr>
+        <w:t xml:space="preserve"> </w:t>
+      </w:r>
+      <w:r>
+        <w:rPr>
+          <w:rFonts w:ascii="Consolas" w:hAnsi="Consolas" w:cs="Consolas"/>
+          <w:color w:val="66E1F8"/>
+          <w:sz w:val="20"/>
+          <w:szCs w:val="20"/>
+          <w:shd w:val="clear" w:color="auto" w:fill="1B6291"/>
+        </w:rPr>
+        <w:t>PENA_CONDENACAO_MUTUA</w:t>
+      </w:r>
+      <w:r>
+        <w:rPr>
+          <w:rFonts w:ascii="Consolas" w:hAnsi="Consolas" w:cs="Consolas"/>
+          <w:color w:val="E6E6FA"/>
+          <w:sz w:val="20"/>
+          <w:szCs w:val="20"/>
+          <w:shd w:val="clear" w:color="auto" w:fill="1B6291"/>
+        </w:rPr>
+        <w:t>;</w:t>
+      </w:r>
+    </w:p>
+    <w:p>
+      <w:pPr>
+        <w:autoSpaceDE w:val="0"/>
+        <w:autoSpaceDN w:val="0"/>
+        <w:adjustRightInd w:val="0"/>
+        <w:spacing w:after="0" w:line="240" w:lineRule="auto"/>
+        <w:rPr>
+          <w:rFonts w:ascii="Consolas" w:hAnsi="Consolas" w:cs="Consolas"/>
+          <w:sz w:val="20"/>
+          <w:szCs w:val="20"/>
+          <w:lang w:val="en-GB"/>
+        </w:rPr>
+      </w:pPr>
+      <w:r>
+        <w:rPr>
+          <w:rFonts w:ascii="Consolas" w:hAnsi="Consolas" w:cs="Consolas"/>
+          <w:color w:val="D9E8F7"/>
+          <w:sz w:val="20"/>
+          <w:szCs w:val="20"/>
+        </w:rPr>
+        <w:t xml:space="preserve">          </w:t>
+      </w:r>
+      <w:r>
+        <w:rPr>
+          <w:rFonts w:ascii="Consolas" w:hAnsi="Consolas" w:cs="Consolas"/>
+          <w:sz w:val="20"/>
+          <w:szCs w:val="20"/>
+          <w:lang w:val="en-GB"/>
+        </w:rPr>
+        <w:t>}</w:t>
+      </w:r>
+      <w:r>
+        <w:rPr>
+          <w:rFonts w:ascii="Consolas" w:hAnsi="Consolas" w:cs="Consolas"/>
+          <w:color w:val="D9E8F7"/>
+          <w:sz w:val="20"/>
+          <w:szCs w:val="20"/>
+          <w:lang w:val="en-GB"/>
+        </w:rPr>
+        <w:t xml:space="preserve"> </w:t>
+      </w:r>
+      <w:r>
+        <w:rPr>
+          <w:rFonts w:ascii="Consolas" w:hAnsi="Consolas" w:cs="Consolas"/>
+          <w:color w:val="CC6C1D"/>
+          <w:sz w:val="20"/>
+          <w:szCs w:val="20"/>
+          <w:lang w:val="en-GB"/>
+        </w:rPr>
+        <w:t>else</w:t>
+      </w:r>
+      <w:r>
+        <w:rPr>
+          <w:rFonts w:ascii="Consolas" w:hAnsi="Consolas" w:cs="Consolas"/>
+          <w:color w:val="D9E8F7"/>
+          <w:sz w:val="20"/>
+          <w:szCs w:val="20"/>
+          <w:lang w:val="en-GB"/>
+        </w:rPr>
+        <w:t xml:space="preserve"> </w:t>
+      </w:r>
+      <w:r>
+        <w:rPr>
+          <w:rFonts w:ascii="Consolas" w:hAnsi="Consolas" w:cs="Consolas"/>
+          <w:sz w:val="20"/>
+          <w:szCs w:val="20"/>
+          <w:lang w:val="en-GB"/>
+        </w:rPr>
+        <w:t>{</w:t>
+      </w:r>
+    </w:p>
+    <w:p>
+      <w:pPr>
+        <w:autoSpaceDE w:val="0"/>
+        <w:autoSpaceDN w:val="0"/>
+        <w:adjustRightInd w:val="0"/>
+        <w:spacing w:after="0" w:line="240" w:lineRule="auto"/>
+        <w:rPr>
+          <w:rFonts w:ascii="Consolas" w:hAnsi="Consolas" w:cs="Consolas"/>
+          <w:sz w:val="20"/>
+          <w:szCs w:val="20"/>
+          <w:lang w:val="en-GB"/>
+        </w:rPr>
+      </w:pPr>
+      <w:r>
+        <w:rPr>
+          <w:rFonts w:ascii="Consolas" w:hAnsi="Consolas" w:cs="Consolas"/>
+          <w:color w:val="D9E8F7"/>
+          <w:sz w:val="20"/>
+          <w:szCs w:val="20"/>
+          <w:lang w:val="en-GB"/>
+        </w:rPr>
+        <w:t xml:space="preserve">                 </w:t>
+      </w:r>
+      <w:r>
+        <w:rPr>
+          <w:rFonts w:ascii="Consolas" w:hAnsi="Consolas" w:cs="Consolas"/>
+          <w:color w:val="CC6C1D"/>
+          <w:sz w:val="20"/>
+          <w:szCs w:val="20"/>
+          <w:shd w:val="clear" w:color="auto" w:fill="1B6291"/>
+          <w:lang w:val="en-GB"/>
+        </w:rPr>
+        <w:t>return</w:t>
+      </w:r>
+      <w:r>
+        <w:rPr>
+          <w:rFonts w:ascii="Consolas" w:hAnsi="Consolas" w:cs="Consolas"/>
+          <w:color w:val="D9E8F7"/>
+          <w:sz w:val="20"/>
+          <w:szCs w:val="20"/>
+          <w:shd w:val="clear" w:color="auto" w:fill="1B6291"/>
+          <w:lang w:val="en-GB"/>
+        </w:rPr>
+        <w:t xml:space="preserve"> </w:t>
+      </w:r>
+      <w:r>
+        <w:rPr>
+          <w:rFonts w:ascii="Consolas" w:hAnsi="Consolas" w:cs="Consolas"/>
+          <w:color w:val="66E1F8"/>
+          <w:sz w:val="20"/>
+          <w:szCs w:val="20"/>
+          <w:shd w:val="clear" w:color="auto" w:fill="1B6291"/>
+          <w:lang w:val="en-GB"/>
+        </w:rPr>
+        <w:t>PENA_INOCENCIA</w:t>
+      </w:r>
+      <w:r>
+        <w:rPr>
+          <w:rFonts w:ascii="Consolas" w:hAnsi="Consolas" w:cs="Consolas"/>
+          <w:color w:val="E6E6FA"/>
+          <w:sz w:val="20"/>
+          <w:szCs w:val="20"/>
+          <w:shd w:val="clear" w:color="auto" w:fill="1B6291"/>
+          <w:lang w:val="en-GB"/>
+        </w:rPr>
+        <w:t>;</w:t>
+      </w:r>
+    </w:p>
+    <w:p>
+      <w:pPr>
+        <w:autoSpaceDE w:val="0"/>
+        <w:autoSpaceDN w:val="0"/>
+        <w:adjustRightInd w:val="0"/>
+        <w:spacing w:after="0" w:line="240" w:lineRule="auto"/>
+        <w:rPr>
+          <w:rFonts w:ascii="Consolas" w:hAnsi="Consolas" w:cs="Consolas"/>
+          <w:sz w:val="20"/>
+          <w:szCs w:val="20"/>
+          <w:lang w:val="en-GB"/>
+        </w:rPr>
+      </w:pPr>
+      <w:r>
+        <w:rPr>
+          <w:rFonts w:ascii="Consolas" w:hAnsi="Consolas" w:cs="Consolas"/>
+          <w:sz w:val="20"/>
+          <w:szCs w:val="20"/>
+          <w:lang w:val="en-GB"/>
+        </w:rPr>
+        <w:t xml:space="preserve">                 }</w:t>
+      </w:r>
+    </w:p>
+    <w:p>
+      <w:pPr>
+        <w:autoSpaceDE w:val="0"/>
+        <w:autoSpaceDN w:val="0"/>
+        <w:adjustRightInd w:val="0"/>
+        <w:spacing w:after="0" w:line="240" w:lineRule="auto"/>
+        <w:rPr>
+          <w:rFonts w:ascii="Consolas" w:hAnsi="Consolas" w:cs="Consolas"/>
+          <w:sz w:val="20"/>
+          <w:szCs w:val="20"/>
+          <w:lang w:val="en-GB"/>
+        </w:rPr>
+      </w:pPr>
+      <w:r>
+        <w:rPr>
+          <w:rFonts w:ascii="Consolas" w:hAnsi="Consolas" w:cs="Consolas"/>
+          <w:color w:val="D9E8F7"/>
+          <w:sz w:val="20"/>
+          <w:szCs w:val="20"/>
+          <w:lang w:val="en-GB"/>
+        </w:rPr>
+        <w:t xml:space="preserve">       </w:t>
+      </w:r>
+      <w:r>
+        <w:rPr>
+          <w:rFonts w:ascii="Consolas" w:hAnsi="Consolas" w:cs="Consolas"/>
+          <w:color w:val="F9FAF4"/>
+          <w:sz w:val="20"/>
+          <w:szCs w:val="20"/>
+          <w:lang w:val="en-GB"/>
+        </w:rPr>
+        <w:t>}</w:t>
+      </w:r>
+      <w:r>
+        <w:rPr>
+          <w:rFonts w:ascii="Consolas" w:hAnsi="Consolas" w:cs="Consolas"/>
+          <w:color w:val="D9E8F7"/>
+          <w:sz w:val="20"/>
+          <w:szCs w:val="20"/>
+          <w:lang w:val="en-GB"/>
+        </w:rPr>
+        <w:t xml:space="preserve"> </w:t>
+      </w:r>
+      <w:r>
+        <w:rPr>
+          <w:rFonts w:ascii="Consolas" w:hAnsi="Consolas" w:cs="Consolas"/>
+          <w:color w:val="CC6C1D"/>
+          <w:sz w:val="20"/>
+          <w:szCs w:val="20"/>
+          <w:lang w:val="en-GB"/>
+        </w:rPr>
+        <w:t>else</w:t>
+      </w:r>
+      <w:r>
+        <w:rPr>
+          <w:rFonts w:ascii="Consolas" w:hAnsi="Consolas" w:cs="Consolas"/>
+          <w:color w:val="D9E8F7"/>
+          <w:sz w:val="20"/>
+          <w:szCs w:val="20"/>
+          <w:lang w:val="en-GB"/>
+        </w:rPr>
+        <w:t xml:space="preserve"> </w:t>
+      </w:r>
+      <w:r>
+        <w:rPr>
+          <w:rFonts w:ascii="Consolas" w:hAnsi="Consolas" w:cs="Consolas"/>
+          <w:sz w:val="20"/>
+          <w:szCs w:val="20"/>
+          <w:lang w:val="en-GB"/>
+        </w:rPr>
+        <w:t>{</w:t>
+      </w:r>
+    </w:p>
+    <w:p>
+      <w:pPr>
+        <w:autoSpaceDE w:val="0"/>
+        <w:autoSpaceDN w:val="0"/>
+        <w:adjustRightInd w:val="0"/>
+        <w:spacing w:after="0" w:line="240" w:lineRule="auto"/>
+        <w:rPr>
+          <w:rFonts w:ascii="Consolas" w:hAnsi="Consolas" w:cs="Consolas"/>
+          <w:sz w:val="20"/>
+          <w:szCs w:val="20"/>
+        </w:rPr>
+      </w:pPr>
+      <w:r>
+        <w:rPr>
+          <w:rFonts w:ascii="Consolas" w:hAnsi="Consolas" w:cs="Consolas"/>
+          <w:color w:val="D9E8F7"/>
+          <w:sz w:val="20"/>
+          <w:szCs w:val="20"/>
+          <w:lang w:val="en-GB"/>
+        </w:rPr>
+        <w:t xml:space="preserve">                </w:t>
+      </w:r>
+      <w:proofErr w:type="spellStart"/>
+      <w:r>
+        <w:rPr>
+          <w:rFonts w:ascii="Consolas" w:hAnsi="Consolas" w:cs="Consolas"/>
+          <w:color w:val="CC6C1D"/>
+          <w:sz w:val="20"/>
+          <w:szCs w:val="20"/>
+        </w:rPr>
+        <w:t>if</w:t>
+      </w:r>
+      <w:proofErr w:type="spellEnd"/>
+      <w:r>
+        <w:rPr>
+          <w:rFonts w:ascii="Consolas" w:hAnsi="Consolas" w:cs="Consolas"/>
+          <w:color w:val="D9E8F7"/>
+          <w:sz w:val="20"/>
+          <w:szCs w:val="20"/>
+        </w:rPr>
+        <w:t xml:space="preserve"> </w:t>
+      </w:r>
+      <w:r>
+        <w:rPr>
+          <w:rFonts w:ascii="Consolas" w:hAnsi="Consolas" w:cs="Consolas"/>
+          <w:sz w:val="20"/>
+          <w:szCs w:val="20"/>
+        </w:rPr>
+        <w:t>(</w:t>
+      </w:r>
+      <w:proofErr w:type="spellStart"/>
+      <w:r>
+        <w:rPr>
+          <w:rFonts w:ascii="Consolas" w:hAnsi="Consolas" w:cs="Consolas"/>
+          <w:color w:val="79ABFF"/>
+          <w:sz w:val="20"/>
+          <w:szCs w:val="20"/>
+        </w:rPr>
+        <w:t>respostaPrisioneiroB</w:t>
+      </w:r>
+      <w:proofErr w:type="spellEnd"/>
+      <w:r>
+        <w:rPr>
+          <w:rFonts w:ascii="Consolas" w:hAnsi="Consolas" w:cs="Consolas"/>
+          <w:color w:val="D9E8F7"/>
+          <w:sz w:val="20"/>
+          <w:szCs w:val="20"/>
+        </w:rPr>
+        <w:t xml:space="preserve"> </w:t>
+      </w:r>
+      <w:r>
+        <w:rPr>
+          <w:rFonts w:ascii="Consolas" w:hAnsi="Consolas" w:cs="Consolas"/>
+          <w:sz w:val="20"/>
+          <w:szCs w:val="20"/>
+        </w:rPr>
+        <w:t>==</w:t>
+      </w:r>
+      <w:r>
+        <w:rPr>
+          <w:rFonts w:ascii="Consolas" w:hAnsi="Consolas" w:cs="Consolas"/>
+          <w:color w:val="D9E8F7"/>
+          <w:sz w:val="20"/>
+          <w:szCs w:val="20"/>
+        </w:rPr>
+        <w:t xml:space="preserve"> </w:t>
+      </w:r>
+      <w:r>
+        <w:rPr>
+          <w:rFonts w:ascii="Consolas" w:hAnsi="Consolas" w:cs="Consolas"/>
+          <w:color w:val="17C6A3"/>
+          <w:sz w:val="20"/>
+          <w:szCs w:val="20"/>
+        </w:rPr>
+        <w:t>"Culpado</w:t>
+      </w:r>
+      <w:r>
+        <w:rPr>
+          <w:rFonts w:ascii="Consolas" w:hAnsi="Consolas" w:cs="Consolas"/>
+          <w:sz w:val="20"/>
+          <w:szCs w:val="20"/>
+        </w:rPr>
+        <w:t>") {</w:t>
+      </w:r>
+    </w:p>
+    <w:p>
+      <w:pPr>
+        <w:autoSpaceDE w:val="0"/>
+        <w:autoSpaceDN w:val="0"/>
+        <w:adjustRightInd w:val="0"/>
+        <w:spacing w:after="0" w:line="240" w:lineRule="auto"/>
+        <w:rPr>
+          <w:rFonts w:ascii="Consolas" w:hAnsi="Consolas" w:cs="Consolas"/>
+          <w:sz w:val="20"/>
+          <w:szCs w:val="20"/>
+        </w:rPr>
+      </w:pPr>
+      <w:r>
+        <w:rPr>
+          <w:rFonts w:ascii="Consolas" w:hAnsi="Consolas" w:cs="Consolas"/>
+          <w:color w:val="D9E8F7"/>
+          <w:sz w:val="20"/>
+          <w:szCs w:val="20"/>
+        </w:rPr>
+        <w:t xml:space="preserve">                    </w:t>
+      </w:r>
+      <w:proofErr w:type="spellStart"/>
+      <w:r>
+        <w:rPr>
+          <w:rFonts w:ascii="Consolas" w:hAnsi="Consolas" w:cs="Consolas"/>
+          <w:color w:val="CC6C1D"/>
+          <w:sz w:val="20"/>
+          <w:szCs w:val="20"/>
+          <w:shd w:val="clear" w:color="auto" w:fill="1B6291"/>
+        </w:rPr>
+        <w:t>return</w:t>
+      </w:r>
+      <w:proofErr w:type="spellEnd"/>
+      <w:r>
+        <w:rPr>
+          <w:rFonts w:ascii="Consolas" w:hAnsi="Consolas" w:cs="Consolas"/>
+          <w:color w:val="D9E8F7"/>
+          <w:sz w:val="20"/>
+          <w:szCs w:val="20"/>
+          <w:shd w:val="clear" w:color="auto" w:fill="1B6291"/>
+        </w:rPr>
+        <w:t xml:space="preserve"> </w:t>
+      </w:r>
+      <w:r>
+        <w:rPr>
+          <w:rFonts w:ascii="Consolas" w:hAnsi="Consolas" w:cs="Consolas"/>
+          <w:color w:val="66E1F8"/>
+          <w:sz w:val="20"/>
+          <w:szCs w:val="20"/>
+          <w:shd w:val="clear" w:color="auto" w:fill="1B6291"/>
+        </w:rPr>
+        <w:t>PENA_CONDENACAO_INDIVIDUAL</w:t>
+      </w:r>
+      <w:r>
+        <w:rPr>
+          <w:rFonts w:ascii="Consolas" w:hAnsi="Consolas" w:cs="Consolas"/>
+          <w:color w:val="E6E6FA"/>
+          <w:sz w:val="20"/>
+          <w:szCs w:val="20"/>
+          <w:shd w:val="clear" w:color="auto" w:fill="1B6291"/>
+        </w:rPr>
+        <w:t>;</w:t>
+      </w:r>
+    </w:p>
+    <w:p>
+      <w:pPr>
+        <w:autoSpaceDE w:val="0"/>
+        <w:autoSpaceDN w:val="0"/>
+        <w:adjustRightInd w:val="0"/>
+        <w:spacing w:after="0" w:line="240" w:lineRule="auto"/>
+        <w:rPr>
+          <w:rFonts w:ascii="Consolas" w:hAnsi="Consolas" w:cs="Consolas"/>
+          <w:sz w:val="20"/>
+          <w:szCs w:val="20"/>
+        </w:rPr>
+      </w:pPr>
+      <w:r>
+        <w:rPr>
+          <w:rFonts w:ascii="Consolas" w:hAnsi="Consolas" w:cs="Consolas"/>
+          <w:color w:val="D9E8F7"/>
+          <w:sz w:val="20"/>
+          <w:szCs w:val="20"/>
+        </w:rPr>
+        <w:t xml:space="preserve">                </w:t>
+      </w:r>
+      <w:r>
+        <w:rPr>
+          <w:rFonts w:ascii="Consolas" w:hAnsi="Consolas" w:cs="Consolas"/>
+          <w:sz w:val="20"/>
+          <w:szCs w:val="20"/>
+        </w:rPr>
+        <w:t xml:space="preserve">} </w:t>
+      </w:r>
+      <w:proofErr w:type="spellStart"/>
+      <w:r>
+        <w:rPr>
+          <w:rFonts w:ascii="Consolas" w:hAnsi="Consolas" w:cs="Consolas"/>
+          <w:color w:val="CC6C1D"/>
+          <w:sz w:val="20"/>
+          <w:szCs w:val="20"/>
+        </w:rPr>
+        <w:t>else</w:t>
+      </w:r>
+      <w:proofErr w:type="spellEnd"/>
+      <w:r>
+        <w:rPr>
+          <w:rFonts w:ascii="Consolas" w:hAnsi="Consolas" w:cs="Consolas"/>
+          <w:color w:val="D9E8F7"/>
+          <w:sz w:val="20"/>
+          <w:szCs w:val="20"/>
+        </w:rPr>
+        <w:t xml:space="preserve"> </w:t>
+      </w:r>
+      <w:r>
+        <w:rPr>
+          <w:rFonts w:ascii="Consolas" w:hAnsi="Consolas" w:cs="Consolas"/>
+          <w:sz w:val="20"/>
+          <w:szCs w:val="20"/>
+        </w:rPr>
+        <w:t>{</w:t>
+      </w:r>
+    </w:p>
+    <w:p>
+      <w:pPr>
+        <w:autoSpaceDE w:val="0"/>
+        <w:autoSpaceDN w:val="0"/>
+        <w:adjustRightInd w:val="0"/>
+        <w:spacing w:after="0" w:line="240" w:lineRule="auto"/>
+        <w:rPr>
+          <w:rFonts w:ascii="Consolas" w:hAnsi="Consolas" w:cs="Consolas"/>
+          <w:sz w:val="20"/>
+          <w:szCs w:val="20"/>
+        </w:rPr>
+      </w:pPr>
+      <w:r>
+        <w:rPr>
+          <w:rFonts w:ascii="Consolas" w:hAnsi="Consolas" w:cs="Consolas"/>
+          <w:color w:val="D9E8F7"/>
+          <w:sz w:val="20"/>
+          <w:szCs w:val="20"/>
+        </w:rPr>
+        <w:t xml:space="preserve">                         </w:t>
+      </w:r>
+      <w:proofErr w:type="spellStart"/>
+      <w:r>
+        <w:rPr>
+          <w:rFonts w:ascii="Consolas" w:hAnsi="Consolas" w:cs="Consolas"/>
+          <w:color w:val="CC6C1D"/>
+          <w:sz w:val="20"/>
+          <w:szCs w:val="20"/>
+          <w:shd w:val="clear" w:color="auto" w:fill="1B6291"/>
+        </w:rPr>
+        <w:t>return</w:t>
+      </w:r>
+      <w:proofErr w:type="spellEnd"/>
+      <w:r>
+        <w:rPr>
+          <w:rFonts w:ascii="Consolas" w:hAnsi="Consolas" w:cs="Consolas"/>
+          <w:color w:val="D9E8F7"/>
+          <w:sz w:val="20"/>
+          <w:szCs w:val="20"/>
+          <w:shd w:val="clear" w:color="auto" w:fill="1B6291"/>
+        </w:rPr>
+        <w:t xml:space="preserve"> </w:t>
+      </w:r>
+      <w:r>
+        <w:rPr>
+          <w:rFonts w:ascii="Consolas" w:hAnsi="Consolas" w:cs="Consolas"/>
+          <w:color w:val="66E1F8"/>
+          <w:sz w:val="20"/>
+          <w:szCs w:val="20"/>
+          <w:shd w:val="clear" w:color="auto" w:fill="1B6291"/>
+        </w:rPr>
+        <w:t>PENA_CONDENACAO_CUMPLICES</w:t>
+      </w:r>
+      <w:r>
+        <w:rPr>
+          <w:rFonts w:ascii="Consolas" w:hAnsi="Consolas" w:cs="Consolas"/>
+          <w:color w:val="E6E6FA"/>
+          <w:sz w:val="20"/>
+          <w:szCs w:val="20"/>
+          <w:shd w:val="clear" w:color="auto" w:fill="1B6291"/>
+        </w:rPr>
+        <w:t>;</w:t>
+      </w:r>
+    </w:p>
+    <w:p>
+      <w:pPr>
+        <w:autoSpaceDE w:val="0"/>
+        <w:autoSpaceDN w:val="0"/>
+        <w:adjustRightInd w:val="0"/>
+        <w:spacing w:after="0" w:line="240" w:lineRule="auto"/>
+        <w:rPr>
+          <w:rFonts w:ascii="Consolas" w:hAnsi="Consolas" w:cs="Consolas"/>
+          <w:sz w:val="20"/>
+          <w:szCs w:val="20"/>
+        </w:rPr>
+      </w:pPr>
+      <w:r>
+        <w:rPr>
+          <w:rFonts w:ascii="Consolas" w:hAnsi="Consolas" w:cs="Consolas"/>
+          <w:color w:val="D9E8F7"/>
+          <w:sz w:val="20"/>
+          <w:szCs w:val="20"/>
+        </w:rPr>
+        <w:t xml:space="preserve">                       </w:t>
+      </w:r>
+      <w:r>
+        <w:rPr>
+          <w:rFonts w:ascii="Consolas" w:hAnsi="Consolas" w:cs="Consolas"/>
+          <w:sz w:val="20"/>
+          <w:szCs w:val="20"/>
+        </w:rPr>
+        <w:t xml:space="preserve"> }</w:t>
+      </w:r>
+    </w:p>
+    <w:p>
+      <w:pPr>
+        <w:autoSpaceDE w:val="0"/>
+        <w:autoSpaceDN w:val="0"/>
+        <w:adjustRightInd w:val="0"/>
+        <w:spacing w:after="0" w:line="240" w:lineRule="auto"/>
+        <w:rPr>
+          <w:rFonts w:ascii="Consolas" w:hAnsi="Consolas" w:cs="Consolas"/>
+          <w:sz w:val="20"/>
+          <w:szCs w:val="20"/>
+        </w:rPr>
+      </w:pPr>
+      <w:r>
+        <w:rPr>
+          <w:rFonts w:ascii="Consolas" w:hAnsi="Consolas" w:cs="Consolas"/>
+          <w:color w:val="D9E8F7"/>
+          <w:sz w:val="20"/>
+          <w:szCs w:val="20"/>
+        </w:rPr>
+        <w:t xml:space="preserve">                </w:t>
+      </w:r>
+      <w:r>
+        <w:rPr>
+          <w:rFonts w:ascii="Consolas" w:hAnsi="Consolas" w:cs="Consolas"/>
+          <w:color w:val="F9FAF4"/>
+          <w:sz w:val="20"/>
+          <w:szCs w:val="20"/>
+        </w:rPr>
+        <w:t>}</w:t>
+      </w:r>
+    </w:p>
+    <w:p>
+      <w:r>
+        <w:rPr>
+          <w:rFonts w:ascii="Consolas" w:hAnsi="Consolas" w:cs="Consolas"/>
+          <w:color w:val="D9E8F7"/>
+          <w:sz w:val="20"/>
+          <w:szCs w:val="20"/>
+        </w:rPr>
+        <w:t xml:space="preserve">     </w:t>
+      </w:r>
+      <w:r>
+        <w:rPr>
+          <w:rFonts w:ascii="Consolas" w:hAnsi="Consolas" w:cs="Consolas"/>
+          <w:color w:val="F9FAF4"/>
+          <w:sz w:val="20"/>
+          <w:szCs w:val="20"/>
+        </w:rPr>
+        <w:t>}</w:t>
+      </w:r>
+    </w:p>
+    <w:p>
+      <w:r>
+        <w:t xml:space="preserve">Teste 2 </w:t>
+      </w:r>
+    </w:p>
+    <w:p>
+      <w:r>
+        <w:t>Na realização do segundo teste tivemos o retorno do seguinte erro:</w:t>
+      </w:r>
+    </w:p>
+    <w:p>
+      <w:pPr>
+        <w:rPr>
+          <w:rFonts w:ascii="Consolas" w:hAnsi="Consolas" w:cs="Consolas"/>
+          <w:sz w:val="20"/>
+          <w:szCs w:val="20"/>
+          <w:lang w:val="en-GB"/>
+        </w:rPr>
+      </w:pPr>
+      <w:r>
+        <w:rPr>
+          <w:rFonts w:ascii="Consolas" w:hAnsi="Consolas" w:cs="Consolas"/>
+          <w:sz w:val="20"/>
+          <w:szCs w:val="20"/>
+          <w:lang w:val="en-GB"/>
+        </w:rPr>
+        <w:t>org.opentest4j.AssertionFailedError: expected: &lt;0&gt; but was: &lt;11&gt;</w:t>
+      </w:r>
+    </w:p>
+    <w:p>
+      <w:pPr>
+        <w:rPr>
+          <w:rFonts w:ascii="Consolas" w:hAnsi="Consolas" w:cs="Consolas"/>
+          <w:sz w:val="20"/>
+          <w:szCs w:val="20"/>
+        </w:rPr>
+      </w:pPr>
+      <w:r>
+        <w:rPr>
+          <w:rFonts w:ascii="Consolas" w:hAnsi="Consolas" w:cs="Consolas"/>
+          <w:sz w:val="20"/>
+          <w:szCs w:val="20"/>
+        </w:rPr>
+        <w:t xml:space="preserve">Causa: Nas </w:t>
+      </w:r>
+      <w:r>
+        <w:rPr>
+          <w:rFonts w:ascii="Consolas" w:hAnsi="Consolas" w:cs="Consolas"/>
+          <w:sz w:val="20"/>
+          <w:szCs w:val="20"/>
+        </w:rPr>
+        <w:t>variáveis</w:t>
       </w:r>
       <w:bookmarkStart w:id="0" w:name="_GoBack"/>
       <w:bookmarkEnd w:id="0"/>
       <w:r>
         <w:rPr>
           <w:rFonts w:ascii="Consolas" w:hAnsi="Consolas" w:cs="Consolas"/>
-          <w:color w:val="79ABFF"/>
-          <w:sz w:val="20"/>
-          <w:szCs w:val="20"/>
-        </w:rPr>
-        <w:t>aPrisioneiroB</w:t>
-      </w:r>
-      <w:proofErr w:type="spellEnd"/>
-      <w:r>
-        <w:rPr>
-          <w:rFonts w:ascii="Consolas" w:hAnsi="Consolas" w:cs="Consolas"/>
-          <w:color w:val="D9E8F7"/>
-          <w:sz w:val="20"/>
-          <w:szCs w:val="20"/>
-        </w:rPr>
-        <w:t xml:space="preserve"> </w:t>
-      </w:r>
-      <w:r>
-        <w:rPr>
-          <w:rFonts w:ascii="Consolas" w:hAnsi="Consolas" w:cs="Consolas"/>
-          <w:sz w:val="20"/>
-          <w:szCs w:val="20"/>
-        </w:rPr>
-        <w:t>==</w:t>
-      </w:r>
-      <w:r>
-        <w:rPr>
-          <w:rFonts w:ascii="Consolas" w:hAnsi="Consolas" w:cs="Consolas"/>
-          <w:color w:val="D9E8F7"/>
-          <w:sz w:val="20"/>
-          <w:szCs w:val="20"/>
-        </w:rPr>
-        <w:t xml:space="preserve"> </w:t>
-      </w:r>
-      <w:r>
-        <w:rPr>
-          <w:rFonts w:ascii="Consolas" w:hAnsi="Consolas" w:cs="Consolas"/>
-          <w:color w:val="17C6A3"/>
-          <w:sz w:val="20"/>
-          <w:szCs w:val="20"/>
-        </w:rPr>
-        <w:t>"Culpado"</w:t>
-      </w:r>
-      <w:r>
-        <w:rPr>
-          <w:rFonts w:ascii="Consolas" w:hAnsi="Consolas" w:cs="Consolas"/>
-          <w:sz w:val="20"/>
-          <w:szCs w:val="20"/>
-        </w:rPr>
-        <w:t>) {</w:t>
-      </w:r>
-    </w:p>
-    <w:p>
-      <w:pPr>
-        <w:autoSpaceDE w:val="0"/>
-        <w:autoSpaceDN w:val="0"/>
-        <w:adjustRightInd w:val="0"/>
-        <w:spacing w:after="0" w:line="240" w:lineRule="auto"/>
-        <w:rPr>
-          <w:rFonts w:ascii="Consolas" w:hAnsi="Consolas" w:cs="Consolas"/>
-          <w:sz w:val="20"/>
-          <w:szCs w:val="20"/>
-        </w:rPr>
-      </w:pPr>
-      <w:r>
-        <w:rPr>
-          <w:rFonts w:ascii="Consolas" w:hAnsi="Consolas" w:cs="Consolas"/>
-          <w:color w:val="D9E8F7"/>
-          <w:sz w:val="20"/>
-          <w:szCs w:val="20"/>
-        </w:rPr>
-        <w:t xml:space="preserve">            </w:t>
-      </w:r>
+          <w:sz w:val="20"/>
+          <w:szCs w:val="20"/>
+        </w:rPr>
+        <w:t xml:space="preserve"> inicias de P</w:t>
+      </w:r>
+      <w:r>
+        <w:rPr>
+          <w:rFonts w:ascii="Consolas" w:hAnsi="Consolas" w:cs="Consolas"/>
+          <w:sz w:val="20"/>
+          <w:szCs w:val="20"/>
+        </w:rPr>
+        <w:t>ENA_.. os valores estavam declarados com os valores errados.</w:t>
+      </w:r>
+    </w:p>
+    <w:p>
+      <w:pPr>
+        <w:rPr>
+          <w:rFonts w:ascii="Consolas" w:hAnsi="Consolas" w:cs="Consolas"/>
+          <w:sz w:val="20"/>
+          <w:szCs w:val="20"/>
+        </w:rPr>
+      </w:pPr>
+    </w:p>
+    <w:p>
+      <w:pPr>
+        <w:rPr>
+          <w:rFonts w:ascii="Consolas" w:hAnsi="Consolas" w:cs="Consolas"/>
+          <w:sz w:val="20"/>
+          <w:szCs w:val="20"/>
+        </w:rPr>
+      </w:pPr>
+      <w:proofErr w:type="spellStart"/>
+      <w:r>
+        <w:rPr>
+          <w:rFonts w:ascii="Consolas" w:hAnsi="Consolas" w:cs="Consolas"/>
+          <w:sz w:val="20"/>
+          <w:szCs w:val="20"/>
+        </w:rPr>
+        <w:t>Correcao</w:t>
+      </w:r>
+      <w:proofErr w:type="spellEnd"/>
+      <w:r>
+        <w:rPr>
+          <w:rFonts w:ascii="Consolas" w:hAnsi="Consolas" w:cs="Consolas"/>
+          <w:sz w:val="20"/>
+          <w:szCs w:val="20"/>
+        </w:rPr>
+        <w:t>:</w:t>
+      </w:r>
+    </w:p>
+    <w:p>
+      <w:pPr>
+        <w:autoSpaceDE w:val="0"/>
+        <w:autoSpaceDN w:val="0"/>
+        <w:adjustRightInd w:val="0"/>
+        <w:spacing w:after="0" w:line="240" w:lineRule="auto"/>
+        <w:rPr>
+          <w:rFonts w:ascii="Consolas" w:hAnsi="Consolas" w:cs="Consolas"/>
+          <w:sz w:val="20"/>
+          <w:szCs w:val="20"/>
+        </w:rPr>
+      </w:pPr>
       <w:proofErr w:type="spellStart"/>
       <w:r>
         <w:rPr>
@@ -1352,18 +2032,127 @@
           <w:color w:val="CC6C1D"/>
           <w:sz w:val="20"/>
           <w:szCs w:val="20"/>
-          <w:shd w:val="clear" w:color="auto" w:fill="1B6291"/>
-        </w:rPr>
-        <w:t>return</w:t>
-      </w:r>
-      <w:proofErr w:type="spellEnd"/>
-      <w:r>
-        <w:rPr>
-          <w:rFonts w:ascii="Consolas" w:hAnsi="Consolas" w:cs="Consolas"/>
-          <w:color w:val="D9E8F7"/>
-          <w:sz w:val="20"/>
-          <w:szCs w:val="20"/>
-          <w:shd w:val="clear" w:color="auto" w:fill="1B6291"/>
+        </w:rPr>
+        <w:t>public</w:t>
+      </w:r>
+      <w:proofErr w:type="spellEnd"/>
+      <w:r>
+        <w:rPr>
+          <w:rFonts w:ascii="Consolas" w:hAnsi="Consolas" w:cs="Consolas"/>
+          <w:color w:val="D9E8F7"/>
+          <w:sz w:val="20"/>
+          <w:szCs w:val="20"/>
+        </w:rPr>
+        <w:t xml:space="preserve"> </w:t>
+      </w:r>
+      <w:proofErr w:type="spellStart"/>
+      <w:r>
+        <w:rPr>
+          <w:rFonts w:ascii="Consolas" w:hAnsi="Consolas" w:cs="Consolas"/>
+          <w:color w:val="CC6C1D"/>
+          <w:sz w:val="20"/>
+          <w:szCs w:val="20"/>
+        </w:rPr>
+        <w:t>class</w:t>
+      </w:r>
+      <w:proofErr w:type="spellEnd"/>
+      <w:r>
+        <w:rPr>
+          <w:rFonts w:ascii="Consolas" w:hAnsi="Consolas" w:cs="Consolas"/>
+          <w:color w:val="D9E8F7"/>
+          <w:sz w:val="20"/>
+          <w:szCs w:val="20"/>
+        </w:rPr>
+        <w:t xml:space="preserve"> </w:t>
+      </w:r>
+      <w:proofErr w:type="spellStart"/>
+      <w:r>
+        <w:rPr>
+          <w:rFonts w:ascii="Consolas" w:hAnsi="Consolas" w:cs="Consolas"/>
+          <w:color w:val="1290C3"/>
+          <w:sz w:val="20"/>
+          <w:szCs w:val="20"/>
+        </w:rPr>
+        <w:t>JulgamentoPrisioneiro</w:t>
+      </w:r>
+      <w:proofErr w:type="spellEnd"/>
+      <w:r>
+        <w:rPr>
+          <w:rFonts w:ascii="Consolas" w:hAnsi="Consolas" w:cs="Consolas"/>
+          <w:color w:val="D9E8F7"/>
+          <w:sz w:val="20"/>
+          <w:szCs w:val="20"/>
+        </w:rPr>
+        <w:t xml:space="preserve"> </w:t>
+      </w:r>
+      <w:r>
+        <w:rPr>
+          <w:rFonts w:ascii="Consolas" w:hAnsi="Consolas" w:cs="Consolas"/>
+          <w:color w:val="F9FAF4"/>
+          <w:sz w:val="20"/>
+          <w:szCs w:val="20"/>
+        </w:rPr>
+        <w:t>{</w:t>
+      </w:r>
+    </w:p>
+    <w:p>
+      <w:pPr>
+        <w:autoSpaceDE w:val="0"/>
+        <w:autoSpaceDN w:val="0"/>
+        <w:adjustRightInd w:val="0"/>
+        <w:spacing w:after="0" w:line="240" w:lineRule="auto"/>
+        <w:rPr>
+          <w:rFonts w:ascii="Consolas" w:hAnsi="Consolas" w:cs="Consolas"/>
+          <w:sz w:val="20"/>
+          <w:szCs w:val="20"/>
+        </w:rPr>
+      </w:pPr>
+      <w:r>
+        <w:rPr>
+          <w:rFonts w:ascii="Consolas" w:hAnsi="Consolas" w:cs="Consolas"/>
+          <w:color w:val="D9E8F7"/>
+          <w:sz w:val="20"/>
+          <w:szCs w:val="20"/>
+        </w:rPr>
+        <w:t xml:space="preserve">   </w:t>
+      </w:r>
+      <w:proofErr w:type="spellStart"/>
+      <w:r>
+        <w:rPr>
+          <w:rFonts w:ascii="Consolas" w:hAnsi="Consolas" w:cs="Consolas"/>
+          <w:color w:val="CC6C1D"/>
+          <w:sz w:val="20"/>
+          <w:szCs w:val="20"/>
+        </w:rPr>
+        <w:t>private</w:t>
+      </w:r>
+      <w:proofErr w:type="spellEnd"/>
+      <w:r>
+        <w:rPr>
+          <w:rFonts w:ascii="Consolas" w:hAnsi="Consolas" w:cs="Consolas"/>
+          <w:color w:val="D9E8F7"/>
+          <w:sz w:val="20"/>
+          <w:szCs w:val="20"/>
+        </w:rPr>
+        <w:t xml:space="preserve"> </w:t>
+      </w:r>
+      <w:proofErr w:type="spellStart"/>
+      <w:r>
+        <w:rPr>
+          <w:rFonts w:ascii="Consolas" w:hAnsi="Consolas" w:cs="Consolas"/>
+          <w:color w:val="CC6C1D"/>
+          <w:sz w:val="20"/>
+          <w:szCs w:val="20"/>
+        </w:rPr>
+        <w:t>int</w:t>
+      </w:r>
+      <w:proofErr w:type="spellEnd"/>
+      <w:r>
+        <w:rPr>
+          <w:rFonts w:ascii="Consolas" w:hAnsi="Consolas" w:cs="Consolas"/>
+          <w:color w:val="D9E8F7"/>
+          <w:sz w:val="20"/>
+          <w:szCs w:val="20"/>
         </w:rPr>
         <w:t xml:space="preserve"> </w:t>
       </w:r>
@@ -1373,29 +2162,163 @@
           <w:color w:val="66E1F8"/>
           <w:sz w:val="20"/>
           <w:szCs w:val="20"/>
-          <w:shd w:val="clear" w:color="auto" w:fill="1B6291"/>
-        </w:rPr>
-        <w:t>PENA_CONDENACAO_</w:t>
-      </w:r>
-      <w:proofErr w:type="gramStart"/>
+        </w:rPr>
+        <w:t>PENA_INOCENCIA</w:t>
+      </w:r>
+      <w:r>
+        <w:rPr>
+          <w:rFonts w:ascii="Consolas" w:hAnsi="Consolas" w:cs="Consolas"/>
+          <w:color w:val="D9E8F7"/>
+          <w:sz w:val="20"/>
+          <w:szCs w:val="20"/>
+        </w:rPr>
+        <w:t xml:space="preserve"> </w:t>
+      </w:r>
+      <w:r>
+        <w:rPr>
+          <w:rFonts w:ascii="Consolas" w:hAnsi="Consolas" w:cs="Consolas"/>
+          <w:sz w:val="20"/>
+          <w:szCs w:val="20"/>
+        </w:rPr>
+        <w:t>=</w:t>
+      </w:r>
+      <w:r>
+        <w:rPr>
+          <w:rFonts w:ascii="Consolas" w:hAnsi="Consolas" w:cs="Consolas"/>
+          <w:color w:val="D9E8F7"/>
+          <w:sz w:val="20"/>
+          <w:szCs w:val="20"/>
+        </w:rPr>
+        <w:t xml:space="preserve"> </w:t>
+      </w:r>
+      <w:r>
+        <w:rPr>
+          <w:rFonts w:ascii="Consolas" w:hAnsi="Consolas" w:cs="Consolas"/>
+          <w:color w:val="6897BB"/>
+          <w:sz w:val="20"/>
+          <w:szCs w:val="20"/>
+        </w:rPr>
+        <w:t>0</w:t>
+      </w:r>
+      <w:r>
+        <w:rPr>
+          <w:rFonts w:ascii="Consolas" w:hAnsi="Consolas" w:cs="Consolas"/>
+          <w:sz w:val="20"/>
+          <w:szCs w:val="20"/>
+        </w:rPr>
+        <w:t>;</w:t>
+      </w:r>
+    </w:p>
+    <w:p>
+      <w:pPr>
+        <w:autoSpaceDE w:val="0"/>
+        <w:autoSpaceDN w:val="0"/>
+        <w:adjustRightInd w:val="0"/>
+        <w:spacing w:after="0" w:line="240" w:lineRule="auto"/>
+        <w:rPr>
+          <w:rFonts w:ascii="Consolas" w:hAnsi="Consolas" w:cs="Consolas"/>
+          <w:sz w:val="20"/>
+          <w:szCs w:val="20"/>
+        </w:rPr>
+      </w:pPr>
+      <w:r>
+        <w:rPr>
+          <w:rFonts w:ascii="Consolas" w:hAnsi="Consolas" w:cs="Consolas"/>
+          <w:color w:val="D9E8F7"/>
+          <w:sz w:val="20"/>
+          <w:szCs w:val="20"/>
+        </w:rPr>
+        <w:t xml:space="preserve">   </w:t>
+      </w:r>
+      <w:proofErr w:type="spellStart"/>
+      <w:r>
+        <w:rPr>
+          <w:rFonts w:ascii="Consolas" w:hAnsi="Consolas" w:cs="Consolas"/>
+          <w:color w:val="CC6C1D"/>
+          <w:sz w:val="20"/>
+          <w:szCs w:val="20"/>
+        </w:rPr>
+        <w:t>private</w:t>
+      </w:r>
+      <w:proofErr w:type="spellEnd"/>
+      <w:r>
+        <w:rPr>
+          <w:rFonts w:ascii="Consolas" w:hAnsi="Consolas" w:cs="Consolas"/>
+          <w:color w:val="D9E8F7"/>
+          <w:sz w:val="20"/>
+          <w:szCs w:val="20"/>
+        </w:rPr>
+        <w:t xml:space="preserve"> </w:t>
+      </w:r>
+      <w:proofErr w:type="spellStart"/>
+      <w:r>
+        <w:rPr>
+          <w:rFonts w:ascii="Consolas" w:hAnsi="Consolas" w:cs="Consolas"/>
+          <w:color w:val="CC6C1D"/>
+          <w:sz w:val="20"/>
+          <w:szCs w:val="20"/>
+        </w:rPr>
+        <w:t>int</w:t>
+      </w:r>
+      <w:proofErr w:type="spellEnd"/>
+      <w:r>
+        <w:rPr>
+          <w:rFonts w:ascii="Consolas" w:hAnsi="Consolas" w:cs="Consolas"/>
+          <w:color w:val="D9E8F7"/>
+          <w:sz w:val="20"/>
+          <w:szCs w:val="20"/>
+        </w:rPr>
+        <w:t xml:space="preserve"> </w:t>
+      </w:r>
       <w:r>
         <w:rPr>
           <w:rFonts w:ascii="Consolas" w:hAnsi="Consolas" w:cs="Consolas"/>
           <w:color w:val="66E1F8"/>
           <w:sz w:val="20"/>
           <w:szCs w:val="20"/>
-          <w:shd w:val="clear" w:color="auto" w:fill="1B6291"/>
-        </w:rPr>
-        <w:t>MUTUA</w:t>
-      </w:r>
-      <w:proofErr w:type="gramEnd"/>
-      <w:r>
-        <w:rPr>
-          <w:rFonts w:ascii="Consolas" w:hAnsi="Consolas" w:cs="Consolas"/>
-          <w:color w:val="E6E6FA"/>
-          <w:sz w:val="20"/>
-          <w:szCs w:val="20"/>
-          <w:shd w:val="clear" w:color="auto" w:fill="1B6291"/>
+        </w:rPr>
+        <w:t>PENA_CONDENACAO_MUTUA</w:t>
+      </w:r>
+      <w:r>
+        <w:rPr>
+          <w:rFonts w:ascii="Consolas" w:hAnsi="Consolas" w:cs="Consolas"/>
+          <w:color w:val="D9E8F7"/>
+          <w:sz w:val="20"/>
+          <w:szCs w:val="20"/>
+        </w:rPr>
+        <w:t xml:space="preserve"> </w:t>
+      </w:r>
+      <w:r>
+        <w:rPr>
+          <w:rFonts w:ascii="Consolas" w:hAnsi="Consolas" w:cs="Consolas"/>
+          <w:sz w:val="20"/>
+          <w:szCs w:val="20"/>
+        </w:rPr>
+        <w:t>=</w:t>
+      </w:r>
+      <w:r>
+        <w:rPr>
+          <w:rFonts w:ascii="Consolas" w:hAnsi="Consolas" w:cs="Consolas"/>
+          <w:color w:val="D9E8F7"/>
+          <w:sz w:val="20"/>
+          <w:szCs w:val="20"/>
+        </w:rPr>
+        <w:t xml:space="preserve"> </w:t>
+      </w:r>
+      <w:r>
+        <w:rPr>
+          <w:rFonts w:ascii="Consolas" w:hAnsi="Consolas" w:cs="Consolas"/>
+          <w:color w:val="6897BB"/>
+          <w:sz w:val="20"/>
+          <w:szCs w:val="20"/>
+        </w:rPr>
+        <w:t>5</w:t>
+      </w:r>
+      <w:r>
+        <w:rPr>
+          <w:rFonts w:ascii="Consolas" w:hAnsi="Consolas" w:cs="Consolas"/>
+          <w:sz w:val="20"/>
+          <w:szCs w:val="20"/>
         </w:rPr>
         <w:t>;</w:t>
       </w:r>
@@ -1410,109 +2333,54 @@
           <w:rFonts w:ascii="Consolas" w:hAnsi="Consolas" w:cs="Consolas"/>
           <w:sz w:val="20"/>
           <w:szCs w:val="20"/>
-          <w:lang w:val="en-GB"/>
-        </w:rPr>
-      </w:pPr>
-      <w:r>
-        <w:rPr>
-          <w:rFonts w:ascii="Consolas" w:hAnsi="Consolas" w:cs="Consolas"/>
-          <w:color w:val="D9E8F7"/>
-          <w:sz w:val="20"/>
-          <w:szCs w:val="20"/>
-        </w:rPr>
-        <w:t xml:space="preserve">          </w:t>
-      </w:r>
-      <w:r>
-        <w:rPr>
-          <w:rFonts w:ascii="Consolas" w:hAnsi="Consolas" w:cs="Consolas"/>
-          <w:sz w:val="20"/>
-          <w:szCs w:val="20"/>
-          <w:lang w:val="en-GB"/>
-        </w:rPr>
-        <w:t>}</w:t>
-      </w:r>
-      <w:r>
-        <w:rPr>
-          <w:rFonts w:ascii="Consolas" w:hAnsi="Consolas" w:cs="Consolas"/>
-          <w:color w:val="D9E8F7"/>
-          <w:sz w:val="20"/>
-          <w:szCs w:val="20"/>
-          <w:lang w:val="en-GB"/>
-        </w:rPr>
-        <w:t xml:space="preserve"> </w:t>
-      </w:r>
+        </w:rPr>
+      </w:pPr>
+      <w:r>
+        <w:rPr>
+          <w:rFonts w:ascii="Consolas" w:hAnsi="Consolas" w:cs="Consolas"/>
+          <w:color w:val="D9E8F7"/>
+          <w:sz w:val="20"/>
+          <w:szCs w:val="20"/>
+        </w:rPr>
+        <w:t xml:space="preserve">   </w:t>
+      </w:r>
+      <w:proofErr w:type="spellStart"/>
       <w:r>
         <w:rPr>
           <w:rFonts w:ascii="Consolas" w:hAnsi="Consolas" w:cs="Consolas"/>
           <w:color w:val="CC6C1D"/>
           <w:sz w:val="20"/>
           <w:szCs w:val="20"/>
-          <w:lang w:val="en-GB"/>
-        </w:rPr>
-        <w:t>else</w:t>
-      </w:r>
-      <w:r>
-        <w:rPr>
-          <w:rFonts w:ascii="Consolas" w:hAnsi="Consolas" w:cs="Consolas"/>
-          <w:color w:val="D9E8F7"/>
-          <w:sz w:val="20"/>
-          <w:szCs w:val="20"/>
-          <w:lang w:val="en-GB"/>
-        </w:rPr>
-        <w:t xml:space="preserve"> </w:t>
-      </w:r>
-      <w:r>
-        <w:rPr>
-          <w:rFonts w:ascii="Consolas" w:hAnsi="Consolas" w:cs="Consolas"/>
-          <w:sz w:val="20"/>
-          <w:szCs w:val="20"/>
-          <w:lang w:val="en-GB"/>
-        </w:rPr>
-        <w:t>{</w:t>
-      </w:r>
-    </w:p>
-    <w:p>
-      <w:pPr>
-        <w:autoSpaceDE w:val="0"/>
-        <w:autoSpaceDN w:val="0"/>
-        <w:adjustRightInd w:val="0"/>
-        <w:spacing w:after="0" w:line="240" w:lineRule="auto"/>
-        <w:rPr>
-          <w:rFonts w:ascii="Consolas" w:hAnsi="Consolas" w:cs="Consolas"/>
-          <w:sz w:val="20"/>
-          <w:szCs w:val="20"/>
-          <w:lang w:val="en-GB"/>
-        </w:rPr>
-      </w:pPr>
-      <w:r>
-        <w:rPr>
-          <w:rFonts w:ascii="Consolas" w:hAnsi="Consolas" w:cs="Consolas"/>
-          <w:color w:val="D9E8F7"/>
-          <w:sz w:val="20"/>
-          <w:szCs w:val="20"/>
-          <w:lang w:val="en-GB"/>
-        </w:rPr>
-        <w:t xml:space="preserve">                 </w:t>
-      </w:r>
+        </w:rPr>
+        <w:t>private</w:t>
+      </w:r>
+      <w:proofErr w:type="spellEnd"/>
+      <w:r>
+        <w:rPr>
+          <w:rFonts w:ascii="Consolas" w:hAnsi="Consolas" w:cs="Consolas"/>
+          <w:color w:val="D9E8F7"/>
+          <w:sz w:val="20"/>
+          <w:szCs w:val="20"/>
+        </w:rPr>
+        <w:t xml:space="preserve"> </w:t>
+      </w:r>
+      <w:proofErr w:type="spellStart"/>
       <w:r>
         <w:rPr>
           <w:rFonts w:ascii="Consolas" w:hAnsi="Consolas" w:cs="Consolas"/>
           <w:color w:val="CC6C1D"/>
           <w:sz w:val="20"/>
           <w:szCs w:val="20"/>
-          <w:shd w:val="clear" w:color="auto" w:fill="1B6291"/>
-          <w:lang w:val="en-GB"/>
-        </w:rPr>
-        <w:t>return</w:t>
-      </w:r>
-      <w:r>
-        <w:rPr>
-          <w:rFonts w:ascii="Consolas" w:hAnsi="Consolas" w:cs="Consolas"/>
-          <w:color w:val="D9E8F7"/>
-          <w:sz w:val="20"/>
-          <w:szCs w:val="20"/>
-          <w:shd w:val="clear" w:color="auto" w:fill="1B6291"/>
-          <w:lang w:val="en-GB"/>
+        </w:rPr>
+        <w:t>int</w:t>
+      </w:r>
+      <w:proofErr w:type="spellEnd"/>
+      <w:r>
+        <w:rPr>
+          <w:rFonts w:ascii="Consolas" w:hAnsi="Consolas" w:cs="Consolas"/>
+          <w:color w:val="D9E8F7"/>
+          <w:sz w:val="20"/>
+          <w:szCs w:val="20"/>
         </w:rPr>
         <w:t xml:space="preserve"> </w:t>
       </w:r>
@@ -1522,140 +2390,82 @@
           <w:color w:val="66E1F8"/>
           <w:sz w:val="20"/>
           <w:szCs w:val="20"/>
-          <w:shd w:val="clear" w:color="auto" w:fill="1B6291"/>
-          <w:lang w:val="en-GB"/>
-        </w:rPr>
-        <w:t>PENA_INOCENCIA</w:t>
-      </w:r>
-      <w:r>
-        <w:rPr>
-          <w:rFonts w:ascii="Consolas" w:hAnsi="Consolas" w:cs="Consolas"/>
-          <w:color w:val="E6E6FA"/>
-          <w:sz w:val="20"/>
-          <w:szCs w:val="20"/>
-          <w:shd w:val="clear" w:color="auto" w:fill="1B6291"/>
-          <w:lang w:val="en-GB"/>
+        </w:rPr>
+        <w:t>PENA_CONDENACAO_INDIVIDUAL</w:t>
+      </w:r>
+      <w:r>
+        <w:rPr>
+          <w:rFonts w:ascii="Consolas" w:hAnsi="Consolas" w:cs="Consolas"/>
+          <w:color w:val="D9E8F7"/>
+          <w:sz w:val="20"/>
+          <w:szCs w:val="20"/>
+        </w:rPr>
+        <w:t xml:space="preserve"> </w:t>
+      </w:r>
+      <w:r>
+        <w:rPr>
+          <w:rFonts w:ascii="Consolas" w:hAnsi="Consolas" w:cs="Consolas"/>
+          <w:sz w:val="20"/>
+          <w:szCs w:val="20"/>
+        </w:rPr>
+        <w:t>=</w:t>
+      </w:r>
+      <w:r>
+        <w:rPr>
+          <w:rFonts w:ascii="Consolas" w:hAnsi="Consolas" w:cs="Consolas"/>
+          <w:color w:val="D9E8F7"/>
+          <w:sz w:val="20"/>
+          <w:szCs w:val="20"/>
+        </w:rPr>
+        <w:t xml:space="preserve"> </w:t>
+      </w:r>
+      <w:r>
+        <w:rPr>
+          <w:rFonts w:ascii="Consolas" w:hAnsi="Consolas" w:cs="Consolas"/>
+          <w:color w:val="6897BB"/>
+          <w:sz w:val="20"/>
+          <w:szCs w:val="20"/>
+        </w:rPr>
+        <w:t>10</w:t>
+      </w:r>
+      <w:r>
+        <w:rPr>
+          <w:rFonts w:ascii="Consolas" w:hAnsi="Consolas" w:cs="Consolas"/>
+          <w:sz w:val="20"/>
+          <w:szCs w:val="20"/>
         </w:rPr>
         <w:t>;</w:t>
       </w:r>
     </w:p>
     <w:p>
-      <w:pPr>
-        <w:autoSpaceDE w:val="0"/>
-        <w:autoSpaceDN w:val="0"/>
-        <w:adjustRightInd w:val="0"/>
-        <w:spacing w:after="0" w:line="240" w:lineRule="auto"/>
-        <w:rPr>
-          <w:rFonts w:ascii="Consolas" w:hAnsi="Consolas" w:cs="Consolas"/>
-          <w:sz w:val="20"/>
-          <w:szCs w:val="20"/>
-          <w:lang w:val="en-GB"/>
-        </w:rPr>
-      </w:pPr>
-      <w:r>
-        <w:rPr>
-          <w:rFonts w:ascii="Consolas" w:hAnsi="Consolas" w:cs="Consolas"/>
-          <w:sz w:val="20"/>
-          <w:szCs w:val="20"/>
-          <w:lang w:val="en-GB"/>
-        </w:rPr>
-        <w:t xml:space="preserve">                 }</w:t>
-      </w:r>
-    </w:p>
-    <w:p>
-      <w:pPr>
-        <w:autoSpaceDE w:val="0"/>
-        <w:autoSpaceDN w:val="0"/>
-        <w:adjustRightInd w:val="0"/>
-        <w:spacing w:after="0" w:line="240" w:lineRule="auto"/>
-        <w:rPr>
-          <w:rFonts w:ascii="Consolas" w:hAnsi="Consolas" w:cs="Consolas"/>
-          <w:sz w:val="20"/>
-          <w:szCs w:val="20"/>
-          <w:lang w:val="en-GB"/>
-        </w:rPr>
-      </w:pPr>
-      <w:r>
-        <w:rPr>
-          <w:rFonts w:ascii="Consolas" w:hAnsi="Consolas" w:cs="Consolas"/>
-          <w:color w:val="D9E8F7"/>
-          <w:sz w:val="20"/>
-          <w:szCs w:val="20"/>
-          <w:lang w:val="en-GB"/>
-        </w:rPr>
-        <w:t xml:space="preserve">       </w:t>
-      </w:r>
-      <w:r>
-        <w:rPr>
-          <w:rFonts w:ascii="Consolas" w:hAnsi="Consolas" w:cs="Consolas"/>
-          <w:color w:val="F9FAF4"/>
-          <w:sz w:val="20"/>
-          <w:szCs w:val="20"/>
-          <w:lang w:val="en-GB"/>
-        </w:rPr>
-        <w:t>}</w:t>
-      </w:r>
-      <w:r>
-        <w:rPr>
-          <w:rFonts w:ascii="Consolas" w:hAnsi="Consolas" w:cs="Consolas"/>
-          <w:color w:val="D9E8F7"/>
-          <w:sz w:val="20"/>
-          <w:szCs w:val="20"/>
-          <w:lang w:val="en-GB"/>
-        </w:rPr>
-        <w:t xml:space="preserve"> </w:t>
-      </w:r>
+      <w:r>
+        <w:rPr>
+          <w:rFonts w:ascii="Consolas" w:hAnsi="Consolas" w:cs="Consolas"/>
+          <w:color w:val="D9E8F7"/>
+          <w:sz w:val="20"/>
+          <w:szCs w:val="20"/>
+        </w:rPr>
+        <w:t xml:space="preserve">   </w:t>
+      </w:r>
+      <w:proofErr w:type="spellStart"/>
       <w:r>
         <w:rPr>
           <w:rFonts w:ascii="Consolas" w:hAnsi="Consolas" w:cs="Consolas"/>
           <w:color w:val="CC6C1D"/>
           <w:sz w:val="20"/>
           <w:szCs w:val="20"/>
-          <w:lang w:val="en-GB"/>
-        </w:rPr>
-        <w:t>else</w:t>
-      </w:r>
-      <w:r>
-        <w:rPr>
-          <w:rFonts w:ascii="Consolas" w:hAnsi="Consolas" w:cs="Consolas"/>
-          <w:color w:val="D9E8F7"/>
-          <w:sz w:val="20"/>
-          <w:szCs w:val="20"/>
-          <w:lang w:val="en-GB"/>
-        </w:rPr>
-        <w:t xml:space="preserve"> </w:t>
-      </w:r>
-      <w:r>
-        <w:rPr>
-          <w:rFonts w:ascii="Consolas" w:hAnsi="Consolas" w:cs="Consolas"/>
-          <w:sz w:val="20"/>
-          <w:szCs w:val="20"/>
-          <w:lang w:val="en-GB"/>
-        </w:rPr>
-        <w:t>{</w:t>
-      </w:r>
-    </w:p>
-    <w:p>
-      <w:pPr>
-        <w:autoSpaceDE w:val="0"/>
-        <w:autoSpaceDN w:val="0"/>
-        <w:adjustRightInd w:val="0"/>
-        <w:spacing w:after="0" w:line="240" w:lineRule="auto"/>
-        <w:rPr>
-          <w:rFonts w:ascii="Consolas" w:hAnsi="Consolas" w:cs="Consolas"/>
-          <w:sz w:val="20"/>
-          <w:szCs w:val="20"/>
-        </w:rPr>
-      </w:pPr>
-      <w:r>
-        <w:rPr>
-          <w:rFonts w:ascii="Consolas" w:hAnsi="Consolas" w:cs="Consolas"/>
-          <w:color w:val="D9E8F7"/>
-          <w:sz w:val="20"/>
-          <w:szCs w:val="20"/>
-          <w:lang w:val="en-GB"/>
-        </w:rPr>
-        <w:t xml:space="preserve">                </w:t>
+        </w:rPr>
+        <w:t>private</w:t>
+      </w:r>
+      <w:proofErr w:type="spellEnd"/>
+      <w:r>
+        <w:rPr>
+          <w:rFonts w:ascii="Consolas" w:hAnsi="Consolas" w:cs="Consolas"/>
+          <w:color w:val="D9E8F7"/>
+          <w:sz w:val="20"/>
+          <w:szCs w:val="20"/>
+        </w:rPr>
+        <w:t xml:space="preserve"> </w:t>
       </w:r>
       <w:proofErr w:type="spellStart"/>
       <w:r>
@@ -1665,121 +2475,15 @@
           <w:sz w:val="20"/>
           <w:szCs w:val="20"/>
         </w:rPr>
-        <w:t>if</w:t>
-      </w:r>
-      <w:proofErr w:type="spellEnd"/>
-      <w:r>
-        <w:rPr>
-          <w:rFonts w:ascii="Consolas" w:hAnsi="Consolas" w:cs="Consolas"/>
-          <w:color w:val="D9E8F7"/>
-          <w:sz w:val="20"/>
-          <w:szCs w:val="20"/>
-        </w:rPr>
-        <w:t xml:space="preserve"> </w:t>
-      </w:r>
-      <w:r>
-        <w:rPr>
-          <w:rFonts w:ascii="Consolas" w:hAnsi="Consolas" w:cs="Consolas"/>
-          <w:sz w:val="20"/>
-          <w:szCs w:val="20"/>
-        </w:rPr>
-        <w:t>(</w:t>
-      </w:r>
-      <w:proofErr w:type="spellStart"/>
-      <w:r>
-        <w:rPr>
-          <w:rFonts w:ascii="Consolas" w:hAnsi="Consolas" w:cs="Consolas"/>
-          <w:color w:val="79ABFF"/>
-          <w:sz w:val="20"/>
-          <w:szCs w:val="20"/>
-        </w:rPr>
-        <w:t>respostaPrisioneiroB</w:t>
-      </w:r>
-      <w:proofErr w:type="spellEnd"/>
-      <w:r>
-        <w:rPr>
-          <w:rFonts w:ascii="Consolas" w:hAnsi="Consolas" w:cs="Consolas"/>
-          <w:color w:val="D9E8F7"/>
-          <w:sz w:val="20"/>
-          <w:szCs w:val="20"/>
-        </w:rPr>
-        <w:t xml:space="preserve"> </w:t>
-      </w:r>
-      <w:r>
-        <w:rPr>
-          <w:rFonts w:ascii="Consolas" w:hAnsi="Consolas" w:cs="Consolas"/>
-          <w:sz w:val="20"/>
-          <w:szCs w:val="20"/>
-        </w:rPr>
-        <w:t>==</w:t>
-      </w:r>
-      <w:r>
-        <w:rPr>
-          <w:rFonts w:ascii="Consolas" w:hAnsi="Consolas" w:cs="Consolas"/>
-          <w:color w:val="D9E8F7"/>
-          <w:sz w:val="20"/>
-          <w:szCs w:val="20"/>
-        </w:rPr>
-        <w:t xml:space="preserve"> </w:t>
-      </w:r>
-      <w:r>
-        <w:rPr>
-          <w:rFonts w:ascii="Consolas" w:hAnsi="Consolas" w:cs="Consolas"/>
-          <w:color w:val="17C6A3"/>
-          <w:sz w:val="20"/>
-          <w:szCs w:val="20"/>
-        </w:rPr>
-        <w:t>"Culpado</w:t>
-      </w:r>
-      <w:r>
-        <w:rPr>
-          <w:rFonts w:ascii="Consolas" w:hAnsi="Consolas" w:cs="Consolas"/>
-          <w:sz w:val="20"/>
-          <w:szCs w:val="20"/>
-        </w:rPr>
-        <w:t>") {</w:t>
-      </w:r>
-    </w:p>
-    <w:p>
-      <w:pPr>
-        <w:autoSpaceDE w:val="0"/>
-        <w:autoSpaceDN w:val="0"/>
-        <w:adjustRightInd w:val="0"/>
-        <w:spacing w:after="0" w:line="240" w:lineRule="auto"/>
-        <w:rPr>
-          <w:rFonts w:ascii="Consolas" w:hAnsi="Consolas" w:cs="Consolas"/>
-          <w:sz w:val="20"/>
-          <w:szCs w:val="20"/>
-        </w:rPr>
-      </w:pPr>
-      <w:r>
-        <w:rPr>
-          <w:rFonts w:ascii="Consolas" w:hAnsi="Consolas" w:cs="Consolas"/>
-          <w:color w:val="D9E8F7"/>
-          <w:sz w:val="20"/>
-          <w:szCs w:val="20"/>
-        </w:rPr>
-        <w:t xml:space="preserve">                    </w:t>
-      </w:r>
-      <w:proofErr w:type="spellStart"/>
-      <w:r>
-        <w:rPr>
-          <w:rFonts w:ascii="Consolas" w:hAnsi="Consolas" w:cs="Consolas"/>
-          <w:color w:val="CC6C1D"/>
-          <w:sz w:val="20"/>
-          <w:szCs w:val="20"/>
-          <w:shd w:val="clear" w:color="auto" w:fill="1B6291"/>
-        </w:rPr>
-        <w:t>return</w:t>
-      </w:r>
-      <w:proofErr w:type="spellEnd"/>
-      <w:r>
-        <w:rPr>
-          <w:rFonts w:ascii="Consolas" w:hAnsi="Consolas" w:cs="Consolas"/>
-          <w:color w:val="D9E8F7"/>
-          <w:sz w:val="20"/>
-          <w:szCs w:val="20"/>
-          <w:shd w:val="clear" w:color="auto" w:fill="1B6291"/>
+        <w:t>int</w:t>
+      </w:r>
+      <w:proofErr w:type="spellEnd"/>
+      <w:r>
+        <w:rPr>
+          <w:rFonts w:ascii="Consolas" w:hAnsi="Consolas" w:cs="Consolas"/>
+          <w:color w:val="D9E8F7"/>
+          <w:sz w:val="20"/>
+          <w:szCs w:val="20"/>
         </w:rPr>
         <w:t xml:space="preserve"> </w:t>
       </w:r>
@@ -1789,225 +2493,53 @@
           <w:color w:val="66E1F8"/>
           <w:sz w:val="20"/>
           <w:szCs w:val="20"/>
-          <w:shd w:val="clear" w:color="auto" w:fill="1B6291"/>
-        </w:rPr>
-        <w:t>PENA_CONDENACAO_INDIVIDUAL</w:t>
-      </w:r>
-      <w:r>
-        <w:rPr>
-          <w:rFonts w:ascii="Consolas" w:hAnsi="Consolas" w:cs="Consolas"/>
-          <w:color w:val="E6E6FA"/>
-          <w:sz w:val="20"/>
-          <w:szCs w:val="20"/>
-          <w:shd w:val="clear" w:color="auto" w:fill="1B6291"/>
+        </w:rPr>
+        <w:t>PENA_CONDENACAO_CUMPLICES</w:t>
+      </w:r>
+      <w:r>
+        <w:rPr>
+          <w:rFonts w:ascii="Consolas" w:hAnsi="Consolas" w:cs="Consolas"/>
+          <w:color w:val="D9E8F7"/>
+          <w:sz w:val="20"/>
+          <w:szCs w:val="20"/>
+        </w:rPr>
+        <w:t xml:space="preserve"> </w:t>
+      </w:r>
+      <w:r>
+        <w:rPr>
+          <w:rFonts w:ascii="Consolas" w:hAnsi="Consolas" w:cs="Consolas"/>
+          <w:sz w:val="20"/>
+          <w:szCs w:val="20"/>
+        </w:rPr>
+        <w:t>=</w:t>
+      </w:r>
+      <w:r>
+        <w:rPr>
+          <w:rFonts w:ascii="Consolas" w:hAnsi="Consolas" w:cs="Consolas"/>
+          <w:color w:val="D9E8F7"/>
+          <w:sz w:val="20"/>
+          <w:szCs w:val="20"/>
+        </w:rPr>
+        <w:t xml:space="preserve"> </w:t>
+      </w:r>
+      <w:r>
+        <w:rPr>
+          <w:rFonts w:ascii="Consolas" w:hAnsi="Consolas" w:cs="Consolas"/>
+          <w:color w:val="6897BB"/>
+          <w:sz w:val="20"/>
+          <w:szCs w:val="20"/>
+        </w:rPr>
+        <w:t>1</w:t>
+      </w:r>
+      <w:r>
+        <w:rPr>
+          <w:rFonts w:ascii="Consolas" w:hAnsi="Consolas" w:cs="Consolas"/>
+          <w:sz w:val="20"/>
+          <w:szCs w:val="20"/>
         </w:rPr>
         <w:t>;</w:t>
       </w:r>
     </w:p>
-    <w:p>
-      <w:pPr>
-        <w:autoSpaceDE w:val="0"/>
-        <w:autoSpaceDN w:val="0"/>
-        <w:adjustRightInd w:val="0"/>
-        <w:spacing w:after="0" w:line="240" w:lineRule="auto"/>
-        <w:rPr>
-          <w:rFonts w:ascii="Consolas" w:hAnsi="Consolas" w:cs="Consolas"/>
-          <w:sz w:val="20"/>
-          <w:szCs w:val="20"/>
-        </w:rPr>
-      </w:pPr>
-      <w:r>
-        <w:rPr>
-          <w:rFonts w:ascii="Consolas" w:hAnsi="Consolas" w:cs="Consolas"/>
-          <w:color w:val="D9E8F7"/>
-          <w:sz w:val="20"/>
-          <w:szCs w:val="20"/>
-        </w:rPr>
-        <w:t xml:space="preserve">                </w:t>
-      </w:r>
-      <w:r>
-        <w:rPr>
-          <w:rFonts w:ascii="Consolas" w:hAnsi="Consolas" w:cs="Consolas"/>
-          <w:sz w:val="20"/>
-          <w:szCs w:val="20"/>
-        </w:rPr>
-        <w:t xml:space="preserve">} </w:t>
-      </w:r>
-      <w:proofErr w:type="spellStart"/>
-      <w:r>
-        <w:rPr>
-          <w:rFonts w:ascii="Consolas" w:hAnsi="Consolas" w:cs="Consolas"/>
-          <w:color w:val="CC6C1D"/>
-          <w:sz w:val="20"/>
-          <w:szCs w:val="20"/>
-        </w:rPr>
-        <w:t>else</w:t>
-      </w:r>
-      <w:proofErr w:type="spellEnd"/>
-      <w:r>
-        <w:rPr>
-          <w:rFonts w:ascii="Consolas" w:hAnsi="Consolas" w:cs="Consolas"/>
-          <w:color w:val="D9E8F7"/>
-          <w:sz w:val="20"/>
-          <w:szCs w:val="20"/>
-        </w:rPr>
-        <w:t xml:space="preserve"> </w:t>
-      </w:r>
-      <w:r>
-        <w:rPr>
-          <w:rFonts w:ascii="Consolas" w:hAnsi="Consolas" w:cs="Consolas"/>
-          <w:sz w:val="20"/>
-          <w:szCs w:val="20"/>
-        </w:rPr>
-        <w:t>{</w:t>
-      </w:r>
-    </w:p>
-    <w:p>
-      <w:pPr>
-        <w:autoSpaceDE w:val="0"/>
-        <w:autoSpaceDN w:val="0"/>
-        <w:adjustRightInd w:val="0"/>
-        <w:spacing w:after="0" w:line="240" w:lineRule="auto"/>
-        <w:rPr>
-          <w:rFonts w:ascii="Consolas" w:hAnsi="Consolas" w:cs="Consolas"/>
-          <w:sz w:val="20"/>
-          <w:szCs w:val="20"/>
-        </w:rPr>
-      </w:pPr>
-      <w:r>
-        <w:rPr>
-          <w:rFonts w:ascii="Consolas" w:hAnsi="Consolas" w:cs="Consolas"/>
-          <w:color w:val="D9E8F7"/>
-          <w:sz w:val="20"/>
-          <w:szCs w:val="20"/>
-        </w:rPr>
-        <w:t xml:space="preserve">                         </w:t>
-      </w:r>
-      <w:proofErr w:type="spellStart"/>
-      <w:r>
-        <w:rPr>
-          <w:rFonts w:ascii="Consolas" w:hAnsi="Consolas" w:cs="Consolas"/>
-          <w:color w:val="CC6C1D"/>
-          <w:sz w:val="20"/>
-          <w:szCs w:val="20"/>
-          <w:shd w:val="clear" w:color="auto" w:fill="1B6291"/>
-        </w:rPr>
-        <w:t>return</w:t>
-      </w:r>
-      <w:proofErr w:type="spellEnd"/>
-      <w:r>
-        <w:rPr>
-          <w:rFonts w:ascii="Consolas" w:hAnsi="Consolas" w:cs="Consolas"/>
-          <w:color w:val="D9E8F7"/>
-          <w:sz w:val="20"/>
-          <w:szCs w:val="20"/>
-          <w:shd w:val="clear" w:color="auto" w:fill="1B6291"/>
-        </w:rPr>
-        <w:t xml:space="preserve"> </w:t>
-      </w:r>
-      <w:r>
-        <w:rPr>
-          <w:rFonts w:ascii="Consolas" w:hAnsi="Consolas" w:cs="Consolas"/>
-          <w:color w:val="66E1F8"/>
-          <w:sz w:val="20"/>
-          <w:szCs w:val="20"/>
-          <w:shd w:val="clear" w:color="auto" w:fill="1B6291"/>
-        </w:rPr>
-        <w:t>PENA_CONDENACAO_CUMPLICES</w:t>
-      </w:r>
-      <w:r>
-        <w:rPr>
-          <w:rFonts w:ascii="Consolas" w:hAnsi="Consolas" w:cs="Consolas"/>
-          <w:color w:val="E6E6FA"/>
-          <w:sz w:val="20"/>
-          <w:szCs w:val="20"/>
-          <w:shd w:val="clear" w:color="auto" w:fill="1B6291"/>
-        </w:rPr>
-        <w:t>;</w:t>
-      </w:r>
-    </w:p>
-    <w:p>
-      <w:pPr>
-        <w:autoSpaceDE w:val="0"/>
-        <w:autoSpaceDN w:val="0"/>
-        <w:adjustRightInd w:val="0"/>
-        <w:spacing w:after="0" w:line="240" w:lineRule="auto"/>
-        <w:rPr>
-          <w:rFonts w:ascii="Consolas" w:hAnsi="Consolas" w:cs="Consolas"/>
-          <w:sz w:val="20"/>
-          <w:szCs w:val="20"/>
-        </w:rPr>
-      </w:pPr>
-      <w:r>
-        <w:rPr>
-          <w:rFonts w:ascii="Consolas" w:hAnsi="Consolas" w:cs="Consolas"/>
-          <w:color w:val="D9E8F7"/>
-          <w:sz w:val="20"/>
-          <w:szCs w:val="20"/>
-        </w:rPr>
-        <w:t xml:space="preserve">                       </w:t>
-      </w:r>
-      <w:r>
-        <w:rPr>
-          <w:rFonts w:ascii="Consolas" w:hAnsi="Consolas" w:cs="Consolas"/>
-          <w:sz w:val="20"/>
-          <w:szCs w:val="20"/>
-        </w:rPr>
-        <w:t xml:space="preserve"> }</w:t>
-      </w:r>
-    </w:p>
-    <w:p>
-      <w:pPr>
-        <w:autoSpaceDE w:val="0"/>
-        <w:autoSpaceDN w:val="0"/>
-        <w:adjustRightInd w:val="0"/>
-        <w:spacing w:after="0" w:line="240" w:lineRule="auto"/>
-        <w:rPr>
-          <w:rFonts w:ascii="Consolas" w:hAnsi="Consolas" w:cs="Consolas"/>
-          <w:sz w:val="20"/>
-          <w:szCs w:val="20"/>
-        </w:rPr>
-      </w:pPr>
-      <w:r>
-        <w:rPr>
-          <w:rFonts w:ascii="Consolas" w:hAnsi="Consolas" w:cs="Consolas"/>
-          <w:color w:val="D9E8F7"/>
-          <w:sz w:val="20"/>
-          <w:szCs w:val="20"/>
-        </w:rPr>
-        <w:t xml:space="preserve">                </w:t>
-      </w:r>
-      <w:r>
-        <w:rPr>
-          <w:rFonts w:ascii="Consolas" w:hAnsi="Consolas" w:cs="Consolas"/>
-          <w:color w:val="F9FAF4"/>
-          <w:sz w:val="20"/>
-          <w:szCs w:val="20"/>
-        </w:rPr>
-        <w:t>}</w:t>
-      </w:r>
-    </w:p>
-    <w:p>
-      <w:r>
-        <w:rPr>
-          <w:rFonts w:ascii="Consolas" w:hAnsi="Consolas" w:cs="Consolas"/>
-          <w:color w:val="D9E8F7"/>
-          <w:sz w:val="20"/>
-          <w:szCs w:val="20"/>
-        </w:rPr>
-        <w:t xml:space="preserve">     </w:t>
-      </w:r>
-      <w:r>
-        <w:rPr>
-          <w:rFonts w:ascii="Consolas" w:hAnsi="Consolas" w:cs="Consolas"/>
-          <w:color w:val="F9FAF4"/>
-          <w:sz w:val="20"/>
-          <w:szCs w:val="20"/>
-        </w:rPr>
-        <w:t>}</w:t>
-      </w:r>
-    </w:p>
-    <w:p/>
     <w:sectPr>
       <w:pgSz w:w="11906" w:h="16838"/>
       <w:pgMar w:top="1417" w:right="1701" w:bottom="1417" w:left="1701" w:header="708" w:footer="708" w:gutter="0"/>

</xml_diff>

<commit_message>
Update Relatório Teste - Terminado correções
Update Relatório Teste - Terminado correções de todos os erros encontrados e adicionado a classe JUNIT com todos os testes feitos
</commit_message>
<xml_diff>
--- a/Teste/RELATORIO-TESTE.docx
+++ b/Teste/RELATORIO-TESTE.docx
@@ -22,6 +22,1081 @@
     </w:p>
     <w:p>
       <w:r>
+        <w:t xml:space="preserve">Classe </w:t>
+      </w:r>
+      <w:proofErr w:type="spellStart"/>
+      <w:r>
+        <w:t>JulgamentoPrisioneiro</w:t>
+      </w:r>
+      <w:proofErr w:type="spellEnd"/>
+    </w:p>
+    <w:p>
+      <w:pPr>
+        <w:autoSpaceDE w:val="0"/>
+        <w:autoSpaceDN w:val="0"/>
+        <w:adjustRightInd w:val="0"/>
+        <w:spacing w:after="0" w:line="240" w:lineRule="auto"/>
+        <w:rPr>
+          <w:rFonts w:ascii="Consolas" w:hAnsi="Consolas" w:cs="Consolas"/>
+          <w:sz w:val="20"/>
+          <w:szCs w:val="20"/>
+        </w:rPr>
+      </w:pPr>
+      <w:proofErr w:type="spellStart"/>
+      <w:r>
+        <w:rPr>
+          <w:rFonts w:ascii="Consolas" w:hAnsi="Consolas" w:cs="Consolas"/>
+          <w:sz w:val="20"/>
+          <w:szCs w:val="20"/>
+        </w:rPr>
+        <w:t>public</w:t>
+      </w:r>
+      <w:proofErr w:type="spellEnd"/>
+      <w:r>
+        <w:rPr>
+          <w:rFonts w:ascii="Consolas" w:hAnsi="Consolas" w:cs="Consolas"/>
+          <w:sz w:val="20"/>
+          <w:szCs w:val="20"/>
+        </w:rPr>
+        <w:t xml:space="preserve"> </w:t>
+      </w:r>
+      <w:proofErr w:type="spellStart"/>
+      <w:r>
+        <w:rPr>
+          <w:rFonts w:ascii="Consolas" w:hAnsi="Consolas" w:cs="Consolas"/>
+          <w:sz w:val="20"/>
+          <w:szCs w:val="20"/>
+        </w:rPr>
+        <w:t>class</w:t>
+      </w:r>
+      <w:proofErr w:type="spellEnd"/>
+      <w:r>
+        <w:rPr>
+          <w:rFonts w:ascii="Consolas" w:hAnsi="Consolas" w:cs="Consolas"/>
+          <w:sz w:val="20"/>
+          <w:szCs w:val="20"/>
+        </w:rPr>
+        <w:t xml:space="preserve"> </w:t>
+      </w:r>
+      <w:proofErr w:type="spellStart"/>
+      <w:r>
+        <w:rPr>
+          <w:rFonts w:ascii="Consolas" w:hAnsi="Consolas" w:cs="Consolas"/>
+          <w:sz w:val="20"/>
+          <w:szCs w:val="20"/>
+        </w:rPr>
+        <w:t>JulgamentoPrisioneiro</w:t>
+      </w:r>
+      <w:proofErr w:type="spellEnd"/>
+      <w:r>
+        <w:rPr>
+          <w:rFonts w:ascii="Consolas" w:hAnsi="Consolas" w:cs="Consolas"/>
+          <w:sz w:val="20"/>
+          <w:szCs w:val="20"/>
+        </w:rPr>
+        <w:t xml:space="preserve"> {</w:t>
+      </w:r>
+    </w:p>
+    <w:p>
+      <w:pPr>
+        <w:autoSpaceDE w:val="0"/>
+        <w:autoSpaceDN w:val="0"/>
+        <w:adjustRightInd w:val="0"/>
+        <w:spacing w:after="0" w:line="240" w:lineRule="auto"/>
+        <w:rPr>
+          <w:rFonts w:ascii="Consolas" w:hAnsi="Consolas" w:cs="Consolas"/>
+          <w:sz w:val="20"/>
+          <w:szCs w:val="20"/>
+        </w:rPr>
+      </w:pPr>
+      <w:r>
+        <w:rPr>
+          <w:rFonts w:ascii="Consolas" w:hAnsi="Consolas" w:cs="Consolas"/>
+          <w:sz w:val="20"/>
+          <w:szCs w:val="20"/>
+        </w:rPr>
+        <w:t xml:space="preserve">   </w:t>
+      </w:r>
+      <w:proofErr w:type="spellStart"/>
+      <w:r>
+        <w:rPr>
+          <w:rFonts w:ascii="Consolas" w:hAnsi="Consolas" w:cs="Consolas"/>
+          <w:sz w:val="20"/>
+          <w:szCs w:val="20"/>
+        </w:rPr>
+        <w:t>private</w:t>
+      </w:r>
+      <w:proofErr w:type="spellEnd"/>
+      <w:r>
+        <w:rPr>
+          <w:rFonts w:ascii="Consolas" w:hAnsi="Consolas" w:cs="Consolas"/>
+          <w:sz w:val="20"/>
+          <w:szCs w:val="20"/>
+        </w:rPr>
+        <w:t xml:space="preserve"> </w:t>
+      </w:r>
+      <w:proofErr w:type="spellStart"/>
+      <w:r>
+        <w:rPr>
+          <w:rFonts w:ascii="Consolas" w:hAnsi="Consolas" w:cs="Consolas"/>
+          <w:sz w:val="20"/>
+          <w:szCs w:val="20"/>
+        </w:rPr>
+        <w:t>int</w:t>
+      </w:r>
+      <w:proofErr w:type="spellEnd"/>
+      <w:r>
+        <w:rPr>
+          <w:rFonts w:ascii="Consolas" w:hAnsi="Consolas" w:cs="Consolas"/>
+          <w:sz w:val="20"/>
+          <w:szCs w:val="20"/>
+        </w:rPr>
+        <w:t xml:space="preserve"> PENA_INOCENCIA = 0;</w:t>
+      </w:r>
+    </w:p>
+    <w:p>
+      <w:pPr>
+        <w:autoSpaceDE w:val="0"/>
+        <w:autoSpaceDN w:val="0"/>
+        <w:adjustRightInd w:val="0"/>
+        <w:spacing w:after="0" w:line="240" w:lineRule="auto"/>
+        <w:rPr>
+          <w:rFonts w:ascii="Consolas" w:hAnsi="Consolas" w:cs="Consolas"/>
+          <w:sz w:val="20"/>
+          <w:szCs w:val="20"/>
+        </w:rPr>
+      </w:pPr>
+      <w:r>
+        <w:rPr>
+          <w:rFonts w:ascii="Consolas" w:hAnsi="Consolas" w:cs="Consolas"/>
+          <w:sz w:val="20"/>
+          <w:szCs w:val="20"/>
+        </w:rPr>
+        <w:t xml:space="preserve">   </w:t>
+      </w:r>
+      <w:proofErr w:type="spellStart"/>
+      <w:r>
+        <w:rPr>
+          <w:rFonts w:ascii="Consolas" w:hAnsi="Consolas" w:cs="Consolas"/>
+          <w:sz w:val="20"/>
+          <w:szCs w:val="20"/>
+        </w:rPr>
+        <w:t>private</w:t>
+      </w:r>
+      <w:proofErr w:type="spellEnd"/>
+      <w:r>
+        <w:rPr>
+          <w:rFonts w:ascii="Consolas" w:hAnsi="Consolas" w:cs="Consolas"/>
+          <w:sz w:val="20"/>
+          <w:szCs w:val="20"/>
+        </w:rPr>
+        <w:t xml:space="preserve"> </w:t>
+      </w:r>
+      <w:proofErr w:type="spellStart"/>
+      <w:r>
+        <w:rPr>
+          <w:rFonts w:ascii="Consolas" w:hAnsi="Consolas" w:cs="Consolas"/>
+          <w:sz w:val="20"/>
+          <w:szCs w:val="20"/>
+        </w:rPr>
+        <w:t>int</w:t>
+      </w:r>
+      <w:proofErr w:type="spellEnd"/>
+      <w:r>
+        <w:rPr>
+          <w:rFonts w:ascii="Consolas" w:hAnsi="Consolas" w:cs="Consolas"/>
+          <w:sz w:val="20"/>
+          <w:szCs w:val="20"/>
+        </w:rPr>
+        <w:t xml:space="preserve"> </w:t>
+      </w:r>
+      <w:r>
+        <w:rPr>
+          <w:rFonts w:ascii="Consolas" w:hAnsi="Consolas" w:cs="Consolas"/>
+          <w:sz w:val="20"/>
+          <w:szCs w:val="20"/>
+          <w:shd w:val="clear" w:color="auto" w:fill="1B6291"/>
+        </w:rPr>
+        <w:t>PENA_CONDENACAO_</w:t>
+      </w:r>
+      <w:proofErr w:type="gramStart"/>
+      <w:r>
+        <w:rPr>
+          <w:rFonts w:ascii="Consolas" w:hAnsi="Consolas" w:cs="Consolas"/>
+          <w:sz w:val="20"/>
+          <w:szCs w:val="20"/>
+          <w:shd w:val="clear" w:color="auto" w:fill="1B6291"/>
+        </w:rPr>
+        <w:t>MUTUA</w:t>
+      </w:r>
+      <w:proofErr w:type="gramEnd"/>
+      <w:r>
+        <w:rPr>
+          <w:rFonts w:ascii="Consolas" w:hAnsi="Consolas" w:cs="Consolas"/>
+          <w:sz w:val="20"/>
+          <w:szCs w:val="20"/>
+        </w:rPr>
+        <w:t xml:space="preserve"> = 5;</w:t>
+      </w:r>
+    </w:p>
+    <w:p>
+      <w:pPr>
+        <w:autoSpaceDE w:val="0"/>
+        <w:autoSpaceDN w:val="0"/>
+        <w:adjustRightInd w:val="0"/>
+        <w:spacing w:after="0" w:line="240" w:lineRule="auto"/>
+        <w:rPr>
+          <w:rFonts w:ascii="Consolas" w:hAnsi="Consolas" w:cs="Consolas"/>
+          <w:sz w:val="20"/>
+          <w:szCs w:val="20"/>
+        </w:rPr>
+      </w:pPr>
+      <w:r>
+        <w:rPr>
+          <w:rFonts w:ascii="Consolas" w:hAnsi="Consolas" w:cs="Consolas"/>
+          <w:sz w:val="20"/>
+          <w:szCs w:val="20"/>
+        </w:rPr>
+        <w:t xml:space="preserve">   </w:t>
+      </w:r>
+      <w:proofErr w:type="spellStart"/>
+      <w:r>
+        <w:rPr>
+          <w:rFonts w:ascii="Consolas" w:hAnsi="Consolas" w:cs="Consolas"/>
+          <w:sz w:val="20"/>
+          <w:szCs w:val="20"/>
+        </w:rPr>
+        <w:t>private</w:t>
+      </w:r>
+      <w:proofErr w:type="spellEnd"/>
+      <w:r>
+        <w:rPr>
+          <w:rFonts w:ascii="Consolas" w:hAnsi="Consolas" w:cs="Consolas"/>
+          <w:sz w:val="20"/>
+          <w:szCs w:val="20"/>
+        </w:rPr>
+        <w:t xml:space="preserve"> </w:t>
+      </w:r>
+      <w:proofErr w:type="spellStart"/>
+      <w:r>
+        <w:rPr>
+          <w:rFonts w:ascii="Consolas" w:hAnsi="Consolas" w:cs="Consolas"/>
+          <w:sz w:val="20"/>
+          <w:szCs w:val="20"/>
+        </w:rPr>
+        <w:t>int</w:t>
+      </w:r>
+      <w:proofErr w:type="spellEnd"/>
+      <w:r>
+        <w:rPr>
+          <w:rFonts w:ascii="Consolas" w:hAnsi="Consolas" w:cs="Consolas"/>
+          <w:sz w:val="20"/>
+          <w:szCs w:val="20"/>
+        </w:rPr>
+        <w:t xml:space="preserve"> PENA_CONDENACAO_INDIVIDUAL = 10;</w:t>
+      </w:r>
+    </w:p>
+    <w:p>
+      <w:pPr>
+        <w:autoSpaceDE w:val="0"/>
+        <w:autoSpaceDN w:val="0"/>
+        <w:adjustRightInd w:val="0"/>
+        <w:spacing w:after="0" w:line="240" w:lineRule="auto"/>
+        <w:rPr>
+          <w:rFonts w:ascii="Consolas" w:hAnsi="Consolas" w:cs="Consolas"/>
+          <w:sz w:val="20"/>
+          <w:szCs w:val="20"/>
+        </w:rPr>
+      </w:pPr>
+      <w:r>
+        <w:rPr>
+          <w:rFonts w:ascii="Consolas" w:hAnsi="Consolas" w:cs="Consolas"/>
+          <w:sz w:val="20"/>
+          <w:szCs w:val="20"/>
+        </w:rPr>
+        <w:t xml:space="preserve">   </w:t>
+      </w:r>
+      <w:proofErr w:type="spellStart"/>
+      <w:r>
+        <w:rPr>
+          <w:rFonts w:ascii="Consolas" w:hAnsi="Consolas" w:cs="Consolas"/>
+          <w:sz w:val="20"/>
+          <w:szCs w:val="20"/>
+        </w:rPr>
+        <w:t>private</w:t>
+      </w:r>
+      <w:proofErr w:type="spellEnd"/>
+      <w:r>
+        <w:rPr>
+          <w:rFonts w:ascii="Consolas" w:hAnsi="Consolas" w:cs="Consolas"/>
+          <w:sz w:val="20"/>
+          <w:szCs w:val="20"/>
+        </w:rPr>
+        <w:t xml:space="preserve"> </w:t>
+      </w:r>
+      <w:proofErr w:type="spellStart"/>
+      <w:r>
+        <w:rPr>
+          <w:rFonts w:ascii="Consolas" w:hAnsi="Consolas" w:cs="Consolas"/>
+          <w:sz w:val="20"/>
+          <w:szCs w:val="20"/>
+        </w:rPr>
+        <w:t>int</w:t>
+      </w:r>
+      <w:proofErr w:type="spellEnd"/>
+      <w:r>
+        <w:rPr>
+          <w:rFonts w:ascii="Consolas" w:hAnsi="Consolas" w:cs="Consolas"/>
+          <w:sz w:val="20"/>
+          <w:szCs w:val="20"/>
+        </w:rPr>
+        <w:t xml:space="preserve"> PENA_CONDENACAO_CUMPLICES = 1;</w:t>
+      </w:r>
+    </w:p>
+    <w:p>
+      <w:pPr>
+        <w:autoSpaceDE w:val="0"/>
+        <w:autoSpaceDN w:val="0"/>
+        <w:adjustRightInd w:val="0"/>
+        <w:spacing w:after="0" w:line="240" w:lineRule="auto"/>
+        <w:rPr>
+          <w:rFonts w:ascii="Consolas" w:hAnsi="Consolas" w:cs="Consolas"/>
+          <w:sz w:val="20"/>
+          <w:szCs w:val="20"/>
+        </w:rPr>
+      </w:pPr>
+      <w:bookmarkStart w:id="0" w:name="_GoBack"/>
+      <w:bookmarkEnd w:id="0"/>
+    </w:p>
+    <w:p>
+      <w:pPr>
+        <w:autoSpaceDE w:val="0"/>
+        <w:autoSpaceDN w:val="0"/>
+        <w:adjustRightInd w:val="0"/>
+        <w:spacing w:after="0" w:line="240" w:lineRule="auto"/>
+        <w:rPr>
+          <w:rFonts w:ascii="Consolas" w:hAnsi="Consolas" w:cs="Consolas"/>
+          <w:sz w:val="20"/>
+          <w:szCs w:val="20"/>
+        </w:rPr>
+      </w:pPr>
+      <w:r>
+        <w:rPr>
+          <w:rFonts w:ascii="Consolas" w:hAnsi="Consolas" w:cs="Consolas"/>
+          <w:sz w:val="20"/>
+          <w:szCs w:val="20"/>
+        </w:rPr>
+        <w:t xml:space="preserve">   </w:t>
+      </w:r>
+      <w:proofErr w:type="spellStart"/>
+      <w:r>
+        <w:rPr>
+          <w:rFonts w:ascii="Consolas" w:hAnsi="Consolas" w:cs="Consolas"/>
+          <w:sz w:val="20"/>
+          <w:szCs w:val="20"/>
+        </w:rPr>
+        <w:t>public</w:t>
+      </w:r>
+      <w:proofErr w:type="spellEnd"/>
+      <w:r>
+        <w:rPr>
+          <w:rFonts w:ascii="Consolas" w:hAnsi="Consolas" w:cs="Consolas"/>
+          <w:sz w:val="20"/>
+          <w:szCs w:val="20"/>
+        </w:rPr>
+        <w:t xml:space="preserve"> </w:t>
+      </w:r>
+      <w:proofErr w:type="spellStart"/>
+      <w:r>
+        <w:rPr>
+          <w:rFonts w:ascii="Consolas" w:hAnsi="Consolas" w:cs="Consolas"/>
+          <w:sz w:val="20"/>
+          <w:szCs w:val="20"/>
+        </w:rPr>
+        <w:t>int</w:t>
+      </w:r>
+      <w:proofErr w:type="spellEnd"/>
+      <w:r>
+        <w:rPr>
+          <w:rFonts w:ascii="Consolas" w:hAnsi="Consolas" w:cs="Consolas"/>
+          <w:sz w:val="20"/>
+          <w:szCs w:val="20"/>
+        </w:rPr>
+        <w:t xml:space="preserve"> </w:t>
+      </w:r>
+      <w:proofErr w:type="spellStart"/>
+      <w:proofErr w:type="gramStart"/>
+      <w:r>
+        <w:rPr>
+          <w:rFonts w:ascii="Consolas" w:hAnsi="Consolas" w:cs="Consolas"/>
+          <w:sz w:val="20"/>
+          <w:szCs w:val="20"/>
+        </w:rPr>
+        <w:t>calculaPena</w:t>
+      </w:r>
+      <w:proofErr w:type="spellEnd"/>
+      <w:r>
+        <w:rPr>
+          <w:rFonts w:ascii="Consolas" w:hAnsi="Consolas" w:cs="Consolas"/>
+          <w:sz w:val="20"/>
+          <w:szCs w:val="20"/>
+        </w:rPr>
+        <w:t>(</w:t>
+      </w:r>
+      <w:proofErr w:type="spellStart"/>
+      <w:proofErr w:type="gramEnd"/>
+      <w:r>
+        <w:rPr>
+          <w:rFonts w:ascii="Consolas" w:hAnsi="Consolas" w:cs="Consolas"/>
+          <w:sz w:val="20"/>
+          <w:szCs w:val="20"/>
+        </w:rPr>
+        <w:t>String</w:t>
+      </w:r>
+      <w:proofErr w:type="spellEnd"/>
+      <w:r>
+        <w:rPr>
+          <w:rFonts w:ascii="Consolas" w:hAnsi="Consolas" w:cs="Consolas"/>
+          <w:sz w:val="20"/>
+          <w:szCs w:val="20"/>
+        </w:rPr>
+        <w:t xml:space="preserve"> </w:t>
+      </w:r>
+      <w:proofErr w:type="spellStart"/>
+      <w:r>
+        <w:rPr>
+          <w:rFonts w:ascii="Consolas" w:hAnsi="Consolas" w:cs="Consolas"/>
+          <w:sz w:val="20"/>
+          <w:szCs w:val="20"/>
+        </w:rPr>
+        <w:t>respostaPrisioneiroA</w:t>
+      </w:r>
+      <w:proofErr w:type="spellEnd"/>
+      <w:r>
+        <w:rPr>
+          <w:rFonts w:ascii="Consolas" w:hAnsi="Consolas" w:cs="Consolas"/>
+          <w:sz w:val="20"/>
+          <w:szCs w:val="20"/>
+        </w:rPr>
+        <w:t xml:space="preserve">, </w:t>
+      </w:r>
+      <w:proofErr w:type="spellStart"/>
+      <w:r>
+        <w:rPr>
+          <w:rFonts w:ascii="Consolas" w:hAnsi="Consolas" w:cs="Consolas"/>
+          <w:sz w:val="20"/>
+          <w:szCs w:val="20"/>
+        </w:rPr>
+        <w:t>String</w:t>
+      </w:r>
+      <w:proofErr w:type="spellEnd"/>
+      <w:r>
+        <w:rPr>
+          <w:rFonts w:ascii="Consolas" w:hAnsi="Consolas" w:cs="Consolas"/>
+          <w:sz w:val="20"/>
+          <w:szCs w:val="20"/>
+        </w:rPr>
+        <w:t xml:space="preserve"> </w:t>
+      </w:r>
+      <w:proofErr w:type="spellStart"/>
+      <w:r>
+        <w:rPr>
+          <w:rFonts w:ascii="Consolas" w:hAnsi="Consolas" w:cs="Consolas"/>
+          <w:sz w:val="20"/>
+          <w:szCs w:val="20"/>
+        </w:rPr>
+        <w:t>respostaPrisioneiroB</w:t>
+      </w:r>
+      <w:proofErr w:type="spellEnd"/>
+      <w:r>
+        <w:rPr>
+          <w:rFonts w:ascii="Consolas" w:hAnsi="Consolas" w:cs="Consolas"/>
+          <w:sz w:val="20"/>
+          <w:szCs w:val="20"/>
+        </w:rPr>
+        <w:t>) {</w:t>
+      </w:r>
+    </w:p>
+    <w:p>
+      <w:pPr>
+        <w:autoSpaceDE w:val="0"/>
+        <w:autoSpaceDN w:val="0"/>
+        <w:adjustRightInd w:val="0"/>
+        <w:spacing w:after="0" w:line="240" w:lineRule="auto"/>
+        <w:rPr>
+          <w:rFonts w:ascii="Consolas" w:hAnsi="Consolas" w:cs="Consolas"/>
+          <w:sz w:val="20"/>
+          <w:szCs w:val="20"/>
+        </w:rPr>
+      </w:pPr>
+      <w:r>
+        <w:rPr>
+          <w:rFonts w:ascii="Consolas" w:hAnsi="Consolas" w:cs="Consolas"/>
+          <w:sz w:val="20"/>
+          <w:szCs w:val="20"/>
+        </w:rPr>
+        <w:t xml:space="preserve">      </w:t>
+      </w:r>
+      <w:proofErr w:type="spellStart"/>
+      <w:r>
+        <w:rPr>
+          <w:rFonts w:ascii="Consolas" w:hAnsi="Consolas" w:cs="Consolas"/>
+          <w:sz w:val="20"/>
+          <w:szCs w:val="20"/>
+        </w:rPr>
+        <w:t>if</w:t>
+      </w:r>
+      <w:proofErr w:type="spellEnd"/>
+      <w:r>
+        <w:rPr>
+          <w:rFonts w:ascii="Consolas" w:hAnsi="Consolas" w:cs="Consolas"/>
+          <w:sz w:val="20"/>
+          <w:szCs w:val="20"/>
+        </w:rPr>
+        <w:t xml:space="preserve"> (</w:t>
+      </w:r>
+      <w:proofErr w:type="spellStart"/>
+      <w:r>
+        <w:rPr>
+          <w:rFonts w:ascii="Consolas" w:hAnsi="Consolas" w:cs="Consolas"/>
+          <w:sz w:val="20"/>
+          <w:szCs w:val="20"/>
+        </w:rPr>
+        <w:t>respostaPrisioneiroA</w:t>
+      </w:r>
+      <w:proofErr w:type="spellEnd"/>
+      <w:r>
+        <w:rPr>
+          <w:rFonts w:ascii="Consolas" w:hAnsi="Consolas" w:cs="Consolas"/>
+          <w:sz w:val="20"/>
+          <w:szCs w:val="20"/>
+        </w:rPr>
+        <w:t xml:space="preserve"> == "Culpado") {</w:t>
+      </w:r>
+    </w:p>
+    <w:p>
+      <w:pPr>
+        <w:autoSpaceDE w:val="0"/>
+        <w:autoSpaceDN w:val="0"/>
+        <w:adjustRightInd w:val="0"/>
+        <w:spacing w:after="0" w:line="240" w:lineRule="auto"/>
+        <w:rPr>
+          <w:rFonts w:ascii="Consolas" w:hAnsi="Consolas" w:cs="Consolas"/>
+          <w:sz w:val="20"/>
+          <w:szCs w:val="20"/>
+        </w:rPr>
+      </w:pPr>
+      <w:r>
+        <w:rPr>
+          <w:rFonts w:ascii="Consolas" w:hAnsi="Consolas" w:cs="Consolas"/>
+          <w:sz w:val="20"/>
+          <w:szCs w:val="20"/>
+        </w:rPr>
+        <w:t xml:space="preserve">          </w:t>
+      </w:r>
+      <w:proofErr w:type="spellStart"/>
+      <w:r>
+        <w:rPr>
+          <w:rFonts w:ascii="Consolas" w:hAnsi="Consolas" w:cs="Consolas"/>
+          <w:sz w:val="20"/>
+          <w:szCs w:val="20"/>
+        </w:rPr>
+        <w:t>if</w:t>
+      </w:r>
+      <w:proofErr w:type="spellEnd"/>
+      <w:r>
+        <w:rPr>
+          <w:rFonts w:ascii="Consolas" w:hAnsi="Consolas" w:cs="Consolas"/>
+          <w:sz w:val="20"/>
+          <w:szCs w:val="20"/>
+        </w:rPr>
+        <w:t xml:space="preserve"> (</w:t>
+      </w:r>
+      <w:proofErr w:type="spellStart"/>
+      <w:r>
+        <w:rPr>
+          <w:rFonts w:ascii="Consolas" w:hAnsi="Consolas" w:cs="Consolas"/>
+          <w:sz w:val="20"/>
+          <w:szCs w:val="20"/>
+        </w:rPr>
+        <w:t>respostaPrisioneiroB</w:t>
+      </w:r>
+      <w:proofErr w:type="spellEnd"/>
+      <w:r>
+        <w:rPr>
+          <w:rFonts w:ascii="Consolas" w:hAnsi="Consolas" w:cs="Consolas"/>
+          <w:sz w:val="20"/>
+          <w:szCs w:val="20"/>
+        </w:rPr>
+        <w:t xml:space="preserve"> == "Culpado") {</w:t>
+      </w:r>
+    </w:p>
+    <w:p>
+      <w:pPr>
+        <w:autoSpaceDE w:val="0"/>
+        <w:autoSpaceDN w:val="0"/>
+        <w:adjustRightInd w:val="0"/>
+        <w:spacing w:after="0" w:line="240" w:lineRule="auto"/>
+        <w:rPr>
+          <w:rFonts w:ascii="Consolas" w:hAnsi="Consolas" w:cs="Consolas"/>
+          <w:sz w:val="20"/>
+          <w:szCs w:val="20"/>
+        </w:rPr>
+      </w:pPr>
+      <w:r>
+        <w:rPr>
+          <w:rFonts w:ascii="Consolas" w:hAnsi="Consolas" w:cs="Consolas"/>
+          <w:sz w:val="20"/>
+          <w:szCs w:val="20"/>
+        </w:rPr>
+        <w:t xml:space="preserve">            </w:t>
+      </w:r>
+      <w:proofErr w:type="spellStart"/>
+      <w:r>
+        <w:rPr>
+          <w:rFonts w:ascii="Consolas" w:hAnsi="Consolas" w:cs="Consolas"/>
+          <w:sz w:val="20"/>
+          <w:szCs w:val="20"/>
+        </w:rPr>
+        <w:t>return</w:t>
+      </w:r>
+      <w:proofErr w:type="spellEnd"/>
+      <w:r>
+        <w:rPr>
+          <w:rFonts w:ascii="Consolas" w:hAnsi="Consolas" w:cs="Consolas"/>
+          <w:sz w:val="20"/>
+          <w:szCs w:val="20"/>
+        </w:rPr>
+        <w:t xml:space="preserve"> </w:t>
+      </w:r>
+      <w:r>
+        <w:rPr>
+          <w:rFonts w:ascii="Consolas" w:hAnsi="Consolas" w:cs="Consolas"/>
+          <w:sz w:val="20"/>
+          <w:szCs w:val="20"/>
+          <w:shd w:val="clear" w:color="auto" w:fill="1B6291"/>
+        </w:rPr>
+        <w:t>PENA_CONDENACAO_</w:t>
+      </w:r>
+      <w:proofErr w:type="gramStart"/>
+      <w:r>
+        <w:rPr>
+          <w:rFonts w:ascii="Consolas" w:hAnsi="Consolas" w:cs="Consolas"/>
+          <w:sz w:val="20"/>
+          <w:szCs w:val="20"/>
+          <w:shd w:val="clear" w:color="auto" w:fill="1B6291"/>
+        </w:rPr>
+        <w:t>MUTUA</w:t>
+      </w:r>
+      <w:proofErr w:type="gramEnd"/>
+      <w:r>
+        <w:rPr>
+          <w:rFonts w:ascii="Consolas" w:hAnsi="Consolas" w:cs="Consolas"/>
+          <w:sz w:val="20"/>
+          <w:szCs w:val="20"/>
+        </w:rPr>
+        <w:t>;</w:t>
+      </w:r>
+    </w:p>
+    <w:p>
+      <w:pPr>
+        <w:autoSpaceDE w:val="0"/>
+        <w:autoSpaceDN w:val="0"/>
+        <w:adjustRightInd w:val="0"/>
+        <w:spacing w:after="0" w:line="240" w:lineRule="auto"/>
+        <w:rPr>
+          <w:rFonts w:ascii="Consolas" w:hAnsi="Consolas" w:cs="Consolas"/>
+          <w:sz w:val="20"/>
+          <w:szCs w:val="20"/>
+        </w:rPr>
+      </w:pPr>
+      <w:r>
+        <w:rPr>
+          <w:rFonts w:ascii="Consolas" w:hAnsi="Consolas" w:cs="Consolas"/>
+          <w:sz w:val="20"/>
+          <w:szCs w:val="20"/>
+        </w:rPr>
+        <w:t xml:space="preserve">          } </w:t>
+      </w:r>
+      <w:proofErr w:type="spellStart"/>
+      <w:r>
+        <w:rPr>
+          <w:rFonts w:ascii="Consolas" w:hAnsi="Consolas" w:cs="Consolas"/>
+          <w:sz w:val="20"/>
+          <w:szCs w:val="20"/>
+        </w:rPr>
+        <w:t>else</w:t>
+      </w:r>
+      <w:proofErr w:type="spellEnd"/>
+      <w:r>
+        <w:rPr>
+          <w:rFonts w:ascii="Consolas" w:hAnsi="Consolas" w:cs="Consolas"/>
+          <w:sz w:val="20"/>
+          <w:szCs w:val="20"/>
+        </w:rPr>
+        <w:t xml:space="preserve"> {</w:t>
+      </w:r>
+    </w:p>
+    <w:p>
+      <w:pPr>
+        <w:autoSpaceDE w:val="0"/>
+        <w:autoSpaceDN w:val="0"/>
+        <w:adjustRightInd w:val="0"/>
+        <w:spacing w:after="0" w:line="240" w:lineRule="auto"/>
+        <w:rPr>
+          <w:rFonts w:ascii="Consolas" w:hAnsi="Consolas" w:cs="Consolas"/>
+          <w:sz w:val="20"/>
+          <w:szCs w:val="20"/>
+        </w:rPr>
+      </w:pPr>
+      <w:r>
+        <w:rPr>
+          <w:rFonts w:ascii="Consolas" w:hAnsi="Consolas" w:cs="Consolas"/>
+          <w:sz w:val="20"/>
+          <w:szCs w:val="20"/>
+        </w:rPr>
+        <w:t xml:space="preserve">                 </w:t>
+      </w:r>
+      <w:proofErr w:type="spellStart"/>
+      <w:r>
+        <w:rPr>
+          <w:rFonts w:ascii="Consolas" w:hAnsi="Consolas" w:cs="Consolas"/>
+          <w:sz w:val="20"/>
+          <w:szCs w:val="20"/>
+        </w:rPr>
+        <w:t>return</w:t>
+      </w:r>
+      <w:proofErr w:type="spellEnd"/>
+      <w:r>
+        <w:rPr>
+          <w:rFonts w:ascii="Consolas" w:hAnsi="Consolas" w:cs="Consolas"/>
+          <w:sz w:val="20"/>
+          <w:szCs w:val="20"/>
+        </w:rPr>
+        <w:t xml:space="preserve"> PENA_CONDENACAO_INDIVIDUAL;</w:t>
+      </w:r>
+    </w:p>
+    <w:p>
+      <w:pPr>
+        <w:autoSpaceDE w:val="0"/>
+        <w:autoSpaceDN w:val="0"/>
+        <w:adjustRightInd w:val="0"/>
+        <w:spacing w:after="0" w:line="240" w:lineRule="auto"/>
+        <w:rPr>
+          <w:rFonts w:ascii="Consolas" w:hAnsi="Consolas" w:cs="Consolas"/>
+          <w:sz w:val="20"/>
+          <w:szCs w:val="20"/>
+        </w:rPr>
+      </w:pPr>
+      <w:r>
+        <w:rPr>
+          <w:rFonts w:ascii="Consolas" w:hAnsi="Consolas" w:cs="Consolas"/>
+          <w:sz w:val="20"/>
+          <w:szCs w:val="20"/>
+        </w:rPr>
+        <w:t xml:space="preserve">                 }</w:t>
+      </w:r>
+    </w:p>
+    <w:p>
+      <w:pPr>
+        <w:autoSpaceDE w:val="0"/>
+        <w:autoSpaceDN w:val="0"/>
+        <w:adjustRightInd w:val="0"/>
+        <w:spacing w:after="0" w:line="240" w:lineRule="auto"/>
+        <w:rPr>
+          <w:rFonts w:ascii="Consolas" w:hAnsi="Consolas" w:cs="Consolas"/>
+          <w:sz w:val="20"/>
+          <w:szCs w:val="20"/>
+        </w:rPr>
+      </w:pPr>
+      <w:r>
+        <w:rPr>
+          <w:rFonts w:ascii="Consolas" w:hAnsi="Consolas" w:cs="Consolas"/>
+          <w:sz w:val="20"/>
+          <w:szCs w:val="20"/>
+        </w:rPr>
+        <w:t xml:space="preserve">       } </w:t>
+      </w:r>
+      <w:proofErr w:type="spellStart"/>
+      <w:r>
+        <w:rPr>
+          <w:rFonts w:ascii="Consolas" w:hAnsi="Consolas" w:cs="Consolas"/>
+          <w:sz w:val="20"/>
+          <w:szCs w:val="20"/>
+        </w:rPr>
+        <w:t>else</w:t>
+      </w:r>
+      <w:proofErr w:type="spellEnd"/>
+      <w:r>
+        <w:rPr>
+          <w:rFonts w:ascii="Consolas" w:hAnsi="Consolas" w:cs="Consolas"/>
+          <w:sz w:val="20"/>
+          <w:szCs w:val="20"/>
+        </w:rPr>
+        <w:t xml:space="preserve"> {</w:t>
+      </w:r>
+    </w:p>
+    <w:p>
+      <w:pPr>
+        <w:autoSpaceDE w:val="0"/>
+        <w:autoSpaceDN w:val="0"/>
+        <w:adjustRightInd w:val="0"/>
+        <w:spacing w:after="0" w:line="240" w:lineRule="auto"/>
+        <w:rPr>
+          <w:rFonts w:ascii="Consolas" w:hAnsi="Consolas" w:cs="Consolas"/>
+          <w:sz w:val="20"/>
+          <w:szCs w:val="20"/>
+        </w:rPr>
+      </w:pPr>
+      <w:r>
+        <w:rPr>
+          <w:rFonts w:ascii="Consolas" w:hAnsi="Consolas" w:cs="Consolas"/>
+          <w:sz w:val="20"/>
+          <w:szCs w:val="20"/>
+        </w:rPr>
+        <w:t xml:space="preserve">                </w:t>
+      </w:r>
+      <w:proofErr w:type="spellStart"/>
+      <w:r>
+        <w:rPr>
+          <w:rFonts w:ascii="Consolas" w:hAnsi="Consolas" w:cs="Consolas"/>
+          <w:sz w:val="20"/>
+          <w:szCs w:val="20"/>
+        </w:rPr>
+        <w:t>if</w:t>
+      </w:r>
+      <w:proofErr w:type="spellEnd"/>
+      <w:r>
+        <w:rPr>
+          <w:rFonts w:ascii="Consolas" w:hAnsi="Consolas" w:cs="Consolas"/>
+          <w:sz w:val="20"/>
+          <w:szCs w:val="20"/>
+        </w:rPr>
+        <w:t xml:space="preserve"> (</w:t>
+      </w:r>
+      <w:proofErr w:type="spellStart"/>
+      <w:r>
+        <w:rPr>
+          <w:rFonts w:ascii="Consolas" w:hAnsi="Consolas" w:cs="Consolas"/>
+          <w:sz w:val="20"/>
+          <w:szCs w:val="20"/>
+        </w:rPr>
+        <w:t>respostaPrisioneiroB</w:t>
+      </w:r>
+      <w:proofErr w:type="spellEnd"/>
+      <w:r>
+        <w:rPr>
+          <w:rFonts w:ascii="Consolas" w:hAnsi="Consolas" w:cs="Consolas"/>
+          <w:sz w:val="20"/>
+          <w:szCs w:val="20"/>
+        </w:rPr>
+        <w:t xml:space="preserve"> == "Culpado") {</w:t>
+      </w:r>
+    </w:p>
+    <w:p>
+      <w:pPr>
+        <w:autoSpaceDE w:val="0"/>
+        <w:autoSpaceDN w:val="0"/>
+        <w:adjustRightInd w:val="0"/>
+        <w:spacing w:after="0" w:line="240" w:lineRule="auto"/>
+        <w:rPr>
+          <w:rFonts w:ascii="Consolas" w:hAnsi="Consolas" w:cs="Consolas"/>
+          <w:sz w:val="20"/>
+          <w:szCs w:val="20"/>
+        </w:rPr>
+      </w:pPr>
+      <w:r>
+        <w:rPr>
+          <w:rFonts w:ascii="Consolas" w:hAnsi="Consolas" w:cs="Consolas"/>
+          <w:sz w:val="20"/>
+          <w:szCs w:val="20"/>
+        </w:rPr>
+        <w:t xml:space="preserve">                    </w:t>
+      </w:r>
+      <w:proofErr w:type="spellStart"/>
+      <w:r>
+        <w:rPr>
+          <w:rFonts w:ascii="Consolas" w:hAnsi="Consolas" w:cs="Consolas"/>
+          <w:sz w:val="20"/>
+          <w:szCs w:val="20"/>
+        </w:rPr>
+        <w:t>return</w:t>
+      </w:r>
+      <w:proofErr w:type="spellEnd"/>
+      <w:r>
+        <w:rPr>
+          <w:rFonts w:ascii="Consolas" w:hAnsi="Consolas" w:cs="Consolas"/>
+          <w:sz w:val="20"/>
+          <w:szCs w:val="20"/>
+        </w:rPr>
+        <w:t xml:space="preserve"> PENA_CONDENACAO_CUMPLICES;</w:t>
+      </w:r>
+    </w:p>
+    <w:p>
+      <w:pPr>
+        <w:autoSpaceDE w:val="0"/>
+        <w:autoSpaceDN w:val="0"/>
+        <w:adjustRightInd w:val="0"/>
+        <w:spacing w:after="0" w:line="240" w:lineRule="auto"/>
+        <w:rPr>
+          <w:rFonts w:ascii="Consolas" w:hAnsi="Consolas" w:cs="Consolas"/>
+          <w:sz w:val="20"/>
+          <w:szCs w:val="20"/>
+        </w:rPr>
+      </w:pPr>
+      <w:r>
+        <w:rPr>
+          <w:rFonts w:ascii="Consolas" w:hAnsi="Consolas" w:cs="Consolas"/>
+          <w:sz w:val="20"/>
+          <w:szCs w:val="20"/>
+        </w:rPr>
+        <w:t xml:space="preserve">                } </w:t>
+      </w:r>
+      <w:proofErr w:type="spellStart"/>
+      <w:r>
+        <w:rPr>
+          <w:rFonts w:ascii="Consolas" w:hAnsi="Consolas" w:cs="Consolas"/>
+          <w:sz w:val="20"/>
+          <w:szCs w:val="20"/>
+        </w:rPr>
+        <w:t>else</w:t>
+      </w:r>
+      <w:proofErr w:type="spellEnd"/>
+      <w:r>
+        <w:rPr>
+          <w:rFonts w:ascii="Consolas" w:hAnsi="Consolas" w:cs="Consolas"/>
+          <w:sz w:val="20"/>
+          <w:szCs w:val="20"/>
+        </w:rPr>
+        <w:t xml:space="preserve"> {</w:t>
+      </w:r>
+    </w:p>
+    <w:p>
+      <w:pPr>
+        <w:autoSpaceDE w:val="0"/>
+        <w:autoSpaceDN w:val="0"/>
+        <w:adjustRightInd w:val="0"/>
+        <w:spacing w:after="0" w:line="240" w:lineRule="auto"/>
+        <w:rPr>
+          <w:rFonts w:ascii="Consolas" w:hAnsi="Consolas" w:cs="Consolas"/>
+          <w:sz w:val="20"/>
+          <w:szCs w:val="20"/>
+        </w:rPr>
+      </w:pPr>
+      <w:r>
+        <w:rPr>
+          <w:rFonts w:ascii="Consolas" w:hAnsi="Consolas" w:cs="Consolas"/>
+          <w:sz w:val="20"/>
+          <w:szCs w:val="20"/>
+        </w:rPr>
+        <w:t xml:space="preserve">                         </w:t>
+      </w:r>
+      <w:proofErr w:type="spellStart"/>
+      <w:r>
+        <w:rPr>
+          <w:rFonts w:ascii="Consolas" w:hAnsi="Consolas" w:cs="Consolas"/>
+          <w:sz w:val="20"/>
+          <w:szCs w:val="20"/>
+        </w:rPr>
+        <w:t>return</w:t>
+      </w:r>
+      <w:proofErr w:type="spellEnd"/>
+      <w:r>
+        <w:rPr>
+          <w:rFonts w:ascii="Consolas" w:hAnsi="Consolas" w:cs="Consolas"/>
+          <w:sz w:val="20"/>
+          <w:szCs w:val="20"/>
+        </w:rPr>
+        <w:t xml:space="preserve"> PENA_INOCENCIA;</w:t>
+      </w:r>
+    </w:p>
+    <w:p>
+      <w:pPr>
+        <w:autoSpaceDE w:val="0"/>
+        <w:autoSpaceDN w:val="0"/>
+        <w:adjustRightInd w:val="0"/>
+        <w:spacing w:after="0" w:line="240" w:lineRule="auto"/>
+        <w:rPr>
+          <w:rFonts w:ascii="Consolas" w:hAnsi="Consolas" w:cs="Consolas"/>
+          <w:sz w:val="20"/>
+          <w:szCs w:val="20"/>
+        </w:rPr>
+      </w:pPr>
+      <w:r>
+        <w:rPr>
+          <w:rFonts w:ascii="Consolas" w:hAnsi="Consolas" w:cs="Consolas"/>
+          <w:sz w:val="20"/>
+          <w:szCs w:val="20"/>
+        </w:rPr>
+        <w:t xml:space="preserve">                        }</w:t>
+      </w:r>
+    </w:p>
+    <w:p>
+      <w:pPr>
+        <w:autoSpaceDE w:val="0"/>
+        <w:autoSpaceDN w:val="0"/>
+        <w:adjustRightInd w:val="0"/>
+        <w:spacing w:after="0" w:line="240" w:lineRule="auto"/>
+        <w:rPr>
+          <w:rFonts w:ascii="Consolas" w:hAnsi="Consolas" w:cs="Consolas"/>
+          <w:sz w:val="20"/>
+          <w:szCs w:val="20"/>
+        </w:rPr>
+      </w:pPr>
+      <w:r>
+        <w:rPr>
+          <w:rFonts w:ascii="Consolas" w:hAnsi="Consolas" w:cs="Consolas"/>
+          <w:sz w:val="20"/>
+          <w:szCs w:val="20"/>
+        </w:rPr>
+        <w:t xml:space="preserve">                }</w:t>
+      </w:r>
+    </w:p>
+    <w:p>
+      <w:pPr>
+        <w:autoSpaceDE w:val="0"/>
+        <w:autoSpaceDN w:val="0"/>
+        <w:adjustRightInd w:val="0"/>
+        <w:spacing w:after="0" w:line="240" w:lineRule="auto"/>
+        <w:rPr>
+          <w:rFonts w:ascii="Consolas" w:hAnsi="Consolas" w:cs="Consolas"/>
+          <w:sz w:val="20"/>
+          <w:szCs w:val="20"/>
+        </w:rPr>
+      </w:pPr>
+      <w:r>
+        <w:rPr>
+          <w:rFonts w:ascii="Consolas" w:hAnsi="Consolas" w:cs="Consolas"/>
+          <w:sz w:val="20"/>
+          <w:szCs w:val="20"/>
+        </w:rPr>
+        <w:t xml:space="preserve">     }</w:t>
+      </w:r>
+    </w:p>
+    <w:p>
+      <w:pPr>
+        <w:autoSpaceDE w:val="0"/>
+        <w:autoSpaceDN w:val="0"/>
+        <w:adjustRightInd w:val="0"/>
+        <w:spacing w:after="0" w:line="240" w:lineRule="auto"/>
+        <w:rPr>
+          <w:rFonts w:ascii="Consolas" w:hAnsi="Consolas" w:cs="Consolas"/>
+          <w:sz w:val="20"/>
+          <w:szCs w:val="20"/>
+        </w:rPr>
+      </w:pPr>
+      <w:r>
+        <w:rPr>
+          <w:rFonts w:ascii="Consolas" w:hAnsi="Consolas" w:cs="Consolas"/>
+          <w:sz w:val="20"/>
+          <w:szCs w:val="20"/>
+        </w:rPr>
+        <w:t>}</w:t>
+      </w:r>
+    </w:p>
+    <w:p/>
+    <w:p>
+      <w:r>
         <w:t>JUNIT</w:t>
       </w:r>
     </w:p>
@@ -48,6 +1123,7 @@
         <w:t xml:space="preserve">import static </w:t>
       </w:r>
       <w:proofErr w:type="spellStart"/>
+      <w:proofErr w:type="gramStart"/>
       <w:r>
         <w:rPr>
           <w:rFonts w:ascii="Consolas" w:hAnsi="Consolas" w:cs="Consolas"/>
@@ -69,6 +1145,7 @@
         <w:t>assertEquals</w:t>
       </w:r>
       <w:proofErr w:type="spellEnd"/>
+      <w:proofErr w:type="gramEnd"/>
       <w:r>
         <w:rPr>
           <w:rFonts w:ascii="Consolas" w:hAnsi="Consolas" w:cs="Consolas"/>
@@ -116,6 +1193,7 @@
         <w:t xml:space="preserve">import </w:t>
       </w:r>
       <w:proofErr w:type="spellStart"/>
+      <w:proofErr w:type="gramStart"/>
       <w:r>
         <w:rPr>
           <w:rFonts w:ascii="Consolas" w:hAnsi="Consolas" w:cs="Consolas"/>
@@ -126,6 +1204,7 @@
         <w:t>org.junit.jupiter.api.Test</w:t>
       </w:r>
       <w:proofErr w:type="spellEnd"/>
+      <w:proofErr w:type="gramEnd"/>
       <w:r>
         <w:rPr>
           <w:rFonts w:ascii="Consolas" w:hAnsi="Consolas" w:cs="Consolas"/>
@@ -282,6 +1361,7 @@
         <w:t xml:space="preserve"> </w:t>
       </w:r>
       <w:proofErr w:type="spellStart"/>
+      <w:proofErr w:type="gramStart"/>
       <w:r>
         <w:rPr>
           <w:rFonts w:ascii="Consolas" w:hAnsi="Consolas" w:cs="Consolas"/>
@@ -297,7 +1377,16 @@
           <w:sz w:val="20"/>
           <w:szCs w:val="20"/>
         </w:rPr>
-        <w:t>() {</w:t>
+        <w:t>(</w:t>
+      </w:r>
+      <w:proofErr w:type="gramEnd"/>
+      <w:r>
+        <w:rPr>
+          <w:rFonts w:ascii="Consolas" w:hAnsi="Consolas" w:cs="Consolas"/>
+          <w:sz w:val="20"/>
+          <w:szCs w:val="20"/>
+        </w:rPr>
+        <w:t>) {</w:t>
       </w:r>
     </w:p>
     <w:p>
@@ -347,6 +1436,7 @@
         <w:t xml:space="preserve"> julgamento = new </w:t>
       </w:r>
       <w:proofErr w:type="spellStart"/>
+      <w:proofErr w:type="gramStart"/>
       <w:r>
         <w:rPr>
           <w:rFonts w:ascii="Consolas" w:hAnsi="Consolas" w:cs="Consolas"/>
@@ -362,7 +1452,16 @@
           <w:sz w:val="20"/>
           <w:szCs w:val="20"/>
         </w:rPr>
-        <w:t>();</w:t>
+        <w:t>(</w:t>
+      </w:r>
+      <w:proofErr w:type="gramEnd"/>
+      <w:r>
+        <w:rPr>
+          <w:rFonts w:ascii="Consolas" w:hAnsi="Consolas" w:cs="Consolas"/>
+          <w:sz w:val="20"/>
+          <w:szCs w:val="20"/>
+        </w:rPr>
+        <w:t>);</w:t>
       </w:r>
     </w:p>
     <w:p>
@@ -412,6 +1511,7 @@
         <w:t xml:space="preserve"> pena = </w:t>
       </w:r>
       <w:proofErr w:type="spellStart"/>
+      <w:proofErr w:type="gramStart"/>
       <w:r>
         <w:rPr>
           <w:rFonts w:ascii="Consolas" w:hAnsi="Consolas" w:cs="Consolas"/>
@@ -421,6 +1521,7 @@
         <w:t>julgamento.calculaPena</w:t>
       </w:r>
       <w:proofErr w:type="spellEnd"/>
+      <w:proofErr w:type="gramEnd"/>
       <w:r>
         <w:rPr>
           <w:rFonts w:ascii="Consolas" w:hAnsi="Consolas" w:cs="Consolas"/>
@@ -488,6 +1589,7 @@
         <w:tab/>
       </w:r>
       <w:proofErr w:type="spellStart"/>
+      <w:proofErr w:type="gramStart"/>
       <w:r>
         <w:rPr>
           <w:rFonts w:ascii="Consolas" w:hAnsi="Consolas" w:cs="Consolas"/>
@@ -505,7 +1607,16 @@
           <w:sz w:val="20"/>
           <w:szCs w:val="20"/>
         </w:rPr>
-        <w:t>(0, pena);</w:t>
+        <w:t>(</w:t>
+      </w:r>
+      <w:proofErr w:type="gramEnd"/>
+      <w:r>
+        <w:rPr>
+          <w:rFonts w:ascii="Consolas" w:hAnsi="Consolas" w:cs="Consolas"/>
+          <w:sz w:val="20"/>
+          <w:szCs w:val="20"/>
+        </w:rPr>
+        <w:t>0, pena);</w:t>
       </w:r>
     </w:p>
     <w:p>
@@ -542,8 +1653,1133 @@
           <w:szCs w:val="20"/>
         </w:rPr>
       </w:pPr>
-    </w:p>
-    <w:p>
+      <w:r>
+        <w:rPr>
+          <w:rFonts w:ascii="Consolas" w:hAnsi="Consolas" w:cs="Consolas"/>
+          <w:sz w:val="20"/>
+          <w:szCs w:val="20"/>
+        </w:rPr>
+        <w:tab/>
+      </w:r>
+    </w:p>
+    <w:p>
+      <w:pPr>
+        <w:autoSpaceDE w:val="0"/>
+        <w:autoSpaceDN w:val="0"/>
+        <w:adjustRightInd w:val="0"/>
+        <w:spacing w:after="0" w:line="240" w:lineRule="auto"/>
+        <w:rPr>
+          <w:rFonts w:ascii="Consolas" w:hAnsi="Consolas" w:cs="Consolas"/>
+          <w:sz w:val="20"/>
+          <w:szCs w:val="20"/>
+        </w:rPr>
+      </w:pPr>
+      <w:r>
+        <w:rPr>
+          <w:rFonts w:ascii="Consolas" w:hAnsi="Consolas" w:cs="Consolas"/>
+          <w:sz w:val="20"/>
+          <w:szCs w:val="20"/>
+        </w:rPr>
+        <w:tab/>
+      </w:r>
+      <w:r>
+        <w:rPr>
+          <w:rFonts w:ascii="Consolas" w:hAnsi="Consolas" w:cs="Consolas"/>
+          <w:i/>
+          <w:iCs/>
+          <w:sz w:val="20"/>
+          <w:szCs w:val="20"/>
+        </w:rPr>
+        <w:t>@Test</w:t>
+      </w:r>
+    </w:p>
+    <w:p>
+      <w:pPr>
+        <w:autoSpaceDE w:val="0"/>
+        <w:autoSpaceDN w:val="0"/>
+        <w:adjustRightInd w:val="0"/>
+        <w:spacing w:after="0" w:line="240" w:lineRule="auto"/>
+        <w:rPr>
+          <w:rFonts w:ascii="Consolas" w:hAnsi="Consolas" w:cs="Consolas"/>
+          <w:sz w:val="20"/>
+          <w:szCs w:val="20"/>
+        </w:rPr>
+      </w:pPr>
+      <w:r>
+        <w:rPr>
+          <w:rFonts w:ascii="Consolas" w:hAnsi="Consolas" w:cs="Consolas"/>
+          <w:sz w:val="20"/>
+          <w:szCs w:val="20"/>
+        </w:rPr>
+        <w:tab/>
+      </w:r>
+      <w:proofErr w:type="spellStart"/>
+      <w:r>
+        <w:rPr>
+          <w:rFonts w:ascii="Consolas" w:hAnsi="Consolas" w:cs="Consolas"/>
+          <w:sz w:val="20"/>
+          <w:szCs w:val="20"/>
+        </w:rPr>
+        <w:t>void</w:t>
+      </w:r>
+      <w:proofErr w:type="spellEnd"/>
+      <w:r>
+        <w:rPr>
+          <w:rFonts w:ascii="Consolas" w:hAnsi="Consolas" w:cs="Consolas"/>
+          <w:sz w:val="20"/>
+          <w:szCs w:val="20"/>
+        </w:rPr>
+        <w:t xml:space="preserve"> </w:t>
+      </w:r>
+      <w:proofErr w:type="spellStart"/>
+      <w:proofErr w:type="gramStart"/>
+      <w:r>
+        <w:rPr>
+          <w:rFonts w:ascii="Consolas" w:hAnsi="Consolas" w:cs="Consolas"/>
+          <w:sz w:val="20"/>
+          <w:szCs w:val="20"/>
+        </w:rPr>
+        <w:t>testCalcularPenaCumplices</w:t>
+      </w:r>
+      <w:proofErr w:type="spellEnd"/>
+      <w:r>
+        <w:rPr>
+          <w:rFonts w:ascii="Consolas" w:hAnsi="Consolas" w:cs="Consolas"/>
+          <w:sz w:val="20"/>
+          <w:szCs w:val="20"/>
+        </w:rPr>
+        <w:t>(</w:t>
+      </w:r>
+      <w:proofErr w:type="gramEnd"/>
+      <w:r>
+        <w:rPr>
+          <w:rFonts w:ascii="Consolas" w:hAnsi="Consolas" w:cs="Consolas"/>
+          <w:sz w:val="20"/>
+          <w:szCs w:val="20"/>
+        </w:rPr>
+        <w:t>) {</w:t>
+      </w:r>
+    </w:p>
+    <w:p>
+      <w:pPr>
+        <w:autoSpaceDE w:val="0"/>
+        <w:autoSpaceDN w:val="0"/>
+        <w:adjustRightInd w:val="0"/>
+        <w:spacing w:after="0" w:line="240" w:lineRule="auto"/>
+        <w:rPr>
+          <w:rFonts w:ascii="Consolas" w:hAnsi="Consolas" w:cs="Consolas"/>
+          <w:sz w:val="20"/>
+          <w:szCs w:val="20"/>
+        </w:rPr>
+      </w:pPr>
+      <w:r>
+        <w:rPr>
+          <w:rFonts w:ascii="Consolas" w:hAnsi="Consolas" w:cs="Consolas"/>
+          <w:sz w:val="20"/>
+          <w:szCs w:val="20"/>
+        </w:rPr>
+        <w:tab/>
+      </w:r>
+      <w:r>
+        <w:rPr>
+          <w:rFonts w:ascii="Consolas" w:hAnsi="Consolas" w:cs="Consolas"/>
+          <w:sz w:val="20"/>
+          <w:szCs w:val="20"/>
+        </w:rPr>
+        <w:tab/>
+      </w:r>
+      <w:proofErr w:type="spellStart"/>
+      <w:r>
+        <w:rPr>
+          <w:rFonts w:ascii="Consolas" w:hAnsi="Consolas" w:cs="Consolas"/>
+          <w:sz w:val="20"/>
+          <w:szCs w:val="20"/>
+        </w:rPr>
+        <w:t>JulgamentoPrisioneiro</w:t>
+      </w:r>
+      <w:proofErr w:type="spellEnd"/>
+      <w:r>
+        <w:rPr>
+          <w:rFonts w:ascii="Consolas" w:hAnsi="Consolas" w:cs="Consolas"/>
+          <w:sz w:val="20"/>
+          <w:szCs w:val="20"/>
+        </w:rPr>
+        <w:t xml:space="preserve"> julgamento = new </w:t>
+      </w:r>
+      <w:proofErr w:type="spellStart"/>
+      <w:proofErr w:type="gramStart"/>
+      <w:r>
+        <w:rPr>
+          <w:rFonts w:ascii="Consolas" w:hAnsi="Consolas" w:cs="Consolas"/>
+          <w:sz w:val="20"/>
+          <w:szCs w:val="20"/>
+        </w:rPr>
+        <w:t>JulgamentoPrisioneiro</w:t>
+      </w:r>
+      <w:proofErr w:type="spellEnd"/>
+      <w:r>
+        <w:rPr>
+          <w:rFonts w:ascii="Consolas" w:hAnsi="Consolas" w:cs="Consolas"/>
+          <w:sz w:val="20"/>
+          <w:szCs w:val="20"/>
+        </w:rPr>
+        <w:t>(</w:t>
+      </w:r>
+      <w:proofErr w:type="gramEnd"/>
+      <w:r>
+        <w:rPr>
+          <w:rFonts w:ascii="Consolas" w:hAnsi="Consolas" w:cs="Consolas"/>
+          <w:sz w:val="20"/>
+          <w:szCs w:val="20"/>
+        </w:rPr>
+        <w:t>);</w:t>
+      </w:r>
+    </w:p>
+    <w:p>
+      <w:pPr>
+        <w:autoSpaceDE w:val="0"/>
+        <w:autoSpaceDN w:val="0"/>
+        <w:adjustRightInd w:val="0"/>
+        <w:spacing w:after="0" w:line="240" w:lineRule="auto"/>
+        <w:rPr>
+          <w:rFonts w:ascii="Consolas" w:hAnsi="Consolas" w:cs="Consolas"/>
+          <w:sz w:val="20"/>
+          <w:szCs w:val="20"/>
+        </w:rPr>
+      </w:pPr>
+      <w:r>
+        <w:rPr>
+          <w:rFonts w:ascii="Consolas" w:hAnsi="Consolas" w:cs="Consolas"/>
+          <w:sz w:val="20"/>
+          <w:szCs w:val="20"/>
+        </w:rPr>
+        <w:tab/>
+      </w:r>
+      <w:r>
+        <w:rPr>
+          <w:rFonts w:ascii="Consolas" w:hAnsi="Consolas" w:cs="Consolas"/>
+          <w:sz w:val="20"/>
+          <w:szCs w:val="20"/>
+        </w:rPr>
+        <w:tab/>
+      </w:r>
+      <w:proofErr w:type="spellStart"/>
+      <w:r>
+        <w:rPr>
+          <w:rFonts w:ascii="Consolas" w:hAnsi="Consolas" w:cs="Consolas"/>
+          <w:sz w:val="20"/>
+          <w:szCs w:val="20"/>
+        </w:rPr>
+        <w:t>int</w:t>
+      </w:r>
+      <w:proofErr w:type="spellEnd"/>
+      <w:r>
+        <w:rPr>
+          <w:rFonts w:ascii="Consolas" w:hAnsi="Consolas" w:cs="Consolas"/>
+          <w:sz w:val="20"/>
+          <w:szCs w:val="20"/>
+        </w:rPr>
+        <w:t xml:space="preserve"> pena = </w:t>
+      </w:r>
+      <w:proofErr w:type="spellStart"/>
+      <w:proofErr w:type="gramStart"/>
+      <w:r>
+        <w:rPr>
+          <w:rFonts w:ascii="Consolas" w:hAnsi="Consolas" w:cs="Consolas"/>
+          <w:sz w:val="20"/>
+          <w:szCs w:val="20"/>
+        </w:rPr>
+        <w:t>julgamento.calculaPena</w:t>
+      </w:r>
+      <w:proofErr w:type="spellEnd"/>
+      <w:proofErr w:type="gramEnd"/>
+      <w:r>
+        <w:rPr>
+          <w:rFonts w:ascii="Consolas" w:hAnsi="Consolas" w:cs="Consolas"/>
+          <w:sz w:val="20"/>
+          <w:szCs w:val="20"/>
+        </w:rPr>
+        <w:t>("Inocente", "Culpado");</w:t>
+      </w:r>
+    </w:p>
+    <w:p>
+      <w:pPr>
+        <w:autoSpaceDE w:val="0"/>
+        <w:autoSpaceDN w:val="0"/>
+        <w:adjustRightInd w:val="0"/>
+        <w:spacing w:after="0" w:line="240" w:lineRule="auto"/>
+        <w:rPr>
+          <w:rFonts w:ascii="Consolas" w:hAnsi="Consolas" w:cs="Consolas"/>
+          <w:sz w:val="20"/>
+          <w:szCs w:val="20"/>
+        </w:rPr>
+      </w:pPr>
+      <w:r>
+        <w:rPr>
+          <w:rFonts w:ascii="Consolas" w:hAnsi="Consolas" w:cs="Consolas"/>
+          <w:sz w:val="20"/>
+          <w:szCs w:val="20"/>
+        </w:rPr>
+        <w:tab/>
+      </w:r>
+      <w:r>
+        <w:rPr>
+          <w:rFonts w:ascii="Consolas" w:hAnsi="Consolas" w:cs="Consolas"/>
+          <w:sz w:val="20"/>
+          <w:szCs w:val="20"/>
+        </w:rPr>
+        <w:tab/>
+      </w:r>
+    </w:p>
+    <w:p>
+      <w:pPr>
+        <w:autoSpaceDE w:val="0"/>
+        <w:autoSpaceDN w:val="0"/>
+        <w:adjustRightInd w:val="0"/>
+        <w:spacing w:after="0" w:line="240" w:lineRule="auto"/>
+        <w:rPr>
+          <w:rFonts w:ascii="Consolas" w:hAnsi="Consolas" w:cs="Consolas"/>
+          <w:sz w:val="20"/>
+          <w:szCs w:val="20"/>
+        </w:rPr>
+      </w:pPr>
+      <w:r>
+        <w:rPr>
+          <w:rFonts w:ascii="Consolas" w:hAnsi="Consolas" w:cs="Consolas"/>
+          <w:sz w:val="20"/>
+          <w:szCs w:val="20"/>
+        </w:rPr>
+        <w:tab/>
+      </w:r>
+      <w:r>
+        <w:rPr>
+          <w:rFonts w:ascii="Consolas" w:hAnsi="Consolas" w:cs="Consolas"/>
+          <w:sz w:val="20"/>
+          <w:szCs w:val="20"/>
+        </w:rPr>
+        <w:tab/>
+      </w:r>
+      <w:proofErr w:type="spellStart"/>
+      <w:proofErr w:type="gramStart"/>
+      <w:r>
+        <w:rPr>
+          <w:rFonts w:ascii="Consolas" w:hAnsi="Consolas" w:cs="Consolas"/>
+          <w:i/>
+          <w:iCs/>
+          <w:sz w:val="20"/>
+          <w:szCs w:val="20"/>
+        </w:rPr>
+        <w:t>assertEquals</w:t>
+      </w:r>
+      <w:proofErr w:type="spellEnd"/>
+      <w:r>
+        <w:rPr>
+          <w:rFonts w:ascii="Consolas" w:hAnsi="Consolas" w:cs="Consolas"/>
+          <w:sz w:val="20"/>
+          <w:szCs w:val="20"/>
+        </w:rPr>
+        <w:t>(</w:t>
+      </w:r>
+      <w:proofErr w:type="gramEnd"/>
+      <w:r>
+        <w:rPr>
+          <w:rFonts w:ascii="Consolas" w:hAnsi="Consolas" w:cs="Consolas"/>
+          <w:sz w:val="20"/>
+          <w:szCs w:val="20"/>
+        </w:rPr>
+        <w:t>1, pena);</w:t>
+      </w:r>
+    </w:p>
+    <w:p>
+      <w:pPr>
+        <w:autoSpaceDE w:val="0"/>
+        <w:autoSpaceDN w:val="0"/>
+        <w:adjustRightInd w:val="0"/>
+        <w:spacing w:after="0" w:line="240" w:lineRule="auto"/>
+        <w:rPr>
+          <w:rFonts w:ascii="Consolas" w:hAnsi="Consolas" w:cs="Consolas"/>
+          <w:sz w:val="20"/>
+          <w:szCs w:val="20"/>
+        </w:rPr>
+      </w:pPr>
+      <w:r>
+        <w:rPr>
+          <w:rFonts w:ascii="Consolas" w:hAnsi="Consolas" w:cs="Consolas"/>
+          <w:sz w:val="20"/>
+          <w:szCs w:val="20"/>
+        </w:rPr>
+        <w:tab/>
+        <w:t>}</w:t>
+      </w:r>
+    </w:p>
+    <w:p>
+      <w:pPr>
+        <w:autoSpaceDE w:val="0"/>
+        <w:autoSpaceDN w:val="0"/>
+        <w:adjustRightInd w:val="0"/>
+        <w:spacing w:after="0" w:line="240" w:lineRule="auto"/>
+        <w:rPr>
+          <w:rFonts w:ascii="Consolas" w:hAnsi="Consolas" w:cs="Consolas"/>
+          <w:sz w:val="20"/>
+          <w:szCs w:val="20"/>
+        </w:rPr>
+      </w:pPr>
+      <w:r>
+        <w:rPr>
+          <w:rFonts w:ascii="Consolas" w:hAnsi="Consolas" w:cs="Consolas"/>
+          <w:sz w:val="20"/>
+          <w:szCs w:val="20"/>
+        </w:rPr>
+        <w:tab/>
+      </w:r>
+    </w:p>
+    <w:p>
+      <w:pPr>
+        <w:autoSpaceDE w:val="0"/>
+        <w:autoSpaceDN w:val="0"/>
+        <w:adjustRightInd w:val="0"/>
+        <w:spacing w:after="0" w:line="240" w:lineRule="auto"/>
+        <w:rPr>
+          <w:rFonts w:ascii="Consolas" w:hAnsi="Consolas" w:cs="Consolas"/>
+          <w:sz w:val="20"/>
+          <w:szCs w:val="20"/>
+        </w:rPr>
+      </w:pPr>
+      <w:r>
+        <w:rPr>
+          <w:rFonts w:ascii="Consolas" w:hAnsi="Consolas" w:cs="Consolas"/>
+          <w:sz w:val="20"/>
+          <w:szCs w:val="20"/>
+        </w:rPr>
+        <w:tab/>
+      </w:r>
+      <w:r>
+        <w:rPr>
+          <w:rFonts w:ascii="Consolas" w:hAnsi="Consolas" w:cs="Consolas"/>
+          <w:i/>
+          <w:iCs/>
+          <w:sz w:val="20"/>
+          <w:szCs w:val="20"/>
+        </w:rPr>
+        <w:t>@Test</w:t>
+      </w:r>
+    </w:p>
+    <w:p>
+      <w:pPr>
+        <w:autoSpaceDE w:val="0"/>
+        <w:autoSpaceDN w:val="0"/>
+        <w:adjustRightInd w:val="0"/>
+        <w:spacing w:after="0" w:line="240" w:lineRule="auto"/>
+        <w:rPr>
+          <w:rFonts w:ascii="Consolas" w:hAnsi="Consolas" w:cs="Consolas"/>
+          <w:sz w:val="20"/>
+          <w:szCs w:val="20"/>
+        </w:rPr>
+      </w:pPr>
+      <w:r>
+        <w:rPr>
+          <w:rFonts w:ascii="Consolas" w:hAnsi="Consolas" w:cs="Consolas"/>
+          <w:sz w:val="20"/>
+          <w:szCs w:val="20"/>
+        </w:rPr>
+        <w:tab/>
+      </w:r>
+      <w:proofErr w:type="spellStart"/>
+      <w:r>
+        <w:rPr>
+          <w:rFonts w:ascii="Consolas" w:hAnsi="Consolas" w:cs="Consolas"/>
+          <w:sz w:val="20"/>
+          <w:szCs w:val="20"/>
+        </w:rPr>
+        <w:t>void</w:t>
+      </w:r>
+      <w:proofErr w:type="spellEnd"/>
+      <w:r>
+        <w:rPr>
+          <w:rFonts w:ascii="Consolas" w:hAnsi="Consolas" w:cs="Consolas"/>
+          <w:sz w:val="20"/>
+          <w:szCs w:val="20"/>
+        </w:rPr>
+        <w:t xml:space="preserve"> </w:t>
+      </w:r>
+      <w:proofErr w:type="spellStart"/>
+      <w:proofErr w:type="gramStart"/>
+      <w:r>
+        <w:rPr>
+          <w:rFonts w:ascii="Consolas" w:hAnsi="Consolas" w:cs="Consolas"/>
+          <w:sz w:val="20"/>
+          <w:szCs w:val="20"/>
+        </w:rPr>
+        <w:t>testCalcularPenaIndividual</w:t>
+      </w:r>
+      <w:proofErr w:type="spellEnd"/>
+      <w:r>
+        <w:rPr>
+          <w:rFonts w:ascii="Consolas" w:hAnsi="Consolas" w:cs="Consolas"/>
+          <w:sz w:val="20"/>
+          <w:szCs w:val="20"/>
+        </w:rPr>
+        <w:t>(</w:t>
+      </w:r>
+      <w:proofErr w:type="gramEnd"/>
+      <w:r>
+        <w:rPr>
+          <w:rFonts w:ascii="Consolas" w:hAnsi="Consolas" w:cs="Consolas"/>
+          <w:sz w:val="20"/>
+          <w:szCs w:val="20"/>
+        </w:rPr>
+        <w:t>) {</w:t>
+      </w:r>
+    </w:p>
+    <w:p>
+      <w:pPr>
+        <w:autoSpaceDE w:val="0"/>
+        <w:autoSpaceDN w:val="0"/>
+        <w:adjustRightInd w:val="0"/>
+        <w:spacing w:after="0" w:line="240" w:lineRule="auto"/>
+        <w:rPr>
+          <w:rFonts w:ascii="Consolas" w:hAnsi="Consolas" w:cs="Consolas"/>
+          <w:sz w:val="20"/>
+          <w:szCs w:val="20"/>
+        </w:rPr>
+      </w:pPr>
+      <w:r>
+        <w:rPr>
+          <w:rFonts w:ascii="Consolas" w:hAnsi="Consolas" w:cs="Consolas"/>
+          <w:sz w:val="20"/>
+          <w:szCs w:val="20"/>
+        </w:rPr>
+        <w:tab/>
+      </w:r>
+      <w:r>
+        <w:rPr>
+          <w:rFonts w:ascii="Consolas" w:hAnsi="Consolas" w:cs="Consolas"/>
+          <w:sz w:val="20"/>
+          <w:szCs w:val="20"/>
+        </w:rPr>
+        <w:tab/>
+      </w:r>
+      <w:proofErr w:type="spellStart"/>
+      <w:r>
+        <w:rPr>
+          <w:rFonts w:ascii="Consolas" w:hAnsi="Consolas" w:cs="Consolas"/>
+          <w:sz w:val="20"/>
+          <w:szCs w:val="20"/>
+        </w:rPr>
+        <w:t>JulgamentoPrisioneiro</w:t>
+      </w:r>
+      <w:proofErr w:type="spellEnd"/>
+      <w:r>
+        <w:rPr>
+          <w:rFonts w:ascii="Consolas" w:hAnsi="Consolas" w:cs="Consolas"/>
+          <w:sz w:val="20"/>
+          <w:szCs w:val="20"/>
+        </w:rPr>
+        <w:t xml:space="preserve"> julgamento = new </w:t>
+      </w:r>
+      <w:proofErr w:type="spellStart"/>
+      <w:proofErr w:type="gramStart"/>
+      <w:r>
+        <w:rPr>
+          <w:rFonts w:ascii="Consolas" w:hAnsi="Consolas" w:cs="Consolas"/>
+          <w:sz w:val="20"/>
+          <w:szCs w:val="20"/>
+        </w:rPr>
+        <w:t>JulgamentoPrisioneiro</w:t>
+      </w:r>
+      <w:proofErr w:type="spellEnd"/>
+      <w:r>
+        <w:rPr>
+          <w:rFonts w:ascii="Consolas" w:hAnsi="Consolas" w:cs="Consolas"/>
+          <w:sz w:val="20"/>
+          <w:szCs w:val="20"/>
+        </w:rPr>
+        <w:t>(</w:t>
+      </w:r>
+      <w:proofErr w:type="gramEnd"/>
+      <w:r>
+        <w:rPr>
+          <w:rFonts w:ascii="Consolas" w:hAnsi="Consolas" w:cs="Consolas"/>
+          <w:sz w:val="20"/>
+          <w:szCs w:val="20"/>
+        </w:rPr>
+        <w:t>);</w:t>
+      </w:r>
+    </w:p>
+    <w:p>
+      <w:pPr>
+        <w:autoSpaceDE w:val="0"/>
+        <w:autoSpaceDN w:val="0"/>
+        <w:adjustRightInd w:val="0"/>
+        <w:spacing w:after="0" w:line="240" w:lineRule="auto"/>
+        <w:rPr>
+          <w:rFonts w:ascii="Consolas" w:hAnsi="Consolas" w:cs="Consolas"/>
+          <w:sz w:val="20"/>
+          <w:szCs w:val="20"/>
+        </w:rPr>
+      </w:pPr>
+      <w:r>
+        <w:rPr>
+          <w:rFonts w:ascii="Consolas" w:hAnsi="Consolas" w:cs="Consolas"/>
+          <w:sz w:val="20"/>
+          <w:szCs w:val="20"/>
+        </w:rPr>
+        <w:lastRenderedPageBreak/>
+        <w:tab/>
+      </w:r>
+      <w:r>
+        <w:rPr>
+          <w:rFonts w:ascii="Consolas" w:hAnsi="Consolas" w:cs="Consolas"/>
+          <w:sz w:val="20"/>
+          <w:szCs w:val="20"/>
+        </w:rPr>
+        <w:tab/>
+      </w:r>
+      <w:proofErr w:type="spellStart"/>
+      <w:r>
+        <w:rPr>
+          <w:rFonts w:ascii="Consolas" w:hAnsi="Consolas" w:cs="Consolas"/>
+          <w:sz w:val="20"/>
+          <w:szCs w:val="20"/>
+        </w:rPr>
+        <w:t>int</w:t>
+      </w:r>
+      <w:proofErr w:type="spellEnd"/>
+      <w:r>
+        <w:rPr>
+          <w:rFonts w:ascii="Consolas" w:hAnsi="Consolas" w:cs="Consolas"/>
+          <w:sz w:val="20"/>
+          <w:szCs w:val="20"/>
+        </w:rPr>
+        <w:t xml:space="preserve"> pena = </w:t>
+      </w:r>
+      <w:proofErr w:type="spellStart"/>
+      <w:proofErr w:type="gramStart"/>
+      <w:r>
+        <w:rPr>
+          <w:rFonts w:ascii="Consolas" w:hAnsi="Consolas" w:cs="Consolas"/>
+          <w:sz w:val="20"/>
+          <w:szCs w:val="20"/>
+        </w:rPr>
+        <w:t>julgamento.calculaPena</w:t>
+      </w:r>
+      <w:proofErr w:type="spellEnd"/>
+      <w:proofErr w:type="gramEnd"/>
+      <w:r>
+        <w:rPr>
+          <w:rFonts w:ascii="Consolas" w:hAnsi="Consolas" w:cs="Consolas"/>
+          <w:sz w:val="20"/>
+          <w:szCs w:val="20"/>
+        </w:rPr>
+        <w:t>("Culpado", "Inocente");</w:t>
+      </w:r>
+    </w:p>
+    <w:p>
+      <w:pPr>
+        <w:autoSpaceDE w:val="0"/>
+        <w:autoSpaceDN w:val="0"/>
+        <w:adjustRightInd w:val="0"/>
+        <w:spacing w:after="0" w:line="240" w:lineRule="auto"/>
+        <w:rPr>
+          <w:rFonts w:ascii="Consolas" w:hAnsi="Consolas" w:cs="Consolas"/>
+          <w:sz w:val="20"/>
+          <w:szCs w:val="20"/>
+        </w:rPr>
+      </w:pPr>
+      <w:r>
+        <w:rPr>
+          <w:rFonts w:ascii="Consolas" w:hAnsi="Consolas" w:cs="Consolas"/>
+          <w:sz w:val="20"/>
+          <w:szCs w:val="20"/>
+        </w:rPr>
+        <w:tab/>
+      </w:r>
+      <w:r>
+        <w:rPr>
+          <w:rFonts w:ascii="Consolas" w:hAnsi="Consolas" w:cs="Consolas"/>
+          <w:sz w:val="20"/>
+          <w:szCs w:val="20"/>
+        </w:rPr>
+        <w:tab/>
+      </w:r>
+    </w:p>
+    <w:p>
+      <w:pPr>
+        <w:autoSpaceDE w:val="0"/>
+        <w:autoSpaceDN w:val="0"/>
+        <w:adjustRightInd w:val="0"/>
+        <w:spacing w:after="0" w:line="240" w:lineRule="auto"/>
+        <w:rPr>
+          <w:rFonts w:ascii="Consolas" w:hAnsi="Consolas" w:cs="Consolas"/>
+          <w:sz w:val="20"/>
+          <w:szCs w:val="20"/>
+        </w:rPr>
+      </w:pPr>
+      <w:r>
+        <w:rPr>
+          <w:rFonts w:ascii="Consolas" w:hAnsi="Consolas" w:cs="Consolas"/>
+          <w:sz w:val="20"/>
+          <w:szCs w:val="20"/>
+        </w:rPr>
+        <w:tab/>
+      </w:r>
+      <w:r>
+        <w:rPr>
+          <w:rFonts w:ascii="Consolas" w:hAnsi="Consolas" w:cs="Consolas"/>
+          <w:sz w:val="20"/>
+          <w:szCs w:val="20"/>
+        </w:rPr>
+        <w:tab/>
+      </w:r>
+      <w:proofErr w:type="spellStart"/>
+      <w:proofErr w:type="gramStart"/>
+      <w:r>
+        <w:rPr>
+          <w:rFonts w:ascii="Consolas" w:hAnsi="Consolas" w:cs="Consolas"/>
+          <w:i/>
+          <w:iCs/>
+          <w:sz w:val="20"/>
+          <w:szCs w:val="20"/>
+        </w:rPr>
+        <w:t>assertEquals</w:t>
+      </w:r>
+      <w:proofErr w:type="spellEnd"/>
+      <w:r>
+        <w:rPr>
+          <w:rFonts w:ascii="Consolas" w:hAnsi="Consolas" w:cs="Consolas"/>
+          <w:sz w:val="20"/>
+          <w:szCs w:val="20"/>
+        </w:rPr>
+        <w:t>(</w:t>
+      </w:r>
+      <w:proofErr w:type="gramEnd"/>
+      <w:r>
+        <w:rPr>
+          <w:rFonts w:ascii="Consolas" w:hAnsi="Consolas" w:cs="Consolas"/>
+          <w:sz w:val="20"/>
+          <w:szCs w:val="20"/>
+        </w:rPr>
+        <w:t>10, pena);</w:t>
+      </w:r>
+    </w:p>
+    <w:p>
+      <w:pPr>
+        <w:autoSpaceDE w:val="0"/>
+        <w:autoSpaceDN w:val="0"/>
+        <w:adjustRightInd w:val="0"/>
+        <w:spacing w:after="0" w:line="240" w:lineRule="auto"/>
+        <w:rPr>
+          <w:rFonts w:ascii="Consolas" w:hAnsi="Consolas" w:cs="Consolas"/>
+          <w:sz w:val="20"/>
+          <w:szCs w:val="20"/>
+        </w:rPr>
+      </w:pPr>
+      <w:r>
+        <w:rPr>
+          <w:rFonts w:ascii="Consolas" w:hAnsi="Consolas" w:cs="Consolas"/>
+          <w:sz w:val="20"/>
+          <w:szCs w:val="20"/>
+        </w:rPr>
+        <w:tab/>
+        <w:t>}</w:t>
+      </w:r>
+    </w:p>
+    <w:p>
+      <w:pPr>
+        <w:autoSpaceDE w:val="0"/>
+        <w:autoSpaceDN w:val="0"/>
+        <w:adjustRightInd w:val="0"/>
+        <w:spacing w:after="0" w:line="240" w:lineRule="auto"/>
+        <w:rPr>
+          <w:rFonts w:ascii="Consolas" w:hAnsi="Consolas" w:cs="Consolas"/>
+          <w:sz w:val="20"/>
+          <w:szCs w:val="20"/>
+        </w:rPr>
+      </w:pPr>
+      <w:r>
+        <w:rPr>
+          <w:rFonts w:ascii="Consolas" w:hAnsi="Consolas" w:cs="Consolas"/>
+          <w:sz w:val="20"/>
+          <w:szCs w:val="20"/>
+        </w:rPr>
+        <w:tab/>
+      </w:r>
+    </w:p>
+    <w:p>
+      <w:pPr>
+        <w:autoSpaceDE w:val="0"/>
+        <w:autoSpaceDN w:val="0"/>
+        <w:adjustRightInd w:val="0"/>
+        <w:spacing w:after="0" w:line="240" w:lineRule="auto"/>
+        <w:rPr>
+          <w:rFonts w:ascii="Consolas" w:hAnsi="Consolas" w:cs="Consolas"/>
+          <w:sz w:val="20"/>
+          <w:szCs w:val="20"/>
+        </w:rPr>
+      </w:pPr>
+      <w:r>
+        <w:rPr>
+          <w:rFonts w:ascii="Consolas" w:hAnsi="Consolas" w:cs="Consolas"/>
+          <w:sz w:val="20"/>
+          <w:szCs w:val="20"/>
+        </w:rPr>
+        <w:tab/>
+      </w:r>
+      <w:r>
+        <w:rPr>
+          <w:rFonts w:ascii="Consolas" w:hAnsi="Consolas" w:cs="Consolas"/>
+          <w:i/>
+          <w:iCs/>
+          <w:sz w:val="20"/>
+          <w:szCs w:val="20"/>
+        </w:rPr>
+        <w:t>@Test</w:t>
+      </w:r>
+    </w:p>
+    <w:p>
+      <w:pPr>
+        <w:autoSpaceDE w:val="0"/>
+        <w:autoSpaceDN w:val="0"/>
+        <w:adjustRightInd w:val="0"/>
+        <w:spacing w:after="0" w:line="240" w:lineRule="auto"/>
+        <w:rPr>
+          <w:rFonts w:ascii="Consolas" w:hAnsi="Consolas" w:cs="Consolas"/>
+          <w:sz w:val="20"/>
+          <w:szCs w:val="20"/>
+        </w:rPr>
+      </w:pPr>
+      <w:r>
+        <w:rPr>
+          <w:rFonts w:ascii="Consolas" w:hAnsi="Consolas" w:cs="Consolas"/>
+          <w:sz w:val="20"/>
+          <w:szCs w:val="20"/>
+        </w:rPr>
+        <w:tab/>
+      </w:r>
+      <w:proofErr w:type="spellStart"/>
+      <w:r>
+        <w:rPr>
+          <w:rFonts w:ascii="Consolas" w:hAnsi="Consolas" w:cs="Consolas"/>
+          <w:sz w:val="20"/>
+          <w:szCs w:val="20"/>
+        </w:rPr>
+        <w:t>void</w:t>
+      </w:r>
+      <w:proofErr w:type="spellEnd"/>
+      <w:r>
+        <w:rPr>
+          <w:rFonts w:ascii="Consolas" w:hAnsi="Consolas" w:cs="Consolas"/>
+          <w:sz w:val="20"/>
+          <w:szCs w:val="20"/>
+        </w:rPr>
+        <w:t xml:space="preserve"> </w:t>
+      </w:r>
+      <w:proofErr w:type="spellStart"/>
+      <w:proofErr w:type="gramStart"/>
+      <w:r>
+        <w:rPr>
+          <w:rFonts w:ascii="Consolas" w:hAnsi="Consolas" w:cs="Consolas"/>
+          <w:sz w:val="20"/>
+          <w:szCs w:val="20"/>
+        </w:rPr>
+        <w:t>testCalcularPenaMutua</w:t>
+      </w:r>
+      <w:proofErr w:type="spellEnd"/>
+      <w:r>
+        <w:rPr>
+          <w:rFonts w:ascii="Consolas" w:hAnsi="Consolas" w:cs="Consolas"/>
+          <w:sz w:val="20"/>
+          <w:szCs w:val="20"/>
+        </w:rPr>
+        <w:t>(</w:t>
+      </w:r>
+      <w:proofErr w:type="gramEnd"/>
+      <w:r>
+        <w:rPr>
+          <w:rFonts w:ascii="Consolas" w:hAnsi="Consolas" w:cs="Consolas"/>
+          <w:sz w:val="20"/>
+          <w:szCs w:val="20"/>
+        </w:rPr>
+        <w:t>) {</w:t>
+      </w:r>
+    </w:p>
+    <w:p>
+      <w:pPr>
+        <w:autoSpaceDE w:val="0"/>
+        <w:autoSpaceDN w:val="0"/>
+        <w:adjustRightInd w:val="0"/>
+        <w:spacing w:after="0" w:line="240" w:lineRule="auto"/>
+        <w:rPr>
+          <w:rFonts w:ascii="Consolas" w:hAnsi="Consolas" w:cs="Consolas"/>
+          <w:sz w:val="20"/>
+          <w:szCs w:val="20"/>
+        </w:rPr>
+      </w:pPr>
+      <w:r>
+        <w:rPr>
+          <w:rFonts w:ascii="Consolas" w:hAnsi="Consolas" w:cs="Consolas"/>
+          <w:sz w:val="20"/>
+          <w:szCs w:val="20"/>
+        </w:rPr>
+        <w:tab/>
+      </w:r>
+      <w:r>
+        <w:rPr>
+          <w:rFonts w:ascii="Consolas" w:hAnsi="Consolas" w:cs="Consolas"/>
+          <w:sz w:val="20"/>
+          <w:szCs w:val="20"/>
+        </w:rPr>
+        <w:tab/>
+      </w:r>
+      <w:proofErr w:type="spellStart"/>
+      <w:r>
+        <w:rPr>
+          <w:rFonts w:ascii="Consolas" w:hAnsi="Consolas" w:cs="Consolas"/>
+          <w:sz w:val="20"/>
+          <w:szCs w:val="20"/>
+        </w:rPr>
+        <w:t>JulgamentoPrisioneiro</w:t>
+      </w:r>
+      <w:proofErr w:type="spellEnd"/>
+      <w:r>
+        <w:rPr>
+          <w:rFonts w:ascii="Consolas" w:hAnsi="Consolas" w:cs="Consolas"/>
+          <w:sz w:val="20"/>
+          <w:szCs w:val="20"/>
+        </w:rPr>
+        <w:t xml:space="preserve"> julgamento = new </w:t>
+      </w:r>
+      <w:proofErr w:type="spellStart"/>
+      <w:proofErr w:type="gramStart"/>
+      <w:r>
+        <w:rPr>
+          <w:rFonts w:ascii="Consolas" w:hAnsi="Consolas" w:cs="Consolas"/>
+          <w:sz w:val="20"/>
+          <w:szCs w:val="20"/>
+        </w:rPr>
+        <w:t>JulgamentoPrisioneiro</w:t>
+      </w:r>
+      <w:proofErr w:type="spellEnd"/>
+      <w:r>
+        <w:rPr>
+          <w:rFonts w:ascii="Consolas" w:hAnsi="Consolas" w:cs="Consolas"/>
+          <w:sz w:val="20"/>
+          <w:szCs w:val="20"/>
+        </w:rPr>
+        <w:t>(</w:t>
+      </w:r>
+      <w:proofErr w:type="gramEnd"/>
+      <w:r>
+        <w:rPr>
+          <w:rFonts w:ascii="Consolas" w:hAnsi="Consolas" w:cs="Consolas"/>
+          <w:sz w:val="20"/>
+          <w:szCs w:val="20"/>
+        </w:rPr>
+        <w:t>);</w:t>
+      </w:r>
+    </w:p>
+    <w:p>
+      <w:pPr>
+        <w:autoSpaceDE w:val="0"/>
+        <w:autoSpaceDN w:val="0"/>
+        <w:adjustRightInd w:val="0"/>
+        <w:spacing w:after="0" w:line="240" w:lineRule="auto"/>
+        <w:rPr>
+          <w:rFonts w:ascii="Consolas" w:hAnsi="Consolas" w:cs="Consolas"/>
+          <w:sz w:val="20"/>
+          <w:szCs w:val="20"/>
+        </w:rPr>
+      </w:pPr>
+      <w:r>
+        <w:rPr>
+          <w:rFonts w:ascii="Consolas" w:hAnsi="Consolas" w:cs="Consolas"/>
+          <w:sz w:val="20"/>
+          <w:szCs w:val="20"/>
+        </w:rPr>
+        <w:tab/>
+      </w:r>
+      <w:r>
+        <w:rPr>
+          <w:rFonts w:ascii="Consolas" w:hAnsi="Consolas" w:cs="Consolas"/>
+          <w:sz w:val="20"/>
+          <w:szCs w:val="20"/>
+        </w:rPr>
+        <w:tab/>
+      </w:r>
+      <w:proofErr w:type="spellStart"/>
+      <w:r>
+        <w:rPr>
+          <w:rFonts w:ascii="Consolas" w:hAnsi="Consolas" w:cs="Consolas"/>
+          <w:sz w:val="20"/>
+          <w:szCs w:val="20"/>
+        </w:rPr>
+        <w:t>int</w:t>
+      </w:r>
+      <w:proofErr w:type="spellEnd"/>
+      <w:r>
+        <w:rPr>
+          <w:rFonts w:ascii="Consolas" w:hAnsi="Consolas" w:cs="Consolas"/>
+          <w:sz w:val="20"/>
+          <w:szCs w:val="20"/>
+        </w:rPr>
+        <w:t xml:space="preserve"> pena = </w:t>
+      </w:r>
+      <w:proofErr w:type="spellStart"/>
+      <w:proofErr w:type="gramStart"/>
+      <w:r>
+        <w:rPr>
+          <w:rFonts w:ascii="Consolas" w:hAnsi="Consolas" w:cs="Consolas"/>
+          <w:sz w:val="20"/>
+          <w:szCs w:val="20"/>
+        </w:rPr>
+        <w:t>julgamento.calculaPena</w:t>
+      </w:r>
+      <w:proofErr w:type="spellEnd"/>
+      <w:proofErr w:type="gramEnd"/>
+      <w:r>
+        <w:rPr>
+          <w:rFonts w:ascii="Consolas" w:hAnsi="Consolas" w:cs="Consolas"/>
+          <w:sz w:val="20"/>
+          <w:szCs w:val="20"/>
+        </w:rPr>
+        <w:t>("Culpado", "Culpado");</w:t>
+      </w:r>
+    </w:p>
+    <w:p>
+      <w:pPr>
+        <w:autoSpaceDE w:val="0"/>
+        <w:autoSpaceDN w:val="0"/>
+        <w:adjustRightInd w:val="0"/>
+        <w:spacing w:after="0" w:line="240" w:lineRule="auto"/>
+        <w:rPr>
+          <w:rFonts w:ascii="Consolas" w:hAnsi="Consolas" w:cs="Consolas"/>
+          <w:sz w:val="20"/>
+          <w:szCs w:val="20"/>
+        </w:rPr>
+      </w:pPr>
+      <w:r>
+        <w:rPr>
+          <w:rFonts w:ascii="Consolas" w:hAnsi="Consolas" w:cs="Consolas"/>
+          <w:sz w:val="20"/>
+          <w:szCs w:val="20"/>
+        </w:rPr>
+        <w:tab/>
+      </w:r>
+      <w:r>
+        <w:rPr>
+          <w:rFonts w:ascii="Consolas" w:hAnsi="Consolas" w:cs="Consolas"/>
+          <w:sz w:val="20"/>
+          <w:szCs w:val="20"/>
+        </w:rPr>
+        <w:tab/>
+      </w:r>
+    </w:p>
+    <w:p>
+      <w:pPr>
+        <w:autoSpaceDE w:val="0"/>
+        <w:autoSpaceDN w:val="0"/>
+        <w:adjustRightInd w:val="0"/>
+        <w:spacing w:after="0" w:line="240" w:lineRule="auto"/>
+        <w:rPr>
+          <w:rFonts w:ascii="Consolas" w:hAnsi="Consolas" w:cs="Consolas"/>
+          <w:sz w:val="20"/>
+          <w:szCs w:val="20"/>
+        </w:rPr>
+      </w:pPr>
+      <w:r>
+        <w:rPr>
+          <w:rFonts w:ascii="Consolas" w:hAnsi="Consolas" w:cs="Consolas"/>
+          <w:sz w:val="20"/>
+          <w:szCs w:val="20"/>
+        </w:rPr>
+        <w:tab/>
+      </w:r>
+      <w:r>
+        <w:rPr>
+          <w:rFonts w:ascii="Consolas" w:hAnsi="Consolas" w:cs="Consolas"/>
+          <w:sz w:val="20"/>
+          <w:szCs w:val="20"/>
+        </w:rPr>
+        <w:tab/>
+      </w:r>
+      <w:proofErr w:type="spellStart"/>
+      <w:proofErr w:type="gramStart"/>
+      <w:r>
+        <w:rPr>
+          <w:rFonts w:ascii="Consolas" w:hAnsi="Consolas" w:cs="Consolas"/>
+          <w:i/>
+          <w:iCs/>
+          <w:sz w:val="20"/>
+          <w:szCs w:val="20"/>
+        </w:rPr>
+        <w:t>assertEquals</w:t>
+      </w:r>
+      <w:proofErr w:type="spellEnd"/>
+      <w:r>
+        <w:rPr>
+          <w:rFonts w:ascii="Consolas" w:hAnsi="Consolas" w:cs="Consolas"/>
+          <w:sz w:val="20"/>
+          <w:szCs w:val="20"/>
+        </w:rPr>
+        <w:t>(</w:t>
+      </w:r>
+      <w:proofErr w:type="gramEnd"/>
+      <w:r>
+        <w:rPr>
+          <w:rFonts w:ascii="Consolas" w:hAnsi="Consolas" w:cs="Consolas"/>
+          <w:sz w:val="20"/>
+          <w:szCs w:val="20"/>
+        </w:rPr>
+        <w:t>5, pena);</w:t>
+      </w:r>
+    </w:p>
+    <w:p>
+      <w:pPr>
+        <w:autoSpaceDE w:val="0"/>
+        <w:autoSpaceDN w:val="0"/>
+        <w:adjustRightInd w:val="0"/>
+        <w:spacing w:after="0" w:line="240" w:lineRule="auto"/>
+        <w:rPr>
+          <w:rFonts w:ascii="Consolas" w:hAnsi="Consolas" w:cs="Consolas"/>
+          <w:sz w:val="20"/>
+          <w:szCs w:val="20"/>
+        </w:rPr>
+      </w:pPr>
+      <w:r>
+        <w:rPr>
+          <w:rFonts w:ascii="Consolas" w:hAnsi="Consolas" w:cs="Consolas"/>
+          <w:sz w:val="20"/>
+          <w:szCs w:val="20"/>
+        </w:rPr>
+        <w:tab/>
+        <w:t>}</w:t>
+      </w:r>
+    </w:p>
+    <w:p>
+      <w:pPr>
+        <w:autoSpaceDE w:val="0"/>
+        <w:autoSpaceDN w:val="0"/>
+        <w:adjustRightInd w:val="0"/>
+        <w:spacing w:after="0" w:line="240" w:lineRule="auto"/>
+        <w:rPr>
+          <w:rFonts w:ascii="Consolas" w:hAnsi="Consolas" w:cs="Consolas"/>
+          <w:sz w:val="20"/>
+          <w:szCs w:val="20"/>
+        </w:rPr>
+      </w:pPr>
+    </w:p>
+    <w:p>
+      <w:pPr>
+        <w:autoSpaceDE w:val="0"/>
+        <w:autoSpaceDN w:val="0"/>
+        <w:adjustRightInd w:val="0"/>
+        <w:spacing w:after="0" w:line="240" w:lineRule="auto"/>
+        <w:rPr>
+          <w:rFonts w:ascii="Consolas" w:hAnsi="Consolas" w:cs="Consolas"/>
+          <w:sz w:val="20"/>
+          <w:szCs w:val="20"/>
+        </w:rPr>
+      </w:pPr>
       <w:r>
         <w:rPr>
           <w:rFonts w:ascii="Consolas" w:hAnsi="Consolas" w:cs="Consolas"/>
@@ -582,27 +2818,42 @@
           <w:rFonts w:ascii="Consolas" w:hAnsi="Consolas" w:cs="Consolas"/>
           <w:sz w:val="20"/>
           <w:szCs w:val="20"/>
+          <w:highlight w:val="yellow"/>
           <w:lang w:val="en-GB"/>
         </w:rPr>
       </w:pPr>
       <w:proofErr w:type="spellStart"/>
-      <w:r>
-        <w:rPr>
-          <w:rFonts w:ascii="Consolas" w:hAnsi="Consolas" w:cs="Consolas"/>
-          <w:sz w:val="20"/>
-          <w:szCs w:val="20"/>
+      <w:proofErr w:type="gramStart"/>
+      <w:r>
+        <w:rPr>
+          <w:rFonts w:ascii="Consolas" w:hAnsi="Consolas" w:cs="Consolas"/>
+          <w:sz w:val="20"/>
+          <w:szCs w:val="20"/>
+          <w:highlight w:val="yellow"/>
           <w:lang w:val="en-GB"/>
         </w:rPr>
-        <w:t>java.lang.Error</w:t>
-      </w:r>
-      <w:proofErr w:type="spellEnd"/>
-      <w:r>
-        <w:rPr>
-          <w:rFonts w:ascii="Consolas" w:hAnsi="Consolas" w:cs="Consolas"/>
-          <w:sz w:val="20"/>
-          <w:szCs w:val="20"/>
+        <w:t>java.lang</w:t>
+      </w:r>
+      <w:proofErr w:type="gramEnd"/>
+      <w:r>
+        <w:rPr>
+          <w:rFonts w:ascii="Consolas" w:hAnsi="Consolas" w:cs="Consolas"/>
+          <w:sz w:val="20"/>
+          <w:szCs w:val="20"/>
+          <w:highlight w:val="yellow"/>
           <w:lang w:val="en-GB"/>
         </w:rPr>
+        <w:t>.Error</w:t>
+      </w:r>
+      <w:proofErr w:type="spellEnd"/>
+      <w:r>
+        <w:rPr>
+          <w:rFonts w:ascii="Consolas" w:hAnsi="Consolas" w:cs="Consolas"/>
+          <w:sz w:val="20"/>
+          <w:szCs w:val="20"/>
+          <w:highlight w:val="yellow"/>
+          <w:lang w:val="en-GB"/>
+        </w:rPr>
         <w:t xml:space="preserve">: Unresolved compilation problem: </w:t>
       </w:r>
     </w:p>
@@ -616,6 +2867,7 @@
           <w:rFonts w:ascii="Consolas" w:hAnsi="Consolas" w:cs="Consolas"/>
           <w:sz w:val="20"/>
           <w:szCs w:val="20"/>
+          <w:highlight w:val="yellow"/>
           <w:lang w:val="en-GB"/>
         </w:rPr>
       </w:pPr>
@@ -624,17 +2876,20 @@
           <w:rFonts w:ascii="Consolas" w:hAnsi="Consolas" w:cs="Consolas"/>
           <w:sz w:val="20"/>
           <w:szCs w:val="20"/>
+          <w:highlight w:val="yellow"/>
           <w:lang w:val="en-GB"/>
         </w:rPr>
         <w:tab/>
         <w:t xml:space="preserve">The method </w:t>
       </w:r>
       <w:proofErr w:type="spellStart"/>
-      <w:r>
-        <w:rPr>
-          <w:rFonts w:ascii="Consolas" w:hAnsi="Consolas" w:cs="Consolas"/>
-          <w:sz w:val="20"/>
-          <w:szCs w:val="20"/>
+      <w:proofErr w:type="gramStart"/>
+      <w:r>
+        <w:rPr>
+          <w:rFonts w:ascii="Consolas" w:hAnsi="Consolas" w:cs="Consolas"/>
+          <w:sz w:val="20"/>
+          <w:szCs w:val="20"/>
+          <w:highlight w:val="yellow"/>
           <w:lang w:val="en-GB"/>
         </w:rPr>
         <w:t>calculaPena</w:t>
@@ -645,16 +2900,19 @@
           <w:rFonts w:ascii="Consolas" w:hAnsi="Consolas" w:cs="Consolas"/>
           <w:sz w:val="20"/>
           <w:szCs w:val="20"/>
+          <w:highlight w:val="yellow"/>
           <w:lang w:val="en-GB"/>
         </w:rPr>
         <w:t>(</w:t>
       </w:r>
       <w:proofErr w:type="spellStart"/>
-      <w:r>
-        <w:rPr>
-          <w:rFonts w:ascii="Consolas" w:hAnsi="Consolas" w:cs="Consolas"/>
-          <w:sz w:val="20"/>
-          <w:szCs w:val="20"/>
+      <w:proofErr w:type="gramEnd"/>
+      <w:r>
+        <w:rPr>
+          <w:rFonts w:ascii="Consolas" w:hAnsi="Consolas" w:cs="Consolas"/>
+          <w:sz w:val="20"/>
+          <w:szCs w:val="20"/>
+          <w:highlight w:val="yellow"/>
           <w:lang w:val="en-GB"/>
         </w:rPr>
         <w:t>Resposta</w:t>
@@ -665,6 +2923,7 @@
           <w:rFonts w:ascii="Consolas" w:hAnsi="Consolas" w:cs="Consolas"/>
           <w:sz w:val="20"/>
           <w:szCs w:val="20"/>
+          <w:highlight w:val="yellow"/>
           <w:lang w:val="en-GB"/>
         </w:rPr>
         <w:t xml:space="preserve">, </w:t>
@@ -675,6 +2934,7 @@
           <w:rFonts w:ascii="Consolas" w:hAnsi="Consolas" w:cs="Consolas"/>
           <w:sz w:val="20"/>
           <w:szCs w:val="20"/>
+          <w:highlight w:val="yellow"/>
           <w:lang w:val="en-GB"/>
         </w:rPr>
         <w:t>Resposta</w:t>
@@ -685,6 +2945,7 @@
           <w:rFonts w:ascii="Consolas" w:hAnsi="Consolas" w:cs="Consolas"/>
           <w:sz w:val="20"/>
           <w:szCs w:val="20"/>
+          <w:highlight w:val="yellow"/>
           <w:lang w:val="en-GB"/>
         </w:rPr>
         <w:t xml:space="preserve">) from the type </w:t>
@@ -695,6 +2956,7 @@
           <w:rFonts w:ascii="Consolas" w:hAnsi="Consolas" w:cs="Consolas"/>
           <w:sz w:val="20"/>
           <w:szCs w:val="20"/>
+          <w:highlight w:val="yellow"/>
           <w:lang w:val="en-GB"/>
         </w:rPr>
         <w:t>JulgamentoPrisioneiro</w:t>
@@ -705,6 +2967,7 @@
           <w:rFonts w:ascii="Consolas" w:hAnsi="Consolas" w:cs="Consolas"/>
           <w:sz w:val="20"/>
           <w:szCs w:val="20"/>
+          <w:highlight w:val="yellow"/>
           <w:lang w:val="en-GB"/>
         </w:rPr>
         <w:t xml:space="preserve"> refers to the missing type </w:t>
@@ -715,6 +2978,7 @@
           <w:rFonts w:ascii="Consolas" w:hAnsi="Consolas" w:cs="Consolas"/>
           <w:sz w:val="20"/>
           <w:szCs w:val="20"/>
+          <w:highlight w:val="yellow"/>
           <w:lang w:val="en-GB"/>
         </w:rPr>
         <w:t>Resposta</w:t>
@@ -731,6 +2995,7 @@
           <w:rFonts w:ascii="Consolas" w:hAnsi="Consolas" w:cs="Consolas"/>
           <w:sz w:val="20"/>
           <w:szCs w:val="20"/>
+          <w:highlight w:val="yellow"/>
           <w:lang w:val="en-GB"/>
         </w:rPr>
       </w:pPr>
@@ -748,6 +3013,7 @@
           <w:rFonts w:ascii="Consolas" w:hAnsi="Consolas" w:cs="Consolas"/>
           <w:sz w:val="20"/>
           <w:szCs w:val="20"/>
+          <w:highlight w:val="yellow"/>
           <w:lang w:val="en-GB"/>
         </w:rPr>
         <w:tab/>
@@ -758,6 +3024,7 @@
           <w:rFonts w:ascii="Consolas" w:hAnsi="Consolas" w:cs="Consolas"/>
           <w:sz w:val="20"/>
           <w:szCs w:val="20"/>
+          <w:highlight w:val="yellow"/>
         </w:rPr>
         <w:t>at</w:t>
       </w:r>
@@ -767,6 +3034,7 @@
           <w:rFonts w:ascii="Consolas" w:hAnsi="Consolas" w:cs="Consolas"/>
           <w:sz w:val="20"/>
           <w:szCs w:val="20"/>
+          <w:highlight w:val="yellow"/>
         </w:rPr>
         <w:t xml:space="preserve"> JulgamentoPrisioneiroTeste.testCalcularPenaMutua(</w:t>
       </w:r>
@@ -776,15 +3044,29 @@
           <w:color w:val="6FC5EE"/>
           <w:sz w:val="20"/>
           <w:szCs w:val="20"/>
+          <w:highlight w:val="yellow"/>
           <w:u w:val="single"/>
         </w:rPr>
-        <w:t>JulgamentoPrisioneiroTeste.java:34</w:t>
-      </w:r>
-      <w:r>
-        <w:rPr>
-          <w:rFonts w:ascii="Consolas" w:hAnsi="Consolas" w:cs="Consolas"/>
-          <w:sz w:val="20"/>
-          <w:szCs w:val="20"/>
+        <w:t>JulgamentoPrisioneiroTeste.java:</w:t>
+      </w:r>
+      <w:proofErr w:type="gramStart"/>
+      <w:r>
+        <w:rPr>
+          <w:rFonts w:ascii="Consolas" w:hAnsi="Consolas" w:cs="Consolas"/>
+          <w:color w:val="6FC5EE"/>
+          <w:sz w:val="20"/>
+          <w:szCs w:val="20"/>
+          <w:highlight w:val="yellow"/>
+          <w:u w:val="single"/>
+        </w:rPr>
+        <w:t>34</w:t>
+      </w:r>
+      <w:r>
+        <w:rPr>
+          <w:rFonts w:ascii="Consolas" w:hAnsi="Consolas" w:cs="Consolas"/>
+          <w:sz w:val="20"/>
+          <w:szCs w:val="20"/>
+          <w:highlight w:val="yellow"/>
         </w:rPr>
         <w:t>)</w:t>
       </w:r>
@@ -793,9 +3075,11 @@
           <w:rFonts w:ascii="Consolas" w:hAnsi="Consolas" w:cs="Consolas"/>
           <w:sz w:val="20"/>
           <w:szCs w:val="20"/>
+          <w:highlight w:val="yellow"/>
         </w:rPr>
         <w:t>...</w:t>
       </w:r>
+      <w:proofErr w:type="gramEnd"/>
     </w:p>
     <w:p>
       <w:pPr>
@@ -816,31 +3100,39 @@
       </w:r>
       <w:proofErr w:type="spellEnd"/>
       <w:r>
-        <w:t xml:space="preserve"> esta faltando a </w:t>
-      </w:r>
-      <w:proofErr w:type="spellStart"/>
-      <w:r>
-        <w:t>referencia</w:t>
-      </w:r>
-      <w:proofErr w:type="spellEnd"/>
+        <w:t xml:space="preserve"> </w:t>
+      </w:r>
+      <w:r>
+        <w:t>está</w:t>
+      </w:r>
+      <w:r>
+        <w:t xml:space="preserve"> faltando a </w:t>
+      </w:r>
+      <w:r>
+        <w:t>referência</w:t>
+      </w:r>
       <w:r>
         <w:t xml:space="preserve"> do tipo Resposta</w:t>
       </w:r>
     </w:p>
     <w:p/>
     <w:p>
-      <w:proofErr w:type="spellStart"/>
-      <w:r>
-        <w:t>Correcao</w:t>
-      </w:r>
-      <w:proofErr w:type="spellEnd"/>
+      <w:r>
+        <w:t>Correção</w:t>
+      </w:r>
       <w:r>
         <w:t>:</w:t>
       </w:r>
     </w:p>
     <w:p>
       <w:r>
-        <w:t xml:space="preserve">Como na referencia ele compara uma </w:t>
+        <w:t xml:space="preserve">Como na </w:t>
+      </w:r>
+      <w:r>
+        <w:t>referência</w:t>
+      </w:r>
+      <w:r>
+        <w:t xml:space="preserve"> ele compara uma </w:t>
       </w:r>
       <w:proofErr w:type="spellStart"/>
       <w:r>
@@ -918,6 +3210,7 @@
         <w:t xml:space="preserve"> </w:t>
       </w:r>
       <w:proofErr w:type="spellStart"/>
+      <w:proofErr w:type="gramStart"/>
       <w:r>
         <w:rPr>
           <w:rFonts w:ascii="Consolas" w:hAnsi="Consolas" w:cs="Consolas"/>
@@ -937,6 +3230,7 @@
         <w:t>(</w:t>
       </w:r>
       <w:proofErr w:type="spellStart"/>
+      <w:proofErr w:type="gramEnd"/>
       <w:r>
         <w:rPr>
           <w:rFonts w:ascii="Consolas" w:hAnsi="Consolas" w:cs="Consolas"/>
@@ -1148,7 +3442,6 @@
           <w:sz w:val="20"/>
           <w:szCs w:val="20"/>
         </w:rPr>
-        <w:lastRenderedPageBreak/>
         <w:t xml:space="preserve">          </w:t>
       </w:r>
       <w:proofErr w:type="spellStart"/>
@@ -1285,8 +3578,20 @@
           <w:szCs w:val="20"/>
           <w:shd w:val="clear" w:color="auto" w:fill="1B6291"/>
         </w:rPr>
-        <w:t>PENA_CONDENACAO_MUTUA</w:t>
-      </w:r>
+        <w:t>PENA_CONDENACAO_</w:t>
+      </w:r>
+      <w:proofErr w:type="gramStart"/>
+      <w:r>
+        <w:rPr>
+          <w:rFonts w:ascii="Consolas" w:hAnsi="Consolas" w:cs="Consolas"/>
+          <w:color w:val="66E1F8"/>
+          <w:sz w:val="20"/>
+          <w:szCs w:val="20"/>
+          <w:shd w:val="clear" w:color="auto" w:fill="1B6291"/>
+        </w:rPr>
+        <w:t>MUTUA</w:t>
+      </w:r>
+      <w:proofErr w:type="gramEnd"/>
       <w:r>
         <w:rPr>
           <w:rFonts w:ascii="Consolas" w:hAnsi="Consolas" w:cs="Consolas"/>
@@ -1779,6 +4084,7 @@
           <w:sz w:val="20"/>
           <w:szCs w:val="20"/>
         </w:rPr>
+        <w:lastRenderedPageBreak/>
         <w:t xml:space="preserve">                         </w:t>
       </w:r>
       <w:proofErr w:type="spellStart"/>
@@ -1924,14 +4230,27 @@
           <w:lang w:val="en-GB"/>
         </w:rPr>
       </w:pPr>
-      <w:r>
-        <w:rPr>
-          <w:rFonts w:ascii="Consolas" w:hAnsi="Consolas" w:cs="Consolas"/>
-          <w:sz w:val="20"/>
-          <w:szCs w:val="20"/>
+      <w:proofErr w:type="gramStart"/>
+      <w:r>
+        <w:rPr>
+          <w:rFonts w:ascii="Consolas" w:hAnsi="Consolas" w:cs="Consolas"/>
+          <w:sz w:val="20"/>
+          <w:szCs w:val="20"/>
+          <w:highlight w:val="yellow"/>
           <w:lang w:val="en-GB"/>
         </w:rPr>
-        <w:t>org.opentest4j.AssertionFailedError: expected: &lt;0&gt; but was: &lt;11&gt;</w:t>
+        <w:t>org.opentest4j.AssertionFailedError</w:t>
+      </w:r>
+      <w:proofErr w:type="gramEnd"/>
+      <w:r>
+        <w:rPr>
+          <w:rFonts w:ascii="Consolas" w:hAnsi="Consolas" w:cs="Consolas"/>
+          <w:sz w:val="20"/>
+          <w:szCs w:val="20"/>
+          <w:highlight w:val="yellow"/>
+          <w:lang w:val="en-GB"/>
+        </w:rPr>
+        <w:t>: expected: &lt;0&gt; but was: &lt;11&gt;</w:t>
       </w:r>
     </w:p>
     <w:p>
@@ -1958,8 +4277,6 @@
         </w:rPr>
         <w:t>variáveis</w:t>
       </w:r>
-      <w:bookmarkStart w:id="0" w:name="_GoBack"/>
-      <w:bookmarkEnd w:id="0"/>
       <w:r>
         <w:rPr>
           <w:rFonts w:ascii="Consolas" w:hAnsi="Consolas" w:cs="Consolas"/>
@@ -1974,36 +4291,52 @@
           <w:sz w:val="20"/>
           <w:szCs w:val="20"/>
         </w:rPr>
-        <w:t>ENA_.. os valores estavam declarados com os valores errados.</w:t>
-      </w:r>
-    </w:p>
-    <w:p>
-      <w:pPr>
-        <w:rPr>
-          <w:rFonts w:ascii="Consolas" w:hAnsi="Consolas" w:cs="Consolas"/>
-          <w:sz w:val="20"/>
-          <w:szCs w:val="20"/>
-        </w:rPr>
-      </w:pPr>
-    </w:p>
-    <w:p>
-      <w:pPr>
-        <w:rPr>
-          <w:rFonts w:ascii="Consolas" w:hAnsi="Consolas" w:cs="Consolas"/>
-          <w:sz w:val="20"/>
-          <w:szCs w:val="20"/>
-        </w:rPr>
-      </w:pPr>
-      <w:proofErr w:type="spellStart"/>
-      <w:r>
-        <w:rPr>
-          <w:rFonts w:ascii="Consolas" w:hAnsi="Consolas" w:cs="Consolas"/>
-          <w:sz w:val="20"/>
-          <w:szCs w:val="20"/>
-        </w:rPr>
-        <w:t>Correcao</w:t>
-      </w:r>
-      <w:proofErr w:type="spellEnd"/>
+        <w:t>ENA</w:t>
+      </w:r>
+      <w:proofErr w:type="gramStart"/>
+      <w:r>
+        <w:rPr>
+          <w:rFonts w:ascii="Consolas" w:hAnsi="Consolas" w:cs="Consolas"/>
+          <w:sz w:val="20"/>
+          <w:szCs w:val="20"/>
+        </w:rPr>
+        <w:t>_..</w:t>
+      </w:r>
+      <w:proofErr w:type="gramEnd"/>
+      <w:r>
+        <w:rPr>
+          <w:rFonts w:ascii="Consolas" w:hAnsi="Consolas" w:cs="Consolas"/>
+          <w:sz w:val="20"/>
+          <w:szCs w:val="20"/>
+        </w:rPr>
+        <w:t xml:space="preserve"> os valores estavam declarados com os valores errados.</w:t>
+      </w:r>
+    </w:p>
+    <w:p>
+      <w:pPr>
+        <w:rPr>
+          <w:rFonts w:ascii="Consolas" w:hAnsi="Consolas" w:cs="Consolas"/>
+          <w:sz w:val="20"/>
+          <w:szCs w:val="20"/>
+        </w:rPr>
+      </w:pPr>
+    </w:p>
+    <w:p>
+      <w:pPr>
+        <w:rPr>
+          <w:rFonts w:ascii="Consolas" w:hAnsi="Consolas" w:cs="Consolas"/>
+          <w:sz w:val="20"/>
+          <w:szCs w:val="20"/>
+        </w:rPr>
+      </w:pPr>
+      <w:r>
+        <w:rPr>
+          <w:rFonts w:ascii="Consolas" w:hAnsi="Consolas" w:cs="Consolas"/>
+          <w:sz w:val="20"/>
+          <w:szCs w:val="20"/>
+        </w:rPr>
+        <w:t>Correção</w:t>
+      </w:r>
       <w:r>
         <w:rPr>
           <w:rFonts w:ascii="Consolas" w:hAnsi="Consolas" w:cs="Consolas"/>
@@ -2277,8 +4610,19 @@
           <w:sz w:val="20"/>
           <w:szCs w:val="20"/>
         </w:rPr>
-        <w:t>PENA_CONDENACAO_MUTUA</w:t>
-      </w:r>
+        <w:t>PENA_CONDENACAO_</w:t>
+      </w:r>
+      <w:proofErr w:type="gramStart"/>
+      <w:r>
+        <w:rPr>
+          <w:rFonts w:ascii="Consolas" w:hAnsi="Consolas" w:cs="Consolas"/>
+          <w:color w:val="66E1F8"/>
+          <w:sz w:val="20"/>
+          <w:szCs w:val="20"/>
+        </w:rPr>
+        <w:t>MUTUA</w:t>
+      </w:r>
+      <w:proofErr w:type="gramEnd"/>
       <w:r>
         <w:rPr>
           <w:rFonts w:ascii="Consolas" w:hAnsi="Consolas" w:cs="Consolas"/>
@@ -2438,6 +4782,13 @@
       </w:r>
     </w:p>
     <w:p>
+      <w:pPr>
+        <w:rPr>
+          <w:rFonts w:ascii="Consolas" w:hAnsi="Consolas" w:cs="Consolas"/>
+          <w:sz w:val="20"/>
+          <w:szCs w:val="20"/>
+        </w:rPr>
+      </w:pPr>
       <w:r>
         <w:rPr>
           <w:rFonts w:ascii="Consolas" w:hAnsi="Consolas" w:cs="Consolas"/>
@@ -2538,6 +4889,1186 @@
           <w:szCs w:val="20"/>
         </w:rPr>
         <w:t>;</w:t>
+      </w:r>
+    </w:p>
+    <w:p>
+      <w:pPr>
+        <w:rPr>
+          <w:rFonts w:ascii="Consolas" w:hAnsi="Consolas" w:cs="Consolas"/>
+          <w:sz w:val="20"/>
+          <w:szCs w:val="20"/>
+        </w:rPr>
+      </w:pPr>
+    </w:p>
+    <w:p>
+      <w:pPr>
+        <w:rPr>
+          <w:rFonts w:ascii="Consolas" w:hAnsi="Consolas" w:cs="Consolas"/>
+          <w:sz w:val="20"/>
+          <w:szCs w:val="20"/>
+        </w:rPr>
+      </w:pPr>
+      <w:r>
+        <w:rPr>
+          <w:rFonts w:ascii="Consolas" w:hAnsi="Consolas" w:cs="Consolas"/>
+          <w:sz w:val="20"/>
+          <w:szCs w:val="20"/>
+        </w:rPr>
+        <w:t>Teste 3</w:t>
+      </w:r>
+    </w:p>
+    <w:p>
+      <w:pPr>
+        <w:rPr>
+          <w:rFonts w:ascii="Consolas" w:hAnsi="Consolas" w:cs="Consolas"/>
+          <w:sz w:val="20"/>
+          <w:szCs w:val="20"/>
+        </w:rPr>
+      </w:pPr>
+      <w:r>
+        <w:rPr>
+          <w:rFonts w:ascii="Consolas" w:hAnsi="Consolas" w:cs="Consolas"/>
+          <w:sz w:val="20"/>
+          <w:szCs w:val="20"/>
+        </w:rPr>
+        <w:t>Ao realizar o terceiro teste tivemos o retorno do seguinte erro:</w:t>
+      </w:r>
+    </w:p>
+    <w:p>
+      <w:pPr>
+        <w:rPr>
+          <w:rFonts w:ascii="Consolas" w:hAnsi="Consolas" w:cs="Consolas"/>
+          <w:sz w:val="20"/>
+          <w:szCs w:val="20"/>
+          <w:lang w:val="en-GB"/>
+        </w:rPr>
+      </w:pPr>
+      <w:proofErr w:type="gramStart"/>
+      <w:r>
+        <w:rPr>
+          <w:rFonts w:ascii="Consolas" w:hAnsi="Consolas" w:cs="Consolas"/>
+          <w:sz w:val="20"/>
+          <w:szCs w:val="20"/>
+          <w:highlight w:val="yellow"/>
+          <w:lang w:val="en-GB"/>
+        </w:rPr>
+        <w:t>org.opentest4j.AssertionFailedError</w:t>
+      </w:r>
+      <w:proofErr w:type="gramEnd"/>
+      <w:r>
+        <w:rPr>
+          <w:rFonts w:ascii="Consolas" w:hAnsi="Consolas" w:cs="Consolas"/>
+          <w:sz w:val="20"/>
+          <w:szCs w:val="20"/>
+          <w:highlight w:val="yellow"/>
+          <w:lang w:val="en-GB"/>
+        </w:rPr>
+        <w:t>: expected: &lt;0&gt; but was: &lt;1&gt;</w:t>
+      </w:r>
+    </w:p>
+    <w:p>
+      <w:pPr>
+        <w:rPr>
+          <w:rFonts w:ascii="Consolas" w:hAnsi="Consolas" w:cs="Consolas"/>
+          <w:sz w:val="20"/>
+          <w:szCs w:val="20"/>
+        </w:rPr>
+      </w:pPr>
+      <w:r>
+        <w:rPr>
+          <w:rFonts w:ascii="Consolas" w:hAnsi="Consolas" w:cs="Consolas"/>
+          <w:sz w:val="20"/>
+          <w:szCs w:val="20"/>
+        </w:rPr>
+        <w:t xml:space="preserve">Causa: Como foi feita uma </w:t>
+      </w:r>
+      <w:r>
+        <w:rPr>
+          <w:rFonts w:ascii="Consolas" w:hAnsi="Consolas" w:cs="Consolas"/>
+          <w:sz w:val="20"/>
+          <w:szCs w:val="20"/>
+        </w:rPr>
+        <w:t>correção (anterior) nos valores das variáveis, foi visto que as ordens estavam invertidas no código para as penas do que foi passado pelo “Cliente”</w:t>
+      </w:r>
+    </w:p>
+    <w:p>
+      <w:pPr>
+        <w:rPr>
+          <w:rFonts w:ascii="Consolas" w:hAnsi="Consolas" w:cs="Consolas"/>
+          <w:sz w:val="20"/>
+          <w:szCs w:val="20"/>
+        </w:rPr>
+      </w:pPr>
+      <w:r>
+        <w:rPr>
+          <w:rFonts w:ascii="Consolas" w:hAnsi="Consolas" w:cs="Consolas"/>
+          <w:sz w:val="20"/>
+          <w:szCs w:val="20"/>
+        </w:rPr>
+        <w:t>Correção:</w:t>
+      </w:r>
+    </w:p>
+    <w:p>
+      <w:pPr>
+        <w:rPr>
+          <w:rFonts w:ascii="Consolas" w:hAnsi="Consolas" w:cs="Consolas"/>
+          <w:sz w:val="20"/>
+          <w:szCs w:val="20"/>
+        </w:rPr>
+      </w:pPr>
+      <w:proofErr w:type="spellStart"/>
+      <w:r>
+        <w:rPr>
+          <w:rFonts w:ascii="Consolas" w:hAnsi="Consolas" w:cs="Consolas"/>
+          <w:color w:val="CC6C1D"/>
+          <w:sz w:val="20"/>
+          <w:szCs w:val="20"/>
+        </w:rPr>
+        <w:t>public</w:t>
+      </w:r>
+      <w:proofErr w:type="spellEnd"/>
+      <w:r>
+        <w:rPr>
+          <w:rFonts w:ascii="Consolas" w:hAnsi="Consolas" w:cs="Consolas"/>
+          <w:color w:val="D9E8F7"/>
+          <w:sz w:val="20"/>
+          <w:szCs w:val="20"/>
+        </w:rPr>
+        <w:t xml:space="preserve"> </w:t>
+      </w:r>
+      <w:proofErr w:type="spellStart"/>
+      <w:r>
+        <w:rPr>
+          <w:rFonts w:ascii="Consolas" w:hAnsi="Consolas" w:cs="Consolas"/>
+          <w:color w:val="CC6C1D"/>
+          <w:sz w:val="20"/>
+          <w:szCs w:val="20"/>
+        </w:rPr>
+        <w:t>int</w:t>
+      </w:r>
+      <w:proofErr w:type="spellEnd"/>
+      <w:r>
+        <w:rPr>
+          <w:rFonts w:ascii="Consolas" w:hAnsi="Consolas" w:cs="Consolas"/>
+          <w:color w:val="D9E8F7"/>
+          <w:sz w:val="20"/>
+          <w:szCs w:val="20"/>
+        </w:rPr>
+        <w:t xml:space="preserve"> </w:t>
+      </w:r>
+      <w:proofErr w:type="spellStart"/>
+      <w:proofErr w:type="gramStart"/>
+      <w:r>
+        <w:rPr>
+          <w:rFonts w:ascii="Consolas" w:hAnsi="Consolas" w:cs="Consolas"/>
+          <w:color w:val="1EB540"/>
+          <w:sz w:val="20"/>
+          <w:szCs w:val="20"/>
+        </w:rPr>
+        <w:t>calculaPena</w:t>
+      </w:r>
+      <w:proofErr w:type="spellEnd"/>
+      <w:r>
+        <w:rPr>
+          <w:rFonts w:ascii="Consolas" w:hAnsi="Consolas" w:cs="Consolas"/>
+          <w:sz w:val="20"/>
+          <w:szCs w:val="20"/>
+        </w:rPr>
+        <w:t>(</w:t>
+      </w:r>
+      <w:proofErr w:type="spellStart"/>
+      <w:proofErr w:type="gramEnd"/>
+      <w:r>
+        <w:rPr>
+          <w:rFonts w:ascii="Consolas" w:hAnsi="Consolas" w:cs="Consolas"/>
+          <w:color w:val="1290C3"/>
+          <w:sz w:val="20"/>
+          <w:szCs w:val="20"/>
+        </w:rPr>
+        <w:t>String</w:t>
+      </w:r>
+      <w:proofErr w:type="spellEnd"/>
+      <w:r>
+        <w:rPr>
+          <w:rFonts w:ascii="Consolas" w:hAnsi="Consolas" w:cs="Consolas"/>
+          <w:color w:val="D9E8F7"/>
+          <w:sz w:val="20"/>
+          <w:szCs w:val="20"/>
+        </w:rPr>
+        <w:t xml:space="preserve"> </w:t>
+      </w:r>
+      <w:proofErr w:type="spellStart"/>
+      <w:r>
+        <w:rPr>
+          <w:rFonts w:ascii="Consolas" w:hAnsi="Consolas" w:cs="Consolas"/>
+          <w:color w:val="79ABFF"/>
+          <w:sz w:val="20"/>
+          <w:szCs w:val="20"/>
+        </w:rPr>
+        <w:t>respostaPrisioneiroA</w:t>
+      </w:r>
+      <w:proofErr w:type="spellEnd"/>
+      <w:r>
+        <w:rPr>
+          <w:rFonts w:ascii="Consolas" w:hAnsi="Consolas" w:cs="Consolas"/>
+          <w:sz w:val="20"/>
+          <w:szCs w:val="20"/>
+        </w:rPr>
+        <w:t>,</w:t>
+      </w:r>
+      <w:r>
+        <w:rPr>
+          <w:rFonts w:ascii="Consolas" w:hAnsi="Consolas" w:cs="Consolas"/>
+          <w:color w:val="D9E8F7"/>
+          <w:sz w:val="20"/>
+          <w:szCs w:val="20"/>
+        </w:rPr>
+        <w:t xml:space="preserve"> </w:t>
+      </w:r>
+      <w:proofErr w:type="spellStart"/>
+      <w:r>
+        <w:rPr>
+          <w:rFonts w:ascii="Consolas" w:hAnsi="Consolas" w:cs="Consolas"/>
+          <w:color w:val="1290C3"/>
+          <w:sz w:val="20"/>
+          <w:szCs w:val="20"/>
+        </w:rPr>
+        <w:t>String</w:t>
+      </w:r>
+      <w:proofErr w:type="spellEnd"/>
+      <w:r>
+        <w:rPr>
+          <w:rFonts w:ascii="Consolas" w:hAnsi="Consolas" w:cs="Consolas"/>
+          <w:color w:val="D9E8F7"/>
+          <w:sz w:val="20"/>
+          <w:szCs w:val="20"/>
+        </w:rPr>
+        <w:t xml:space="preserve"> </w:t>
+      </w:r>
+      <w:proofErr w:type="spellStart"/>
+      <w:r>
+        <w:rPr>
+          <w:rFonts w:ascii="Consolas" w:hAnsi="Consolas" w:cs="Consolas"/>
+          <w:color w:val="79ABFF"/>
+          <w:sz w:val="20"/>
+          <w:szCs w:val="20"/>
+        </w:rPr>
+        <w:t>respostaPrisioneiroB</w:t>
+      </w:r>
+      <w:proofErr w:type="spellEnd"/>
+      <w:r>
+        <w:rPr>
+          <w:rFonts w:ascii="Consolas" w:hAnsi="Consolas" w:cs="Consolas"/>
+          <w:sz w:val="20"/>
+          <w:szCs w:val="20"/>
+        </w:rPr>
+        <w:t>) {</w:t>
+      </w:r>
+    </w:p>
+    <w:p>
+      <w:pPr>
+        <w:autoSpaceDE w:val="0"/>
+        <w:autoSpaceDN w:val="0"/>
+        <w:adjustRightInd w:val="0"/>
+        <w:spacing w:after="0" w:line="240" w:lineRule="auto"/>
+        <w:rPr>
+          <w:rFonts w:ascii="Consolas" w:hAnsi="Consolas" w:cs="Consolas"/>
+          <w:sz w:val="20"/>
+          <w:szCs w:val="20"/>
+        </w:rPr>
+      </w:pPr>
+      <w:r>
+        <w:rPr>
+          <w:rFonts w:ascii="Consolas" w:hAnsi="Consolas" w:cs="Consolas"/>
+          <w:color w:val="D9E8F7"/>
+          <w:sz w:val="20"/>
+          <w:szCs w:val="20"/>
+        </w:rPr>
+        <w:t xml:space="preserve">      </w:t>
+      </w:r>
+      <w:proofErr w:type="spellStart"/>
+      <w:r>
+        <w:rPr>
+          <w:rFonts w:ascii="Consolas" w:hAnsi="Consolas" w:cs="Consolas"/>
+          <w:color w:val="CC6C1D"/>
+          <w:sz w:val="20"/>
+          <w:szCs w:val="20"/>
+        </w:rPr>
+        <w:t>if</w:t>
+      </w:r>
+      <w:proofErr w:type="spellEnd"/>
+      <w:r>
+        <w:rPr>
+          <w:rFonts w:ascii="Consolas" w:hAnsi="Consolas" w:cs="Consolas"/>
+          <w:color w:val="D9E8F7"/>
+          <w:sz w:val="20"/>
+          <w:szCs w:val="20"/>
+        </w:rPr>
+        <w:t xml:space="preserve"> </w:t>
+      </w:r>
+      <w:r>
+        <w:rPr>
+          <w:rFonts w:ascii="Consolas" w:hAnsi="Consolas" w:cs="Consolas"/>
+          <w:sz w:val="20"/>
+          <w:szCs w:val="20"/>
+        </w:rPr>
+        <w:t>(</w:t>
+      </w:r>
+      <w:proofErr w:type="spellStart"/>
+      <w:r>
+        <w:rPr>
+          <w:rFonts w:ascii="Consolas" w:hAnsi="Consolas" w:cs="Consolas"/>
+          <w:color w:val="79ABFF"/>
+          <w:sz w:val="20"/>
+          <w:szCs w:val="20"/>
+        </w:rPr>
+        <w:t>respostaPrisioneiroA</w:t>
+      </w:r>
+      <w:proofErr w:type="spellEnd"/>
+      <w:r>
+        <w:rPr>
+          <w:rFonts w:ascii="Consolas" w:hAnsi="Consolas" w:cs="Consolas"/>
+          <w:color w:val="D9E8F7"/>
+          <w:sz w:val="20"/>
+          <w:szCs w:val="20"/>
+        </w:rPr>
+        <w:t xml:space="preserve"> </w:t>
+      </w:r>
+      <w:r>
+        <w:rPr>
+          <w:rFonts w:ascii="Consolas" w:hAnsi="Consolas" w:cs="Consolas"/>
+          <w:sz w:val="20"/>
+          <w:szCs w:val="20"/>
+        </w:rPr>
+        <w:t>==</w:t>
+      </w:r>
+      <w:r>
+        <w:rPr>
+          <w:rFonts w:ascii="Consolas" w:hAnsi="Consolas" w:cs="Consolas"/>
+          <w:color w:val="D9E8F7"/>
+          <w:sz w:val="20"/>
+          <w:szCs w:val="20"/>
+        </w:rPr>
+        <w:t xml:space="preserve"> </w:t>
+      </w:r>
+      <w:r>
+        <w:rPr>
+          <w:rFonts w:ascii="Consolas" w:hAnsi="Consolas" w:cs="Consolas"/>
+          <w:color w:val="17C6A3"/>
+          <w:sz w:val="20"/>
+          <w:szCs w:val="20"/>
+        </w:rPr>
+        <w:t>"Culpado"</w:t>
+      </w:r>
+      <w:r>
+        <w:rPr>
+          <w:rFonts w:ascii="Consolas" w:hAnsi="Consolas" w:cs="Consolas"/>
+          <w:sz w:val="20"/>
+          <w:szCs w:val="20"/>
+        </w:rPr>
+        <w:t xml:space="preserve">) </w:t>
+      </w:r>
+      <w:r>
+        <w:rPr>
+          <w:rFonts w:ascii="Consolas" w:hAnsi="Consolas" w:cs="Consolas"/>
+          <w:color w:val="F9FAF4"/>
+          <w:sz w:val="20"/>
+          <w:szCs w:val="20"/>
+        </w:rPr>
+        <w:t>{</w:t>
+      </w:r>
+    </w:p>
+    <w:p>
+      <w:pPr>
+        <w:autoSpaceDE w:val="0"/>
+        <w:autoSpaceDN w:val="0"/>
+        <w:adjustRightInd w:val="0"/>
+        <w:spacing w:after="0" w:line="240" w:lineRule="auto"/>
+        <w:rPr>
+          <w:rFonts w:ascii="Consolas" w:hAnsi="Consolas" w:cs="Consolas"/>
+          <w:sz w:val="20"/>
+          <w:szCs w:val="20"/>
+        </w:rPr>
+      </w:pPr>
+      <w:r>
+        <w:rPr>
+          <w:rFonts w:ascii="Consolas" w:hAnsi="Consolas" w:cs="Consolas"/>
+          <w:color w:val="D9E8F7"/>
+          <w:sz w:val="20"/>
+          <w:szCs w:val="20"/>
+        </w:rPr>
+        <w:t xml:space="preserve">        </w:t>
+      </w:r>
+      <w:r>
+        <w:rPr>
+          <w:rFonts w:ascii="Consolas" w:hAnsi="Consolas" w:cs="Consolas"/>
+          <w:sz w:val="20"/>
+          <w:szCs w:val="20"/>
+        </w:rPr>
+        <w:t xml:space="preserve">  </w:t>
+      </w:r>
+      <w:proofErr w:type="spellStart"/>
+      <w:r>
+        <w:rPr>
+          <w:rFonts w:ascii="Consolas" w:hAnsi="Consolas" w:cs="Consolas"/>
+          <w:color w:val="CC6C1D"/>
+          <w:sz w:val="20"/>
+          <w:szCs w:val="20"/>
+        </w:rPr>
+        <w:t>if</w:t>
+      </w:r>
+      <w:proofErr w:type="spellEnd"/>
+      <w:r>
+        <w:rPr>
+          <w:rFonts w:ascii="Consolas" w:hAnsi="Consolas" w:cs="Consolas"/>
+          <w:color w:val="D9E8F7"/>
+          <w:sz w:val="20"/>
+          <w:szCs w:val="20"/>
+        </w:rPr>
+        <w:t xml:space="preserve"> </w:t>
+      </w:r>
+      <w:r>
+        <w:rPr>
+          <w:rFonts w:ascii="Consolas" w:hAnsi="Consolas" w:cs="Consolas"/>
+          <w:sz w:val="20"/>
+          <w:szCs w:val="20"/>
+        </w:rPr>
+        <w:t>(</w:t>
+      </w:r>
+      <w:proofErr w:type="spellStart"/>
+      <w:r>
+        <w:rPr>
+          <w:rFonts w:ascii="Consolas" w:hAnsi="Consolas" w:cs="Consolas"/>
+          <w:color w:val="79ABFF"/>
+          <w:sz w:val="20"/>
+          <w:szCs w:val="20"/>
+        </w:rPr>
+        <w:t>respostaPrisioneiroB</w:t>
+      </w:r>
+      <w:proofErr w:type="spellEnd"/>
+      <w:r>
+        <w:rPr>
+          <w:rFonts w:ascii="Consolas" w:hAnsi="Consolas" w:cs="Consolas"/>
+          <w:color w:val="D9E8F7"/>
+          <w:sz w:val="20"/>
+          <w:szCs w:val="20"/>
+        </w:rPr>
+        <w:t xml:space="preserve"> </w:t>
+      </w:r>
+      <w:r>
+        <w:rPr>
+          <w:rFonts w:ascii="Consolas" w:hAnsi="Consolas" w:cs="Consolas"/>
+          <w:sz w:val="20"/>
+          <w:szCs w:val="20"/>
+        </w:rPr>
+        <w:t>==</w:t>
+      </w:r>
+      <w:r>
+        <w:rPr>
+          <w:rFonts w:ascii="Consolas" w:hAnsi="Consolas" w:cs="Consolas"/>
+          <w:color w:val="D9E8F7"/>
+          <w:sz w:val="20"/>
+          <w:szCs w:val="20"/>
+        </w:rPr>
+        <w:t xml:space="preserve"> </w:t>
+      </w:r>
+      <w:r>
+        <w:rPr>
+          <w:rFonts w:ascii="Consolas" w:hAnsi="Consolas" w:cs="Consolas"/>
+          <w:color w:val="17C6A3"/>
+          <w:sz w:val="20"/>
+          <w:szCs w:val="20"/>
+        </w:rPr>
+        <w:t>"Culpado"</w:t>
+      </w:r>
+      <w:r>
+        <w:rPr>
+          <w:rFonts w:ascii="Consolas" w:hAnsi="Consolas" w:cs="Consolas"/>
+          <w:sz w:val="20"/>
+          <w:szCs w:val="20"/>
+        </w:rPr>
+        <w:t xml:space="preserve">) </w:t>
+      </w:r>
+      <w:r>
+        <w:rPr>
+          <w:rFonts w:ascii="Consolas" w:hAnsi="Consolas" w:cs="Consolas"/>
+          <w:color w:val="F9FAF4"/>
+          <w:sz w:val="20"/>
+          <w:szCs w:val="20"/>
+        </w:rPr>
+        <w:t>{</w:t>
+      </w:r>
+    </w:p>
+    <w:p>
+      <w:pPr>
+        <w:autoSpaceDE w:val="0"/>
+        <w:autoSpaceDN w:val="0"/>
+        <w:adjustRightInd w:val="0"/>
+        <w:spacing w:after="0" w:line="240" w:lineRule="auto"/>
+        <w:rPr>
+          <w:rFonts w:ascii="Consolas" w:hAnsi="Consolas" w:cs="Consolas"/>
+          <w:sz w:val="20"/>
+          <w:szCs w:val="20"/>
+        </w:rPr>
+      </w:pPr>
+      <w:r>
+        <w:rPr>
+          <w:rFonts w:ascii="Consolas" w:hAnsi="Consolas" w:cs="Consolas"/>
+          <w:color w:val="D9E8F7"/>
+          <w:sz w:val="20"/>
+          <w:szCs w:val="20"/>
+        </w:rPr>
+        <w:t xml:space="preserve">            </w:t>
+      </w:r>
+      <w:proofErr w:type="spellStart"/>
+      <w:r>
+        <w:rPr>
+          <w:rFonts w:ascii="Consolas" w:hAnsi="Consolas" w:cs="Consolas"/>
+          <w:color w:val="CC6C1D"/>
+          <w:sz w:val="20"/>
+          <w:szCs w:val="20"/>
+        </w:rPr>
+        <w:t>return</w:t>
+      </w:r>
+      <w:proofErr w:type="spellEnd"/>
+      <w:r>
+        <w:rPr>
+          <w:rFonts w:ascii="Consolas" w:hAnsi="Consolas" w:cs="Consolas"/>
+          <w:color w:val="D9E8F7"/>
+          <w:sz w:val="20"/>
+          <w:szCs w:val="20"/>
+        </w:rPr>
+        <w:t xml:space="preserve"> </w:t>
+      </w:r>
+      <w:r>
+        <w:rPr>
+          <w:rFonts w:ascii="Consolas" w:hAnsi="Consolas" w:cs="Consolas"/>
+          <w:color w:val="66E1F8"/>
+          <w:sz w:val="20"/>
+          <w:szCs w:val="20"/>
+        </w:rPr>
+        <w:t>PENA_CONDENACAO_</w:t>
+      </w:r>
+      <w:proofErr w:type="gramStart"/>
+      <w:r>
+        <w:rPr>
+          <w:rFonts w:ascii="Consolas" w:hAnsi="Consolas" w:cs="Consolas"/>
+          <w:color w:val="66E1F8"/>
+          <w:sz w:val="20"/>
+          <w:szCs w:val="20"/>
+        </w:rPr>
+        <w:t>MUTUA</w:t>
+      </w:r>
+      <w:proofErr w:type="gramEnd"/>
+      <w:r>
+        <w:rPr>
+          <w:rFonts w:ascii="Consolas" w:hAnsi="Consolas" w:cs="Consolas"/>
+          <w:sz w:val="20"/>
+          <w:szCs w:val="20"/>
+        </w:rPr>
+        <w:t>;</w:t>
+      </w:r>
+    </w:p>
+    <w:p>
+      <w:pPr>
+        <w:autoSpaceDE w:val="0"/>
+        <w:autoSpaceDN w:val="0"/>
+        <w:adjustRightInd w:val="0"/>
+        <w:spacing w:after="0" w:line="240" w:lineRule="auto"/>
+        <w:rPr>
+          <w:rFonts w:ascii="Consolas" w:hAnsi="Consolas" w:cs="Consolas"/>
+          <w:sz w:val="20"/>
+          <w:szCs w:val="20"/>
+        </w:rPr>
+      </w:pPr>
+      <w:r>
+        <w:rPr>
+          <w:rFonts w:ascii="Consolas" w:hAnsi="Consolas" w:cs="Consolas"/>
+          <w:color w:val="D9E8F7"/>
+          <w:sz w:val="20"/>
+          <w:szCs w:val="20"/>
+        </w:rPr>
+        <w:t xml:space="preserve">          </w:t>
+      </w:r>
+      <w:r>
+        <w:rPr>
+          <w:rFonts w:ascii="Consolas" w:hAnsi="Consolas" w:cs="Consolas"/>
+          <w:sz w:val="20"/>
+          <w:szCs w:val="20"/>
+        </w:rPr>
+        <w:t>}</w:t>
+      </w:r>
+      <w:r>
+        <w:rPr>
+          <w:rFonts w:ascii="Consolas" w:hAnsi="Consolas" w:cs="Consolas"/>
+          <w:color w:val="D9E8F7"/>
+          <w:sz w:val="20"/>
+          <w:szCs w:val="20"/>
+        </w:rPr>
+        <w:t xml:space="preserve"> </w:t>
+      </w:r>
+      <w:proofErr w:type="spellStart"/>
+      <w:r>
+        <w:rPr>
+          <w:rFonts w:ascii="Consolas" w:hAnsi="Consolas" w:cs="Consolas"/>
+          <w:color w:val="CC6C1D"/>
+          <w:sz w:val="20"/>
+          <w:szCs w:val="20"/>
+        </w:rPr>
+        <w:t>else</w:t>
+      </w:r>
+      <w:proofErr w:type="spellEnd"/>
+      <w:r>
+        <w:rPr>
+          <w:rFonts w:ascii="Consolas" w:hAnsi="Consolas" w:cs="Consolas"/>
+          <w:sz w:val="20"/>
+          <w:szCs w:val="20"/>
+        </w:rPr>
+        <w:t xml:space="preserve"> {</w:t>
+      </w:r>
+    </w:p>
+    <w:p>
+      <w:pPr>
+        <w:autoSpaceDE w:val="0"/>
+        <w:autoSpaceDN w:val="0"/>
+        <w:adjustRightInd w:val="0"/>
+        <w:spacing w:after="0" w:line="240" w:lineRule="auto"/>
+        <w:rPr>
+          <w:rFonts w:ascii="Consolas" w:hAnsi="Consolas" w:cs="Consolas"/>
+          <w:sz w:val="20"/>
+          <w:szCs w:val="20"/>
+        </w:rPr>
+      </w:pPr>
+      <w:r>
+        <w:rPr>
+          <w:rFonts w:ascii="Consolas" w:hAnsi="Consolas" w:cs="Consolas"/>
+          <w:sz w:val="20"/>
+          <w:szCs w:val="20"/>
+        </w:rPr>
+        <w:t xml:space="preserve">                 </w:t>
+      </w:r>
+      <w:proofErr w:type="spellStart"/>
+      <w:r>
+        <w:rPr>
+          <w:rFonts w:ascii="Consolas" w:hAnsi="Consolas" w:cs="Consolas"/>
+          <w:color w:val="CC6C1D"/>
+          <w:sz w:val="20"/>
+          <w:szCs w:val="20"/>
+        </w:rPr>
+        <w:t>return</w:t>
+      </w:r>
+      <w:proofErr w:type="spellEnd"/>
+      <w:r>
+        <w:rPr>
+          <w:rFonts w:ascii="Consolas" w:hAnsi="Consolas" w:cs="Consolas"/>
+          <w:color w:val="D9E8F7"/>
+          <w:sz w:val="20"/>
+          <w:szCs w:val="20"/>
+        </w:rPr>
+        <w:t xml:space="preserve"> </w:t>
+      </w:r>
+      <w:r>
+        <w:rPr>
+          <w:rFonts w:ascii="Consolas" w:hAnsi="Consolas" w:cs="Consolas"/>
+          <w:color w:val="66E1F8"/>
+          <w:sz w:val="20"/>
+          <w:szCs w:val="20"/>
+        </w:rPr>
+        <w:t>PENA_CONDENACAO_INDIVIDUAL</w:t>
+      </w:r>
+      <w:r>
+        <w:rPr>
+          <w:rFonts w:ascii="Consolas" w:hAnsi="Consolas" w:cs="Consolas"/>
+          <w:sz w:val="20"/>
+          <w:szCs w:val="20"/>
+        </w:rPr>
+        <w:t>;</w:t>
+      </w:r>
+    </w:p>
+    <w:p>
+      <w:pPr>
+        <w:autoSpaceDE w:val="0"/>
+        <w:autoSpaceDN w:val="0"/>
+        <w:adjustRightInd w:val="0"/>
+        <w:spacing w:after="0" w:line="240" w:lineRule="auto"/>
+        <w:rPr>
+          <w:rFonts w:ascii="Consolas" w:hAnsi="Consolas" w:cs="Consolas"/>
+          <w:sz w:val="20"/>
+          <w:szCs w:val="20"/>
+        </w:rPr>
+      </w:pPr>
+      <w:r>
+        <w:rPr>
+          <w:rFonts w:ascii="Consolas" w:hAnsi="Consolas" w:cs="Consolas"/>
+          <w:color w:val="D9E8F7"/>
+          <w:sz w:val="20"/>
+          <w:szCs w:val="20"/>
+        </w:rPr>
+        <w:t xml:space="preserve">                 </w:t>
+      </w:r>
+      <w:r>
+        <w:rPr>
+          <w:rFonts w:ascii="Consolas" w:hAnsi="Consolas" w:cs="Consolas"/>
+          <w:sz w:val="20"/>
+          <w:szCs w:val="20"/>
+        </w:rPr>
+        <w:t>}</w:t>
+      </w:r>
+    </w:p>
+    <w:p>
+      <w:pPr>
+        <w:autoSpaceDE w:val="0"/>
+        <w:autoSpaceDN w:val="0"/>
+        <w:adjustRightInd w:val="0"/>
+        <w:spacing w:after="0" w:line="240" w:lineRule="auto"/>
+        <w:rPr>
+          <w:rFonts w:ascii="Consolas" w:hAnsi="Consolas" w:cs="Consolas"/>
+          <w:sz w:val="20"/>
+          <w:szCs w:val="20"/>
+        </w:rPr>
+      </w:pPr>
+      <w:r>
+        <w:rPr>
+          <w:rFonts w:ascii="Consolas" w:hAnsi="Consolas" w:cs="Consolas"/>
+          <w:color w:val="D9E8F7"/>
+          <w:sz w:val="20"/>
+          <w:szCs w:val="20"/>
+        </w:rPr>
+        <w:t xml:space="preserve">       </w:t>
+      </w:r>
+      <w:r>
+        <w:rPr>
+          <w:rFonts w:ascii="Consolas" w:hAnsi="Consolas" w:cs="Consolas"/>
+          <w:sz w:val="20"/>
+          <w:szCs w:val="20"/>
+        </w:rPr>
+        <w:t xml:space="preserve">} </w:t>
+      </w:r>
+      <w:proofErr w:type="spellStart"/>
+      <w:r>
+        <w:rPr>
+          <w:rFonts w:ascii="Consolas" w:hAnsi="Consolas" w:cs="Consolas"/>
+          <w:color w:val="CC6C1D"/>
+          <w:sz w:val="20"/>
+          <w:szCs w:val="20"/>
+        </w:rPr>
+        <w:t>else</w:t>
+      </w:r>
+      <w:proofErr w:type="spellEnd"/>
+      <w:r>
+        <w:rPr>
+          <w:rFonts w:ascii="Consolas" w:hAnsi="Consolas" w:cs="Consolas"/>
+          <w:color w:val="D9E8F7"/>
+          <w:sz w:val="20"/>
+          <w:szCs w:val="20"/>
+        </w:rPr>
+        <w:t xml:space="preserve"> </w:t>
+      </w:r>
+      <w:r>
+        <w:rPr>
+          <w:rFonts w:ascii="Consolas" w:hAnsi="Consolas" w:cs="Consolas"/>
+          <w:sz w:val="20"/>
+          <w:szCs w:val="20"/>
+        </w:rPr>
+        <w:t>{</w:t>
+      </w:r>
+    </w:p>
+    <w:p>
+      <w:pPr>
+        <w:autoSpaceDE w:val="0"/>
+        <w:autoSpaceDN w:val="0"/>
+        <w:adjustRightInd w:val="0"/>
+        <w:spacing w:after="0" w:line="240" w:lineRule="auto"/>
+        <w:rPr>
+          <w:rFonts w:ascii="Consolas" w:hAnsi="Consolas" w:cs="Consolas"/>
+          <w:sz w:val="20"/>
+          <w:szCs w:val="20"/>
+        </w:rPr>
+      </w:pPr>
+      <w:r>
+        <w:rPr>
+          <w:rFonts w:ascii="Consolas" w:hAnsi="Consolas" w:cs="Consolas"/>
+          <w:color w:val="D9E8F7"/>
+          <w:sz w:val="20"/>
+          <w:szCs w:val="20"/>
+        </w:rPr>
+        <w:t xml:space="preserve">              </w:t>
+      </w:r>
+      <w:r>
+        <w:rPr>
+          <w:rFonts w:ascii="Consolas" w:hAnsi="Consolas" w:cs="Consolas"/>
+          <w:sz w:val="20"/>
+          <w:szCs w:val="20"/>
+        </w:rPr>
+        <w:t xml:space="preserve"> </w:t>
+      </w:r>
+      <w:r>
+        <w:rPr>
+          <w:rFonts w:ascii="Consolas" w:hAnsi="Consolas" w:cs="Consolas"/>
+          <w:color w:val="D9E8F7"/>
+          <w:sz w:val="20"/>
+          <w:szCs w:val="20"/>
+        </w:rPr>
+        <w:t xml:space="preserve"> </w:t>
+      </w:r>
+      <w:proofErr w:type="spellStart"/>
+      <w:r>
+        <w:rPr>
+          <w:rFonts w:ascii="Consolas" w:hAnsi="Consolas" w:cs="Consolas"/>
+          <w:color w:val="CC6C1D"/>
+          <w:sz w:val="20"/>
+          <w:szCs w:val="20"/>
+        </w:rPr>
+        <w:t>if</w:t>
+      </w:r>
+      <w:proofErr w:type="spellEnd"/>
+      <w:r>
+        <w:rPr>
+          <w:rFonts w:ascii="Consolas" w:hAnsi="Consolas" w:cs="Consolas"/>
+          <w:color w:val="D9E8F7"/>
+          <w:sz w:val="20"/>
+          <w:szCs w:val="20"/>
+        </w:rPr>
+        <w:t xml:space="preserve"> </w:t>
+      </w:r>
+      <w:r>
+        <w:rPr>
+          <w:rFonts w:ascii="Consolas" w:hAnsi="Consolas" w:cs="Consolas"/>
+          <w:sz w:val="20"/>
+          <w:szCs w:val="20"/>
+        </w:rPr>
+        <w:t>(</w:t>
+      </w:r>
+      <w:proofErr w:type="spellStart"/>
+      <w:r>
+        <w:rPr>
+          <w:rFonts w:ascii="Consolas" w:hAnsi="Consolas" w:cs="Consolas"/>
+          <w:color w:val="66AFF9"/>
+          <w:sz w:val="20"/>
+          <w:szCs w:val="20"/>
+          <w:u w:val="single"/>
+        </w:rPr>
+        <w:t>respostaPrisioneiroB</w:t>
+      </w:r>
+      <w:proofErr w:type="spellEnd"/>
+      <w:r>
+        <w:rPr>
+          <w:rFonts w:ascii="Consolas" w:hAnsi="Consolas" w:cs="Consolas"/>
+          <w:color w:val="D9E8F7"/>
+          <w:sz w:val="20"/>
+          <w:szCs w:val="20"/>
+        </w:rPr>
+        <w:t xml:space="preserve"> </w:t>
+      </w:r>
+      <w:r>
+        <w:rPr>
+          <w:rFonts w:ascii="Consolas" w:hAnsi="Consolas" w:cs="Consolas"/>
+          <w:sz w:val="20"/>
+          <w:szCs w:val="20"/>
+        </w:rPr>
+        <w:t>==</w:t>
+      </w:r>
+      <w:r>
+        <w:rPr>
+          <w:rFonts w:ascii="Consolas" w:hAnsi="Consolas" w:cs="Consolas"/>
+          <w:color w:val="D9E8F7"/>
+          <w:sz w:val="20"/>
+          <w:szCs w:val="20"/>
+        </w:rPr>
+        <w:t xml:space="preserve"> </w:t>
+      </w:r>
+      <w:r>
+        <w:rPr>
+          <w:rFonts w:ascii="Consolas" w:hAnsi="Consolas" w:cs="Consolas"/>
+          <w:color w:val="17C6A3"/>
+          <w:sz w:val="20"/>
+          <w:szCs w:val="20"/>
+        </w:rPr>
+        <w:t>"Culpado"</w:t>
+      </w:r>
+      <w:r>
+        <w:rPr>
+          <w:rFonts w:ascii="Consolas" w:hAnsi="Consolas" w:cs="Consolas"/>
+          <w:sz w:val="20"/>
+          <w:szCs w:val="20"/>
+        </w:rPr>
+        <w:t>) {</w:t>
+      </w:r>
+    </w:p>
+    <w:p>
+      <w:pPr>
+        <w:autoSpaceDE w:val="0"/>
+        <w:autoSpaceDN w:val="0"/>
+        <w:adjustRightInd w:val="0"/>
+        <w:spacing w:after="0" w:line="240" w:lineRule="auto"/>
+        <w:rPr>
+          <w:rFonts w:ascii="Consolas" w:hAnsi="Consolas" w:cs="Consolas"/>
+          <w:sz w:val="20"/>
+          <w:szCs w:val="20"/>
+        </w:rPr>
+      </w:pPr>
+      <w:r>
+        <w:rPr>
+          <w:rFonts w:ascii="Consolas" w:hAnsi="Consolas" w:cs="Consolas"/>
+          <w:color w:val="D9E8F7"/>
+          <w:sz w:val="20"/>
+          <w:szCs w:val="20"/>
+        </w:rPr>
+        <w:t xml:space="preserve">                    </w:t>
+      </w:r>
+      <w:proofErr w:type="spellStart"/>
+      <w:r>
+        <w:rPr>
+          <w:rFonts w:ascii="Consolas" w:hAnsi="Consolas" w:cs="Consolas"/>
+          <w:color w:val="CC6C1D"/>
+          <w:sz w:val="20"/>
+          <w:szCs w:val="20"/>
+        </w:rPr>
+        <w:t>return</w:t>
+      </w:r>
+      <w:proofErr w:type="spellEnd"/>
+      <w:r>
+        <w:rPr>
+          <w:rFonts w:ascii="Consolas" w:hAnsi="Consolas" w:cs="Consolas"/>
+          <w:color w:val="D9E8F7"/>
+          <w:sz w:val="20"/>
+          <w:szCs w:val="20"/>
+        </w:rPr>
+        <w:t xml:space="preserve"> </w:t>
+      </w:r>
+      <w:r>
+        <w:rPr>
+          <w:rFonts w:ascii="Consolas" w:hAnsi="Consolas" w:cs="Consolas"/>
+          <w:color w:val="66E1F8"/>
+          <w:sz w:val="20"/>
+          <w:szCs w:val="20"/>
+        </w:rPr>
+        <w:t>PENA_CONDENACAO_CUMPLICES</w:t>
+      </w:r>
+      <w:r>
+        <w:rPr>
+          <w:rFonts w:ascii="Consolas" w:hAnsi="Consolas" w:cs="Consolas"/>
+          <w:sz w:val="20"/>
+          <w:szCs w:val="20"/>
+        </w:rPr>
+        <w:t>;</w:t>
+      </w:r>
+    </w:p>
+    <w:p>
+      <w:pPr>
+        <w:autoSpaceDE w:val="0"/>
+        <w:autoSpaceDN w:val="0"/>
+        <w:adjustRightInd w:val="0"/>
+        <w:spacing w:after="0" w:line="240" w:lineRule="auto"/>
+        <w:rPr>
+          <w:rFonts w:ascii="Consolas" w:hAnsi="Consolas" w:cs="Consolas"/>
+          <w:sz w:val="20"/>
+          <w:szCs w:val="20"/>
+        </w:rPr>
+      </w:pPr>
+      <w:r>
+        <w:rPr>
+          <w:rFonts w:ascii="Consolas" w:hAnsi="Consolas" w:cs="Consolas"/>
+          <w:color w:val="D9E8F7"/>
+          <w:sz w:val="20"/>
+          <w:szCs w:val="20"/>
+        </w:rPr>
+        <w:t xml:space="preserve">                </w:t>
+      </w:r>
+      <w:r>
+        <w:rPr>
+          <w:rFonts w:ascii="Consolas" w:hAnsi="Consolas" w:cs="Consolas"/>
+          <w:sz w:val="20"/>
+          <w:szCs w:val="20"/>
+        </w:rPr>
+        <w:t>}</w:t>
+      </w:r>
+      <w:r>
+        <w:rPr>
+          <w:rFonts w:ascii="Consolas" w:hAnsi="Consolas" w:cs="Consolas"/>
+          <w:color w:val="D9E8F7"/>
+          <w:sz w:val="20"/>
+          <w:szCs w:val="20"/>
+        </w:rPr>
+        <w:t xml:space="preserve"> </w:t>
+      </w:r>
+      <w:proofErr w:type="spellStart"/>
+      <w:r>
+        <w:rPr>
+          <w:rFonts w:ascii="Consolas" w:hAnsi="Consolas" w:cs="Consolas"/>
+          <w:color w:val="CC6C1D"/>
+          <w:sz w:val="20"/>
+          <w:szCs w:val="20"/>
+        </w:rPr>
+        <w:t>else</w:t>
+      </w:r>
+      <w:proofErr w:type="spellEnd"/>
+      <w:r>
+        <w:rPr>
+          <w:rFonts w:ascii="Consolas" w:hAnsi="Consolas" w:cs="Consolas"/>
+          <w:color w:val="D9E8F7"/>
+          <w:sz w:val="20"/>
+          <w:szCs w:val="20"/>
+        </w:rPr>
+        <w:t xml:space="preserve"> </w:t>
+      </w:r>
+      <w:r>
+        <w:rPr>
+          <w:rFonts w:ascii="Consolas" w:hAnsi="Consolas" w:cs="Consolas"/>
+          <w:sz w:val="20"/>
+          <w:szCs w:val="20"/>
+        </w:rPr>
+        <w:t>{</w:t>
+      </w:r>
+    </w:p>
+    <w:p>
+      <w:pPr>
+        <w:autoSpaceDE w:val="0"/>
+        <w:autoSpaceDN w:val="0"/>
+        <w:adjustRightInd w:val="0"/>
+        <w:spacing w:after="0" w:line="240" w:lineRule="auto"/>
+        <w:rPr>
+          <w:rFonts w:ascii="Consolas" w:hAnsi="Consolas" w:cs="Consolas"/>
+          <w:sz w:val="20"/>
+          <w:szCs w:val="20"/>
+        </w:rPr>
+      </w:pPr>
+      <w:r>
+        <w:rPr>
+          <w:rFonts w:ascii="Consolas" w:hAnsi="Consolas" w:cs="Consolas"/>
+          <w:color w:val="D9E8F7"/>
+          <w:sz w:val="20"/>
+          <w:szCs w:val="20"/>
+        </w:rPr>
+        <w:t xml:space="preserve">                         </w:t>
+      </w:r>
+      <w:proofErr w:type="spellStart"/>
+      <w:r>
+        <w:rPr>
+          <w:rFonts w:ascii="Consolas" w:hAnsi="Consolas" w:cs="Consolas"/>
+          <w:color w:val="CC6C1D"/>
+          <w:sz w:val="20"/>
+          <w:szCs w:val="20"/>
+        </w:rPr>
+        <w:t>return</w:t>
+      </w:r>
+      <w:proofErr w:type="spellEnd"/>
+      <w:r>
+        <w:rPr>
+          <w:rFonts w:ascii="Consolas" w:hAnsi="Consolas" w:cs="Consolas"/>
+          <w:color w:val="D9E8F7"/>
+          <w:sz w:val="20"/>
+          <w:szCs w:val="20"/>
+        </w:rPr>
+        <w:t xml:space="preserve"> </w:t>
+      </w:r>
+      <w:r>
+        <w:rPr>
+          <w:rFonts w:ascii="Consolas" w:hAnsi="Consolas" w:cs="Consolas"/>
+          <w:color w:val="66E1F8"/>
+          <w:sz w:val="20"/>
+          <w:szCs w:val="20"/>
+          <w:shd w:val="clear" w:color="auto" w:fill="1B6291"/>
+        </w:rPr>
+        <w:t>PENA_INOCENCIA</w:t>
+      </w:r>
+      <w:r>
+        <w:rPr>
+          <w:rFonts w:ascii="Consolas" w:hAnsi="Consolas" w:cs="Consolas"/>
+          <w:sz w:val="20"/>
+          <w:szCs w:val="20"/>
+        </w:rPr>
+        <w:t>;</w:t>
+      </w:r>
+    </w:p>
+    <w:p>
+      <w:pPr>
+        <w:autoSpaceDE w:val="0"/>
+        <w:autoSpaceDN w:val="0"/>
+        <w:adjustRightInd w:val="0"/>
+        <w:spacing w:after="0" w:line="240" w:lineRule="auto"/>
+        <w:rPr>
+          <w:rFonts w:ascii="Consolas" w:hAnsi="Consolas" w:cs="Consolas"/>
+          <w:sz w:val="20"/>
+          <w:szCs w:val="20"/>
+        </w:rPr>
+      </w:pPr>
+      <w:r>
+        <w:rPr>
+          <w:rFonts w:ascii="Consolas" w:hAnsi="Consolas" w:cs="Consolas"/>
+          <w:color w:val="D9E8F7"/>
+          <w:sz w:val="20"/>
+          <w:szCs w:val="20"/>
+        </w:rPr>
+        <w:t xml:space="preserve">  </w:t>
+      </w:r>
+      <w:r>
+        <w:rPr>
+          <w:rFonts w:ascii="Consolas" w:hAnsi="Consolas" w:cs="Consolas"/>
+          <w:sz w:val="20"/>
+          <w:szCs w:val="20"/>
+        </w:rPr>
+        <w:t xml:space="preserve">                      }</w:t>
+      </w:r>
+    </w:p>
+    <w:p>
+      <w:pPr>
+        <w:autoSpaceDE w:val="0"/>
+        <w:autoSpaceDN w:val="0"/>
+        <w:adjustRightInd w:val="0"/>
+        <w:spacing w:after="0" w:line="240" w:lineRule="auto"/>
+        <w:rPr>
+          <w:rFonts w:ascii="Consolas" w:hAnsi="Consolas" w:cs="Consolas"/>
+          <w:sz w:val="20"/>
+          <w:szCs w:val="20"/>
+        </w:rPr>
+      </w:pPr>
+      <w:r>
+        <w:rPr>
+          <w:rFonts w:ascii="Consolas" w:hAnsi="Consolas" w:cs="Consolas"/>
+          <w:sz w:val="20"/>
+          <w:szCs w:val="20"/>
+        </w:rPr>
+        <w:t xml:space="preserve">                }</w:t>
+      </w:r>
+    </w:p>
+    <w:p>
+      <w:pPr>
+        <w:autoSpaceDE w:val="0"/>
+        <w:autoSpaceDN w:val="0"/>
+        <w:adjustRightInd w:val="0"/>
+        <w:spacing w:after="0" w:line="240" w:lineRule="auto"/>
+        <w:rPr>
+          <w:rFonts w:ascii="Consolas" w:hAnsi="Consolas" w:cs="Consolas"/>
+          <w:sz w:val="20"/>
+          <w:szCs w:val="20"/>
+        </w:rPr>
+      </w:pPr>
+      <w:r>
+        <w:rPr>
+          <w:rFonts w:ascii="Consolas" w:hAnsi="Consolas" w:cs="Consolas"/>
+          <w:sz w:val="20"/>
+          <w:szCs w:val="20"/>
+        </w:rPr>
+        <w:t xml:space="preserve">     }</w:t>
+      </w:r>
+    </w:p>
+    <w:p>
+      <w:pPr>
+        <w:rPr>
+          <w:rFonts w:ascii="Consolas" w:hAnsi="Consolas" w:cs="Consolas"/>
+          <w:sz w:val="20"/>
+          <w:szCs w:val="20"/>
+        </w:rPr>
+      </w:pPr>
+      <w:r>
+        <w:rPr>
+          <w:rFonts w:ascii="Consolas" w:hAnsi="Consolas" w:cs="Consolas"/>
+          <w:color w:val="F9FAF4"/>
+          <w:sz w:val="20"/>
+          <w:szCs w:val="20"/>
+        </w:rPr>
+        <w:t>}</w:t>
       </w:r>
     </w:p>
     <w:sectPr>

</xml_diff>